<commit_message>
modified paths for jetstream
</commit_message>
<xml_diff>
--- a/docs/HMTRC2017_DEVELOPMENT_TUTORIAL_Cookbook_gui.docx
+++ b/docs/HMTRC2017_DEVELOPMENT_TUTORIAL_Cookbook_gui.docx
@@ -225,16 +225,27 @@
         <w:t>C++ software framework</w:t>
       </w:r>
       <w:r>
-        <w:t xml:space="preserve"> (svk = SIVIC Kit)</w:t>
+        <w:t xml:space="preserve"> (</w:t>
+      </w:r>
+      <w:proofErr w:type="spellStart"/>
+      <w:r>
+        <w:t>svk</w:t>
+      </w:r>
+      <w:proofErr w:type="spellEnd"/>
+      <w:r>
+        <w:t xml:space="preserve"> = SIVIC Kit)</w:t>
       </w:r>
       <w:r>
         <w:t>.  The tutorial will cover building the SIVIC package from source a</w:t>
       </w:r>
       <w:r>
-        <w:t>nd extending the svk</w:t>
-      </w:r>
-      <w:bookmarkStart w:id="0" w:name="_GoBack"/>
-      <w:bookmarkEnd w:id="0"/>
+        <w:t xml:space="preserve">nd extending the </w:t>
+      </w:r>
+      <w:proofErr w:type="spellStart"/>
+      <w:r>
+        <w:t>svk</w:t>
+      </w:r>
+      <w:proofErr w:type="spellEnd"/>
       <w:r>
         <w:t xml:space="preserve"> by developing a new kinetic model and using the model to fit an example data set</w:t>
       </w:r>
@@ -260,7 +271,15 @@
         <w:t xml:space="preserve">Introduction: </w:t>
       </w:r>
       <w:r>
-        <w:t>The SIVIC C++ framework (svk) is an extensible software framework for developing MRS algorithms and applications.  I</w:t>
+        <w:t>The SIVIC C++ framework (</w:t>
+      </w:r>
+      <w:proofErr w:type="spellStart"/>
+      <w:r>
+        <w:t>svk</w:t>
+      </w:r>
+      <w:proofErr w:type="spellEnd"/>
+      <w:r>
+        <w:t>) is an extensible software framework for developing MRS algorithms and applications.  I</w:t>
       </w:r>
       <w:r>
         <w:t xml:space="preserve">n this example you </w:t>
@@ -272,7 +291,15 @@
         <w:t xml:space="preserve">be </w:t>
       </w:r>
       <w:r>
-        <w:t xml:space="preserve">run from the svk_met_kinetics command line tool </w:t>
+        <w:t xml:space="preserve">run from the </w:t>
+      </w:r>
+      <w:proofErr w:type="spellStart"/>
+      <w:r>
+        <w:t>svk_met_kinetics</w:t>
+      </w:r>
+      <w:proofErr w:type="spellEnd"/>
+      <w:r>
+        <w:t xml:space="preserve"> command line tool </w:t>
       </w:r>
       <w:r>
         <w:t>in order to fit</w:t>
@@ -293,7 +320,10 @@
         <w:t>13</w:t>
       </w:r>
       <w:r>
-        <w:t>C  data</w:t>
+        <w:t>C</w:t>
+      </w:r>
+      <w:r>
+        <w:t xml:space="preserve"> data</w:t>
       </w:r>
       <w:r>
         <w:t xml:space="preserve"> set</w:t>
@@ -423,7 +453,23 @@
         </w:rPr>
       </w:pPr>
       <w:r>
-        <w:t xml:space="preserve">Open VNC Viewer and enter the URL of your Jetstream Linux VM in the “VNC Server” box., then click “Connect”.   The URL and login info will be provided at the worksop. </w:t>
+        <w:t>Open VNC Viewer and enter the URL of your Jetstream Linux VM in the “VNC Server” box</w:t>
+      </w:r>
+      <w:proofErr w:type="gramStart"/>
+      <w:r>
+        <w:t>.,</w:t>
+      </w:r>
+      <w:proofErr w:type="gramEnd"/>
+      <w:r>
+        <w:t xml:space="preserve"> then click “Connect”.   The URL and login info will be provided at the </w:t>
+      </w:r>
+      <w:proofErr w:type="spellStart"/>
+      <w:r>
+        <w:t>worksop</w:t>
+      </w:r>
+      <w:proofErr w:type="spellEnd"/>
+      <w:r>
+        <w:t xml:space="preserve">. </w:t>
       </w:r>
     </w:p>
     <w:p>
@@ -640,6 +686,7 @@
         </w:rPr>
       </w:pPr>
       <w:r>
+        <w:lastRenderedPageBreak/>
         <w:t>Enter the provided username and password:</w:t>
       </w:r>
     </w:p>
@@ -740,16 +787,16 @@
         <mc:AlternateContent>
           <mc:Choice Requires="wps">
             <w:drawing>
-              <wp:anchor distT="0" distB="0" distL="114300" distR="114300" simplePos="0" relativeHeight="251857920" behindDoc="0" locked="0" layoutInCell="1" allowOverlap="1" wp14:anchorId="556BCFC5" wp14:editId="2B79FA06">
+              <wp:anchor distT="0" distB="0" distL="114300" distR="114300" simplePos="0" relativeHeight="251857920" behindDoc="0" locked="0" layoutInCell="1" allowOverlap="1" wp14:anchorId="556BCFC5" wp14:editId="78214EE4">
                 <wp:simplePos x="0" y="0"/>
                 <wp:positionH relativeFrom="column">
-                  <wp:posOffset>1985010</wp:posOffset>
+                  <wp:posOffset>1690007</wp:posOffset>
                 </wp:positionH>
                 <wp:positionV relativeFrom="paragraph">
-                  <wp:posOffset>2363617</wp:posOffset>
+                  <wp:posOffset>3179446</wp:posOffset>
                 </wp:positionV>
-                <wp:extent cx="914986" cy="538334"/>
-                <wp:effectExtent l="50800" t="50800" r="50800" b="97155"/>
+                <wp:extent cx="1230993" cy="626109"/>
+                <wp:effectExtent l="50800" t="50800" r="64770" b="111125"/>
                 <wp:wrapNone/>
                 <wp:docPr id="18" name="Line 2"/>
                 <wp:cNvGraphicFramePr>
@@ -764,7 +811,7 @@
                       <wps:spPr bwMode="auto">
                         <a:xfrm flipV="1">
                           <a:off x="0" y="0"/>
-                          <a:ext cx="914986" cy="538334"/>
+                          <a:ext cx="1230993" cy="626109"/>
                         </a:xfrm>
                         <a:prstGeom prst="line">
                           <a:avLst/>
@@ -808,7 +855,7 @@
           </mc:Choice>
           <mc:Fallback>
             <w:pict>
-              <v:line id="Line 2" o:spid="_x0000_s1026" style="position:absolute;flip:y;z-index:251857920;visibility:visible;mso-wrap-style:square;mso-width-percent:0;mso-height-percent:0;mso-wrap-distance-left:9pt;mso-wrap-distance-top:0;mso-wrap-distance-right:9pt;mso-wrap-distance-bottom:0;mso-position-horizontal:absolute;mso-position-horizontal-relative:text;mso-position-vertical:absolute;mso-position-vertical-relative:text;mso-width-percent:0;mso-height-percent:0;mso-width-relative:page;mso-height-relative:page" from="156.3pt,186.1pt" to="228.35pt,228.5pt" o:gfxdata="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" strokecolor="#4a7ebb" strokeweight="3.5pt">
+              <v:line id="Line 2" o:spid="_x0000_s1026" style="position:absolute;flip:y;z-index:251857920;visibility:visible;mso-wrap-style:square;mso-width-percent:0;mso-height-percent:0;mso-wrap-distance-left:9pt;mso-wrap-distance-top:0;mso-wrap-distance-right:9pt;mso-wrap-distance-bottom:0;mso-position-horizontal:absolute;mso-position-horizontal-relative:text;mso-position-vertical:absolute;mso-position-vertical-relative:text;mso-width-percent:0;mso-height-percent:0;mso-width-relative:page;mso-height-relative:page" from="133.05pt,250.35pt" to="230pt,299.65pt" o:gfxdata="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" strokecolor="#4a7ebb" strokeweight="3.5pt">
                 <v:stroke endarrow="block"/>
                 <v:shadow on="t" opacity="22938f" mv:blur="38100f" offset="0,2pt"/>
               </v:line>
@@ -824,9 +871,9 @@
           <w:szCs w:val="20"/>
         </w:rPr>
         <w:drawing>
-          <wp:inline distT="0" distB="0" distL="0" distR="0" wp14:anchorId="63F98967" wp14:editId="6FE61B39">
-            <wp:extent cx="3081861" cy="2377587"/>
-            <wp:effectExtent l="0" t="0" r="0" b="10160"/>
+          <wp:inline distT="0" distB="0" distL="0" distR="0" wp14:anchorId="63F98967" wp14:editId="2D56F490">
+            <wp:extent cx="4223657" cy="3258457"/>
+            <wp:effectExtent l="0" t="0" r="0" b="0"/>
             <wp:docPr id="17" name="Picture 17"/>
             <wp:cNvGraphicFramePr>
               <a:graphicFrameLocks xmlns:a="http://schemas.openxmlformats.org/drawingml/2006/main" noChangeAspect="1"/>
@@ -853,7 +900,7 @@
                   <pic:spPr>
                     <a:xfrm>
                       <a:off x="0" y="0"/>
-                      <a:ext cx="3081861" cy="2377587"/>
+                      <a:ext cx="4224557" cy="3259151"/>
                     </a:xfrm>
                     <a:prstGeom prst="rect">
                       <a:avLst/>
@@ -895,21 +942,14 @@
         </w:rPr>
       </w:pPr>
       <w:r>
-        <w:t>Click on the terminal icon at the bottom of the desktop to open a console (arrow above).</w:t>
-      </w:r>
-    </w:p>
-    <w:p>
-      <w:pPr>
-        <w:pStyle w:val="ListParagraph"/>
-        <w:spacing w:after="0"/>
-        <w:ind w:right="-720"/>
-        <w:jc w:val="both"/>
-        <w:rPr>
-          <w:rFonts w:ascii="Times" w:eastAsia="Times New Roman" w:hAnsi="Times" w:cs="Times New Roman"/>
-          <w:sz w:val="20"/>
-          <w:szCs w:val="20"/>
-        </w:rPr>
-      </w:pPr>
+        <w:t xml:space="preserve">Click on the terminal icon at the bottom of the desktop to open a console </w:t>
+      </w:r>
+      <w:r>
+        <w:t xml:space="preserve">window </w:t>
+      </w:r>
+      <w:r>
+        <w:t>(arrow above).</w:t>
+      </w:r>
     </w:p>
     <w:p>
       <w:pPr>
@@ -933,6 +973,7 @@
         </w:numPr>
         <w:spacing w:after="0"/>
         <w:ind w:right="-720"/>
+        <w:jc w:val="both"/>
         <w:rPr>
           <w:rFonts w:ascii="Times" w:eastAsia="Times New Roman" w:hAnsi="Times" w:cs="Times New Roman"/>
           <w:sz w:val="20"/>
@@ -940,30 +981,14 @@
         </w:rPr>
       </w:pPr>
       <w:r>
-        <w:t>Download sample data</w:t>
-      </w:r>
-      <w:r>
-        <w:t xml:space="preserve"> from the Jetstream desktop (enter the following commands in a terminal)</w:t>
-      </w:r>
-      <w:r>
-        <w:t xml:space="preserve">: </w:t>
-      </w:r>
-      <w:hyperlink r:id="rId11" w:history="1">
-        <w:r>
-          <w:rPr>
-            <w:rStyle w:val="Hyperlink"/>
-            <w:rFonts w:ascii="Times" w:eastAsia="Times New Roman" w:hAnsi="Times" w:cs="Times New Roman"/>
-            <w:sz w:val="20"/>
-            <w:szCs w:val="20"/>
-          </w:rPr>
-          <w:t>https://sourceforge.net/projects/sivic/files/sample_data/HMTRC_2017/development_tuturial.zip/download</w:t>
-        </w:r>
-      </w:hyperlink>
+        <w:t>cd to the “workshop” directory in your home directory.   There is a README with commands used in this tutorial.</w:t>
+      </w:r>
     </w:p>
     <w:p>
       <w:pPr>
         <w:spacing w:after="0"/>
         <w:ind w:right="-720"/>
+        <w:jc w:val="both"/>
         <w:rPr>
           <w:rFonts w:ascii="Times" w:eastAsia="Times New Roman" w:hAnsi="Times" w:cs="Times New Roman"/>
           <w:sz w:val="20"/>
@@ -974,75 +999,80 @@
     <w:p>
       <w:pPr>
         <w:spacing w:after="0"/>
-        <w:ind w:left="720" w:right="-720"/>
-        <w:rPr>
-          <w:rFonts w:ascii="Courier" w:eastAsia="Times New Roman" w:hAnsi="Courier" w:cs="Times New Roman"/>
-          <w:sz w:val="22"/>
-          <w:szCs w:val="22"/>
-        </w:rPr>
-      </w:pPr>
-      <w:r>
-        <w:rPr>
-          <w:rFonts w:ascii="Courier" w:eastAsia="Times New Roman" w:hAnsi="Courier" w:cs="Times New Roman"/>
-          <w:sz w:val="22"/>
-          <w:szCs w:val="22"/>
-        </w:rPr>
-        <w:t xml:space="preserve">wget </w:t>
-      </w:r>
-      <w:hyperlink r:id="rId12" w:history="1">
-        <w:r>
-          <w:rPr>
-            <w:rStyle w:val="Hyperlink"/>
-            <w:rFonts w:ascii="Courier" w:eastAsia="Times New Roman" w:hAnsi="Courier" w:cs="Times New Roman"/>
-            <w:sz w:val="22"/>
-            <w:szCs w:val="22"/>
-          </w:rPr>
-          <w:t>https://sourceforge.net/projects/sivic/files/sample_data/HMTRC_2017/development_tuturial.zip/download</w:t>
-        </w:r>
-      </w:hyperlink>
+        <w:ind w:left="720" w:right="-720" w:firstLine="720"/>
+        <w:jc w:val="both"/>
+        <w:rPr>
+          <w:rFonts w:ascii="Courier" w:eastAsia="Times New Roman" w:hAnsi="Courier" w:cs="Times New Roman"/>
+          <w:sz w:val="22"/>
+          <w:szCs w:val="22"/>
+        </w:rPr>
+      </w:pPr>
+      <w:r>
+        <w:rPr>
+          <w:rFonts w:ascii="Courier" w:eastAsia="Times New Roman" w:hAnsi="Courier" w:cs="Times New Roman"/>
+          <w:sz w:val="22"/>
+          <w:szCs w:val="22"/>
+        </w:rPr>
+        <w:t xml:space="preserve">cd </w:t>
+      </w:r>
+      <w:proofErr w:type="spellStart"/>
+      <w:r>
+        <w:rPr>
+          <w:rFonts w:ascii="Courier" w:eastAsia="Times New Roman" w:hAnsi="Courier" w:cs="Times New Roman"/>
+          <w:sz w:val="22"/>
+          <w:szCs w:val="22"/>
+        </w:rPr>
+        <w:t>worhshop</w:t>
+      </w:r>
+      <w:proofErr w:type="spellEnd"/>
     </w:p>
     <w:p>
       <w:pPr>
         <w:spacing w:after="0"/>
-        <w:ind w:left="720" w:right="-720"/>
-        <w:rPr>
-          <w:rFonts w:ascii="Courier" w:eastAsia="Times New Roman" w:hAnsi="Courier" w:cs="Times New Roman"/>
-          <w:sz w:val="22"/>
-          <w:szCs w:val="22"/>
-        </w:rPr>
-      </w:pPr>
-    </w:p>
-    <w:p>
-      <w:pPr>
+        <w:ind w:left="720" w:right="-720" w:firstLine="720"/>
+        <w:jc w:val="both"/>
+        <w:rPr>
+          <w:rFonts w:ascii="Courier" w:eastAsia="Times New Roman" w:hAnsi="Courier" w:cs="Times New Roman"/>
+          <w:sz w:val="22"/>
+          <w:szCs w:val="22"/>
+        </w:rPr>
+      </w:pPr>
+      <w:proofErr w:type="gramStart"/>
+      <w:r>
+        <w:rPr>
+          <w:rFonts w:ascii="Courier" w:eastAsia="Times New Roman" w:hAnsi="Courier" w:cs="Times New Roman"/>
+          <w:sz w:val="22"/>
+          <w:szCs w:val="22"/>
+        </w:rPr>
+        <w:t>cat</w:t>
+      </w:r>
+      <w:proofErr w:type="gramEnd"/>
+      <w:r>
+        <w:rPr>
+          <w:rFonts w:ascii="Courier" w:eastAsia="Times New Roman" w:hAnsi="Courier" w:cs="Times New Roman"/>
+          <w:sz w:val="22"/>
+          <w:szCs w:val="22"/>
+        </w:rPr>
+        <w:t xml:space="preserve"> README</w:t>
+      </w:r>
+    </w:p>
+    <w:p>
+      <w:pPr>
+        <w:pStyle w:val="ListParagraph"/>
         <w:spacing w:after="0"/>
-        <w:ind w:left="720" w:right="-720"/>
-        <w:rPr>
-          <w:rFonts w:ascii="Courier" w:eastAsia="Times New Roman" w:hAnsi="Courier" w:cs="Times New Roman"/>
-          <w:sz w:val="22"/>
-          <w:szCs w:val="22"/>
-        </w:rPr>
-      </w:pPr>
-      <w:r>
-        <w:rPr>
-          <w:rFonts w:ascii="Courier" w:eastAsia="Times New Roman" w:hAnsi="Courier" w:cs="Times New Roman"/>
-          <w:sz w:val="22"/>
-          <w:szCs w:val="22"/>
-        </w:rPr>
-        <w:t xml:space="preserve">unzip </w:t>
-      </w:r>
-      <w:r>
-        <w:rPr>
-          <w:rFonts w:ascii="Courier" w:eastAsia="Times New Roman" w:hAnsi="Courier" w:cs="Times New Roman"/>
-          <w:sz w:val="22"/>
-          <w:szCs w:val="22"/>
-        </w:rPr>
-        <w:t>download</w:t>
-      </w:r>
+        <w:ind w:right="-720"/>
+        <w:jc w:val="both"/>
+        <w:rPr>
+          <w:rFonts w:ascii="Times" w:eastAsia="Times New Roman" w:hAnsi="Times" w:cs="Times New Roman"/>
+          <w:sz w:val="20"/>
+          <w:szCs w:val="20"/>
+        </w:rPr>
+      </w:pPr>
     </w:p>
     <w:p>
       <w:pPr>
         <w:spacing w:after="0"/>
-        <w:ind w:left="720" w:right="-720" w:firstLine="360"/>
+        <w:ind w:right="-720"/>
         <w:jc w:val="both"/>
         <w:rPr>
           <w:rFonts w:ascii="Times" w:eastAsia="Times New Roman" w:hAnsi="Times" w:cs="Times New Roman"/>
@@ -1053,13 +1083,41 @@
     </w:p>
     <w:p>
       <w:pPr>
+        <w:pStyle w:val="ListParagraph"/>
+        <w:numPr>
+          <w:ilvl w:val="0"/>
+          <w:numId w:val="40"/>
+        </w:numPr>
         <w:spacing w:after="0"/>
-        <w:ind w:left="720" w:right="-720" w:firstLine="360"/>
+        <w:ind w:right="-720"/>
         <w:jc w:val="both"/>
         <w:rPr>
           <w:rFonts w:ascii="Times" w:eastAsia="Times New Roman" w:hAnsi="Times" w:cs="Times New Roman"/>
           <w:sz w:val="20"/>
           <w:szCs w:val="20"/>
+        </w:rPr>
+      </w:pPr>
+      <w:r>
+        <w:t xml:space="preserve">If you want to change the screen resolution you can do so with the </w:t>
+      </w:r>
+      <w:proofErr w:type="spellStart"/>
+      <w:r>
+        <w:t>xrandr</w:t>
+      </w:r>
+      <w:proofErr w:type="spellEnd"/>
+      <w:r>
+        <w:t xml:space="preserve"> command (see item 1 in the README file).</w:t>
+      </w:r>
+    </w:p>
+    <w:p>
+      <w:pPr>
+        <w:spacing w:after="0"/>
+        <w:ind w:left="720" w:right="-720" w:firstLine="720"/>
+        <w:jc w:val="both"/>
+        <w:rPr>
+          <w:rFonts w:ascii="Courier" w:eastAsia="Times New Roman" w:hAnsi="Courier" w:cs="Times New Roman"/>
+          <w:sz w:val="22"/>
+          <w:szCs w:val="22"/>
         </w:rPr>
       </w:pPr>
     </w:p>
@@ -1103,22 +1161,42 @@
         <w:rPr>
           <w:b/>
         </w:rPr>
-        <w:t>uild SIVIC form source</w:t>
+        <w:t xml:space="preserve">uild </w:t>
       </w:r>
       <w:r>
         <w:rPr>
           <w:b/>
         </w:rPr>
-        <w:t xml:space="preserve">: </w:t>
+        <w:t xml:space="preserve">the </w:t>
       </w:r>
       <w:r>
         <w:rPr>
           <w:b/>
         </w:rPr>
-        <w:t xml:space="preserve">  </w:t>
-      </w:r>
-      <w:r>
-        <w:t xml:space="preserve">Get the sivic project from GITHUB and build the package. </w:t>
+        <w:t>SIVIC</w:t>
+      </w:r>
+      <w:r>
+        <w:rPr>
+          <w:b/>
+        </w:rPr>
+        <w:t xml:space="preserve"> package</w:t>
+      </w:r>
+      <w:r>
+        <w:rPr>
+          <w:b/>
+        </w:rPr>
+        <w:t xml:space="preserve"> form source:  </w:t>
+      </w:r>
+      <w:r>
+        <w:t xml:space="preserve">Get the </w:t>
+      </w:r>
+      <w:proofErr w:type="spellStart"/>
+      <w:r>
+        <w:t>sivic</w:t>
+      </w:r>
+      <w:proofErr w:type="spellEnd"/>
+      <w:r>
+        <w:t xml:space="preserve"> project from GITHUB and build the package. </w:t>
       </w:r>
     </w:p>
     <w:p>
@@ -1158,7 +1236,26 @@
         </w:rPr>
       </w:pPr>
       <w:r>
-        <w:t xml:space="preserve">Make a work directory, cd into it and clone the “xsede” branch of the SIVIC GIT source code repository: </w:t>
+        <w:t>From the ~/</w:t>
+      </w:r>
+      <w:proofErr w:type="spellStart"/>
+      <w:r>
+        <w:t>worhshop</w:t>
+      </w:r>
+      <w:proofErr w:type="spellEnd"/>
+      <w:r>
+        <w:t xml:space="preserve"> directory</w:t>
+      </w:r>
+      <w:r>
+        <w:t xml:space="preserve"> clone the “</w:t>
+      </w:r>
+      <w:proofErr w:type="spellStart"/>
+      <w:r>
+        <w:t>xsede</w:t>
+      </w:r>
+      <w:proofErr w:type="spellEnd"/>
+      <w:r>
+        <w:t xml:space="preserve">” branch of the SIVIC GIT source code repository: </w:t>
       </w:r>
     </w:p>
     <w:p>
@@ -1177,7 +1274,7 @@
           <w:sz w:val="22"/>
           <w:szCs w:val="22"/>
         </w:rPr>
-        <w:t>mkdir hmtrc</w:t>
+        <w:t>cd ~/workshop</w:t>
       </w:r>
     </w:p>
     <w:p>
@@ -1190,32 +1287,43 @@
           <w:szCs w:val="22"/>
         </w:rPr>
       </w:pPr>
-      <w:r>
-        <w:rPr>
-          <w:rFonts w:ascii="Courier" w:eastAsia="Times New Roman" w:hAnsi="Courier" w:cs="Times New Roman"/>
-          <w:sz w:val="22"/>
-          <w:szCs w:val="22"/>
-        </w:rPr>
-        <w:t>cd hmtrc</w:t>
-      </w:r>
-    </w:p>
-    <w:p>
-      <w:pPr>
-        <w:spacing w:after="0"/>
-        <w:ind w:left="990" w:right="-720"/>
-        <w:rPr>
-          <w:rFonts w:ascii="Courier" w:eastAsia="Times New Roman" w:hAnsi="Courier" w:cs="Times New Roman"/>
-          <w:sz w:val="22"/>
-          <w:szCs w:val="22"/>
-        </w:rPr>
-      </w:pPr>
-      <w:r>
-        <w:rPr>
-          <w:rFonts w:ascii="Courier" w:eastAsia="Times New Roman" w:hAnsi="Courier" w:cs="Times New Roman"/>
-          <w:sz w:val="22"/>
-          <w:szCs w:val="22"/>
-        </w:rPr>
-        <w:t>git clone -b xsede https://github.com/SIVICLab/sivic.git</w:t>
+      <w:proofErr w:type="spellStart"/>
+      <w:proofErr w:type="gramStart"/>
+      <w:r>
+        <w:rPr>
+          <w:rFonts w:ascii="Courier" w:eastAsia="Times New Roman" w:hAnsi="Courier" w:cs="Times New Roman"/>
+          <w:sz w:val="22"/>
+          <w:szCs w:val="22"/>
+        </w:rPr>
+        <w:t>git</w:t>
+      </w:r>
+      <w:proofErr w:type="spellEnd"/>
+      <w:proofErr w:type="gramEnd"/>
+      <w:r>
+        <w:rPr>
+          <w:rFonts w:ascii="Courier" w:eastAsia="Times New Roman" w:hAnsi="Courier" w:cs="Times New Roman"/>
+          <w:sz w:val="22"/>
+          <w:szCs w:val="22"/>
+        </w:rPr>
+        <w:t xml:space="preserve"> clone -b </w:t>
+      </w:r>
+      <w:proofErr w:type="spellStart"/>
+      <w:r>
+        <w:rPr>
+          <w:rFonts w:ascii="Courier" w:eastAsia="Times New Roman" w:hAnsi="Courier" w:cs="Times New Roman"/>
+          <w:sz w:val="22"/>
+          <w:szCs w:val="22"/>
+        </w:rPr>
+        <w:t>xsede</w:t>
+      </w:r>
+      <w:proofErr w:type="spellEnd"/>
+      <w:r>
+        <w:rPr>
+          <w:rFonts w:ascii="Courier" w:eastAsia="Times New Roman" w:hAnsi="Courier" w:cs="Times New Roman"/>
+          <w:sz w:val="22"/>
+          <w:szCs w:val="22"/>
+        </w:rPr>
+        <w:t xml:space="preserve"> https://github.com/SIVICLab/sivic.git</w:t>
       </w:r>
     </w:p>
     <w:p>
@@ -1256,7 +1364,25 @@
         </w:rPr>
       </w:pPr>
       <w:r>
-        <w:t>Build the software in a build directory</w:t>
+        <w:t xml:space="preserve">Build the software in </w:t>
+      </w:r>
+      <w:r>
+        <w:t>the</w:t>
+      </w:r>
+      <w:r>
+        <w:t xml:space="preserve"> </w:t>
+      </w:r>
+      <w:r>
+        <w:t>“</w:t>
+      </w:r>
+      <w:r>
+        <w:t>build</w:t>
+      </w:r>
+      <w:r>
+        <w:t>”</w:t>
+      </w:r>
+      <w:r>
+        <w:t xml:space="preserve"> directory</w:t>
       </w:r>
       <w:r>
         <w:t xml:space="preserve"> (this will take about 1 minute)</w:t>
@@ -1281,15 +1407,15 @@
           <w:sz w:val="22"/>
           <w:szCs w:val="22"/>
         </w:rPr>
-        <w:t xml:space="preserve">mkdir </w:t>
-      </w:r>
-      <w:r>
-        <w:rPr>
-          <w:rFonts w:ascii="Courier" w:eastAsia="Times New Roman" w:hAnsi="Courier" w:cs="Times New Roman"/>
-          <w:sz w:val="22"/>
-          <w:szCs w:val="22"/>
-        </w:rPr>
-        <w:t>build</w:t>
+        <w:t>cd build</w:t>
+      </w:r>
+      <w:r>
+        <w:rPr>
+          <w:rFonts w:ascii="Courier" w:eastAsia="Times New Roman" w:hAnsi="Courier" w:cs="Times New Roman"/>
+          <w:sz w:val="22"/>
+          <w:szCs w:val="22"/>
+        </w:rPr>
+        <w:t>/</w:t>
       </w:r>
     </w:p>
     <w:p>
@@ -1302,22 +1428,70 @@
           <w:szCs w:val="22"/>
         </w:rPr>
       </w:pPr>
-      <w:r>
-        <w:rPr>
-          <w:rFonts w:ascii="Courier" w:eastAsia="Times New Roman" w:hAnsi="Courier" w:cs="Times New Roman"/>
-          <w:sz w:val="22"/>
-          <w:szCs w:val="22"/>
-        </w:rPr>
-        <w:t xml:space="preserve">cd </w:t>
-      </w:r>
-      <w:r>
-        <w:rPr>
-          <w:rFonts w:ascii="Courier" w:eastAsia="Times New Roman" w:hAnsi="Courier" w:cs="Times New Roman"/>
-          <w:sz w:val="22"/>
-          <w:szCs w:val="22"/>
-        </w:rPr>
-        <w:t>build</w:t>
-      </w:r>
+      <w:proofErr w:type="gramStart"/>
+      <w:r>
+        <w:rPr>
+          <w:rFonts w:ascii="Courier" w:eastAsia="Times New Roman" w:hAnsi="Courier" w:cs="Times New Roman"/>
+          <w:sz w:val="22"/>
+          <w:szCs w:val="22"/>
+        </w:rPr>
+        <w:t>make</w:t>
+      </w:r>
+      <w:proofErr w:type="gramEnd"/>
+      <w:r>
+        <w:rPr>
+          <w:rFonts w:ascii="Courier" w:eastAsia="Times New Roman" w:hAnsi="Courier" w:cs="Times New Roman"/>
+          <w:sz w:val="22"/>
+          <w:szCs w:val="22"/>
+        </w:rPr>
+        <w:t xml:space="preserve"> -f ../</w:t>
+      </w:r>
+      <w:proofErr w:type="spellStart"/>
+      <w:r>
+        <w:rPr>
+          <w:rFonts w:ascii="Courier" w:eastAsia="Times New Roman" w:hAnsi="Courier" w:cs="Times New Roman"/>
+          <w:sz w:val="22"/>
+          <w:szCs w:val="22"/>
+        </w:rPr>
+        <w:t>sivic</w:t>
+      </w:r>
+      <w:proofErr w:type="spellEnd"/>
+      <w:r>
+        <w:rPr>
+          <w:rFonts w:ascii="Courier" w:eastAsia="Times New Roman" w:hAnsi="Courier" w:cs="Times New Roman"/>
+          <w:sz w:val="22"/>
+          <w:szCs w:val="22"/>
+        </w:rPr>
+        <w:t>/</w:t>
+      </w:r>
+      <w:proofErr w:type="spellStart"/>
+      <w:r>
+        <w:rPr>
+          <w:rFonts w:ascii="Courier" w:eastAsia="Times New Roman" w:hAnsi="Courier" w:cs="Times New Roman"/>
+          <w:sz w:val="22"/>
+          <w:szCs w:val="22"/>
+        </w:rPr>
+        <w:t>Makefile.ctest</w:t>
+      </w:r>
+      <w:proofErr w:type="spellEnd"/>
+      <w:r>
+        <w:rPr>
+          <w:rFonts w:ascii="Courier" w:eastAsia="Times New Roman" w:hAnsi="Courier" w:cs="Times New Roman"/>
+          <w:sz w:val="22"/>
+          <w:szCs w:val="22"/>
+        </w:rPr>
+        <w:t xml:space="preserve"> </w:t>
+      </w:r>
+      <w:proofErr w:type="spellStart"/>
+      <w:r>
+        <w:rPr>
+          <w:rFonts w:ascii="Courier" w:eastAsia="Times New Roman" w:hAnsi="Courier" w:cs="Times New Roman"/>
+          <w:sz w:val="22"/>
+          <w:szCs w:val="22"/>
+        </w:rPr>
+        <w:t>configure_dist</w:t>
+      </w:r>
+      <w:proofErr w:type="spellEnd"/>
     </w:p>
     <w:p>
       <w:pPr>
@@ -1325,34 +1499,25 @@
         <w:ind w:left="990" w:right="-720"/>
         <w:rPr>
           <w:rFonts w:ascii="Courier" w:eastAsia="Times New Roman" w:hAnsi="Courier" w:cs="Times New Roman"/>
-          <w:sz w:val="22"/>
-          <w:szCs w:val="22"/>
-        </w:rPr>
-      </w:pPr>
-      <w:r>
-        <w:rPr>
-          <w:rFonts w:ascii="Courier" w:eastAsia="Times New Roman" w:hAnsi="Courier" w:cs="Times New Roman"/>
-          <w:sz w:val="22"/>
-          <w:szCs w:val="22"/>
-        </w:rPr>
-        <w:t>make -f ../sivic/Makefile.ctest configure_dist</w:t>
-      </w:r>
-    </w:p>
-    <w:p>
-      <w:pPr>
-        <w:spacing w:after="0"/>
-        <w:ind w:left="990" w:right="-720"/>
-        <w:rPr>
-          <w:rFonts w:ascii="Courier" w:eastAsia="Times New Roman" w:hAnsi="Courier" w:cs="Times New Roman"/>
-        </w:rPr>
-      </w:pPr>
-      <w:r>
-        <w:rPr>
-          <w:rFonts w:ascii="Courier" w:eastAsia="Times New Roman" w:hAnsi="Courier" w:cs="Times New Roman"/>
-          <w:sz w:val="22"/>
-          <w:szCs w:val="22"/>
-        </w:rPr>
-        <w:t>make -j 10</w:t>
+        </w:rPr>
+      </w:pPr>
+      <w:proofErr w:type="gramStart"/>
+      <w:r>
+        <w:rPr>
+          <w:rFonts w:ascii="Courier" w:eastAsia="Times New Roman" w:hAnsi="Courier" w:cs="Times New Roman"/>
+          <w:sz w:val="22"/>
+          <w:szCs w:val="22"/>
+        </w:rPr>
+        <w:t>make</w:t>
+      </w:r>
+      <w:proofErr w:type="gramEnd"/>
+      <w:r>
+        <w:rPr>
+          <w:rFonts w:ascii="Courier" w:eastAsia="Times New Roman" w:hAnsi="Courier" w:cs="Times New Roman"/>
+          <w:sz w:val="22"/>
+          <w:szCs w:val="22"/>
+        </w:rPr>
+        <w:t xml:space="preserve"> -j 10</w:t>
       </w:r>
       <w:r>
         <w:rPr>
@@ -1388,13 +1553,107 @@
         </w:rPr>
       </w:pPr>
       <w:r>
-        <w:t xml:space="preserve">The binary applications are created under the build/applications directory. </w:t>
-      </w:r>
+        <w:rPr>
+          <w:i/>
+        </w:rPr>
+        <w:t>Note, t</w:t>
+      </w:r>
+      <w:r>
+        <w:rPr>
+          <w:i/>
+        </w:rPr>
+        <w:t>he binary applications are created under the build/applications directory</w:t>
+      </w:r>
+      <w:r>
+        <w:rPr>
+          <w:i/>
+        </w:rPr>
+        <w:t>, e.g. build/applications/</w:t>
+      </w:r>
+      <w:proofErr w:type="spellStart"/>
+      <w:r>
+        <w:rPr>
+          <w:i/>
+        </w:rPr>
+        <w:t>sivic_app</w:t>
+      </w:r>
+      <w:proofErr w:type="spellEnd"/>
+      <w:r>
+        <w:rPr>
+          <w:i/>
+        </w:rPr>
+        <w:t>/Linux_x86_65/</w:t>
+      </w:r>
+      <w:proofErr w:type="spellStart"/>
+      <w:r>
+        <w:rPr>
+          <w:i/>
+        </w:rPr>
+        <w:t>sivic</w:t>
+      </w:r>
+      <w:proofErr w:type="spellEnd"/>
+      <w:r>
+        <w:rPr>
+          <w:i/>
+        </w:rPr>
+        <w:t>), however your $PATH has been set to include this so you can just type the command names</w:t>
+      </w:r>
+      <w:r>
+        <w:t xml:space="preserve">. </w:t>
+      </w:r>
+    </w:p>
+    <w:p>
+      <w:pPr>
+        <w:pStyle w:val="ListParagraph"/>
+        <w:ind w:right="-720"/>
+        <w:jc w:val="both"/>
+        <w:rPr>
+          <w:rFonts w:ascii="Times" w:eastAsia="Times New Roman" w:hAnsi="Times" w:cs="Times New Roman"/>
+          <w:sz w:val="20"/>
+          <w:szCs w:val="20"/>
+        </w:rPr>
+      </w:pPr>
+    </w:p>
+    <w:p>
+      <w:pPr>
+        <w:pStyle w:val="ListParagraph"/>
+        <w:ind w:right="-720"/>
+        <w:jc w:val="both"/>
+        <w:rPr>
+          <w:rFonts w:ascii="Times" w:eastAsia="Times New Roman" w:hAnsi="Times" w:cs="Times New Roman"/>
+          <w:sz w:val="20"/>
+          <w:szCs w:val="20"/>
+        </w:rPr>
+      </w:pPr>
+    </w:p>
+    <w:p>
+      <w:pPr>
+        <w:pStyle w:val="ListParagraph"/>
+        <w:numPr>
+          <w:ilvl w:val="0"/>
+          <w:numId w:val="40"/>
+        </w:numPr>
+        <w:ind w:right="-720"/>
+        <w:jc w:val="both"/>
+        <w:rPr>
+          <w:rFonts w:ascii="Times" w:eastAsia="Times New Roman" w:hAnsi="Times" w:cs="Times New Roman"/>
+          <w:sz w:val="20"/>
+          <w:szCs w:val="20"/>
+        </w:rPr>
+      </w:pPr>
       <w:r>
         <w:t xml:space="preserve">Run </w:t>
       </w:r>
       <w:r>
-        <w:t>the svk_met_kinetics application to confirm that the</w:t>
+        <w:t xml:space="preserve">the </w:t>
+      </w:r>
+      <w:proofErr w:type="spellStart"/>
+      <w:r>
+        <w:t>svk_met_kinetics</w:t>
+      </w:r>
+      <w:proofErr w:type="spellEnd"/>
+      <w:r>
+        <w:t xml:space="preserve"> application to confirm that the</w:t>
       </w:r>
       <w:r>
         <w:t xml:space="preserve"> build</w:t>
@@ -1412,13 +1671,33 @@
           <w:szCs w:val="22"/>
         </w:rPr>
       </w:pPr>
-      <w:r>
-        <w:rPr>
-          <w:rFonts w:ascii="Courier" w:eastAsia="Times New Roman" w:hAnsi="Courier" w:cs="Times New Roman"/>
-          <w:sz w:val="22"/>
-          <w:szCs w:val="22"/>
-        </w:rPr>
-        <w:t xml:space="preserve">./applications/cmd_line/Linux_x86_64/svk_met_kinetics </w:t>
+      <w:proofErr w:type="spellStart"/>
+      <w:proofErr w:type="gramStart"/>
+      <w:r>
+        <w:rPr>
+          <w:rFonts w:ascii="Courier" w:eastAsia="Times New Roman" w:hAnsi="Courier" w:cs="Times New Roman"/>
+          <w:sz w:val="22"/>
+          <w:szCs w:val="22"/>
+        </w:rPr>
+        <w:t>svk</w:t>
+      </w:r>
+      <w:proofErr w:type="gramEnd"/>
+      <w:r>
+        <w:rPr>
+          <w:rFonts w:ascii="Courier" w:eastAsia="Times New Roman" w:hAnsi="Courier" w:cs="Times New Roman"/>
+          <w:sz w:val="22"/>
+          <w:szCs w:val="22"/>
+        </w:rPr>
+        <w:t>_met_kinetics</w:t>
+      </w:r>
+      <w:proofErr w:type="spellEnd"/>
+      <w:r>
+        <w:rPr>
+          <w:rFonts w:ascii="Courier" w:eastAsia="Times New Roman" w:hAnsi="Courier" w:cs="Times New Roman"/>
+          <w:sz w:val="22"/>
+          <w:szCs w:val="22"/>
+        </w:rPr>
+        <w:t xml:space="preserve"> </w:t>
       </w:r>
     </w:p>
     <w:p>
@@ -1449,16 +1728,22 @@
         <w:rPr>
           <w:b/>
         </w:rPr>
-        <w:t>Look at Simulated Dynamic Data</w:t>
-      </w:r>
-      <w:r>
-        <w:rPr>
-          <w:b/>
-        </w:rPr>
-        <w:t xml:space="preserve">:  </w:t>
-      </w:r>
-      <w:r>
-        <w:t xml:space="preserve">The simulated data represents a  single exponentially or bi-exponentially decaying signal in 4 voxels.   We’ll create a new model representing bi-exponential decay and fit the decaying edge of the signals to the model: </w:t>
+        <w:t xml:space="preserve">Look at Simulated Dynamic Data:  </w:t>
+      </w:r>
+      <w:r>
+        <w:t>T</w:t>
+      </w:r>
+      <w:r>
+        <w:t xml:space="preserve">he simulated data represents a </w:t>
+      </w:r>
+      <w:r>
+        <w:t xml:space="preserve">single exponentially or bi-exponentially decaying signal in 4 voxels.   </w:t>
+      </w:r>
+      <w:r>
+        <w:t>You will</w:t>
+      </w:r>
+      <w:r>
+        <w:t xml:space="preserve"> create a new model representing bi-exponential decay and fit the decaying edge of the signals to the model: </w:t>
       </w:r>
     </w:p>
     <w:p>
@@ -1899,14 +2184,6 @@
     </w:p>
     <w:p>
       <w:pPr>
-        <w:ind w:left="990" w:right="-810"/>
-        <w:rPr>
-          <w:rFonts w:ascii="Courier" w:eastAsia="Times New Roman" w:hAnsi="Courier" w:cs="Times New Roman"/>
-        </w:rPr>
-      </w:pPr>
-    </w:p>
-    <w:p>
-      <w:pPr>
         <w:pStyle w:val="ListParagraph"/>
         <w:numPr>
           <w:ilvl w:val="0"/>
@@ -1923,35 +2200,101 @@
         <w:t>Open the simulated sample dynamic data</w:t>
       </w:r>
       <w:r>
-        <w:t xml:space="preserve"> (</w:t>
-      </w:r>
-      <w:r>
-        <w:t xml:space="preserve">~/development_tutorial/input/dynamics.dcm </w:t>
-      </w:r>
-      <w:r>
-        <w:t xml:space="preserve">) </w:t>
-      </w:r>
-      <w:r>
-        <w:t xml:space="preserve"> in the SIVIC GUI.  </w:t>
-      </w:r>
-    </w:p>
-    <w:p>
-      <w:pPr>
-        <w:ind w:left="990"/>
-        <w:rPr>
-          <w:rFonts w:ascii="Courier" w:eastAsia="Times New Roman" w:hAnsi="Courier" w:cs="Times New Roman"/>
-          <w:sz w:val="22"/>
-          <w:szCs w:val="22"/>
-        </w:rPr>
-      </w:pPr>
-      <w:r>
-        <w:rPr>
-          <w:rFonts w:ascii="Courier" w:eastAsia="Times New Roman" w:hAnsi="Courier" w:cs="Times New Roman"/>
-          <w:sz w:val="22"/>
-          <w:szCs w:val="22"/>
-        </w:rPr>
-        <w:t xml:space="preserve">./applications/sivic_app/Linux_x86_64/sivic --id ~/development_tuturial/input/dynamics.dcm </w:t>
-      </w:r>
+        <w:t xml:space="preserve"> </w:t>
+      </w:r>
+      <w:r>
+        <w:t xml:space="preserve">in the SIVIC GUI.  </w:t>
+      </w:r>
+    </w:p>
+    <w:p>
+      <w:pPr>
+        <w:spacing w:after="0"/>
+        <w:ind w:left="994"/>
+        <w:rPr>
+          <w:rFonts w:ascii="Courier" w:eastAsia="Times New Roman" w:hAnsi="Courier" w:cs="Times New Roman"/>
+          <w:sz w:val="22"/>
+          <w:szCs w:val="22"/>
+        </w:rPr>
+      </w:pPr>
+      <w:r>
+        <w:rPr>
+          <w:rFonts w:ascii="Courier" w:eastAsia="Times New Roman" w:hAnsi="Courier" w:cs="Times New Roman"/>
+          <w:sz w:val="22"/>
+          <w:szCs w:val="22"/>
+        </w:rPr>
+        <w:t xml:space="preserve">cd ~/workshop/data </w:t>
+      </w:r>
+    </w:p>
+    <w:p>
+      <w:pPr>
+        <w:spacing w:after="0"/>
+        <w:ind w:left="994"/>
+        <w:rPr>
+          <w:rFonts w:ascii="Courier" w:eastAsia="Times New Roman" w:hAnsi="Courier" w:cs="Times New Roman"/>
+          <w:sz w:val="22"/>
+          <w:szCs w:val="22"/>
+        </w:rPr>
+      </w:pPr>
+      <w:proofErr w:type="spellStart"/>
+      <w:proofErr w:type="gramStart"/>
+      <w:r>
+        <w:rPr>
+          <w:rFonts w:ascii="Courier" w:eastAsia="Times New Roman" w:hAnsi="Courier" w:cs="Times New Roman"/>
+          <w:sz w:val="22"/>
+          <w:szCs w:val="22"/>
+        </w:rPr>
+        <w:t>sivic</w:t>
+      </w:r>
+      <w:proofErr w:type="spellEnd"/>
+      <w:proofErr w:type="gramEnd"/>
+      <w:r>
+        <w:rPr>
+          <w:rFonts w:ascii="Courier" w:eastAsia="Times New Roman" w:hAnsi="Courier" w:cs="Times New Roman"/>
+          <w:sz w:val="22"/>
+          <w:szCs w:val="22"/>
+        </w:rPr>
+        <w:t xml:space="preserve"> --id input/</w:t>
+      </w:r>
+      <w:proofErr w:type="spellStart"/>
+      <w:r>
+        <w:rPr>
+          <w:rFonts w:ascii="Courier" w:eastAsia="Times New Roman" w:hAnsi="Courier" w:cs="Times New Roman"/>
+          <w:sz w:val="22"/>
+          <w:szCs w:val="22"/>
+        </w:rPr>
+        <w:t>dynamics.dcm</w:t>
+      </w:r>
+      <w:proofErr w:type="spellEnd"/>
+      <w:r>
+        <w:rPr>
+          <w:rFonts w:ascii="Courier" w:eastAsia="Times New Roman" w:hAnsi="Courier" w:cs="Times New Roman"/>
+          <w:sz w:val="22"/>
+          <w:szCs w:val="22"/>
+        </w:rPr>
+        <w:t xml:space="preserve"> </w:t>
+      </w:r>
+    </w:p>
+    <w:p>
+      <w:pPr>
+        <w:spacing w:after="0"/>
+        <w:ind w:left="994"/>
+        <w:rPr>
+          <w:rFonts w:ascii="Courier" w:eastAsia="Times New Roman" w:hAnsi="Courier" w:cs="Times New Roman"/>
+          <w:sz w:val="22"/>
+          <w:szCs w:val="22"/>
+        </w:rPr>
+      </w:pPr>
+    </w:p>
+    <w:p>
+      <w:pPr>
+        <w:spacing w:after="0"/>
+        <w:ind w:left="994"/>
+        <w:rPr>
+          <w:rFonts w:ascii="Courier" w:eastAsia="Times New Roman" w:hAnsi="Courier" w:cs="Times New Roman"/>
+          <w:sz w:val="22"/>
+          <w:szCs w:val="22"/>
+        </w:rPr>
+      </w:pPr>
     </w:p>
     <w:p>
       <w:pPr>
@@ -1966,15 +2309,424 @@
       </w:pPr>
       <w:r>
         <w:rPr>
+          <w:b/>
+          <w:noProof/>
+        </w:rPr>
+        <mc:AlternateContent>
+          <mc:Choice Requires="wps">
+            <w:drawing>
+              <wp:anchor distT="0" distB="0" distL="114300" distR="114300" simplePos="0" relativeHeight="251875328" behindDoc="0" locked="0" layoutInCell="1" allowOverlap="1" wp14:anchorId="0B1793D9" wp14:editId="66B71430">
+                <wp:simplePos x="0" y="0"/>
+                <wp:positionH relativeFrom="column">
+                  <wp:posOffset>5096510</wp:posOffset>
+                </wp:positionH>
+                <wp:positionV relativeFrom="paragraph">
+                  <wp:posOffset>1078230</wp:posOffset>
+                </wp:positionV>
+                <wp:extent cx="1295400" cy="293370"/>
+                <wp:effectExtent l="0" t="0" r="0" b="11430"/>
+                <wp:wrapNone/>
+                <wp:docPr id="4" name="Text Box 4"/>
+                <wp:cNvGraphicFramePr/>
+                <a:graphic xmlns:a="http://schemas.openxmlformats.org/drawingml/2006/main">
+                  <a:graphicData uri="http://schemas.microsoft.com/office/word/2010/wordprocessingShape">
+                    <wps:wsp>
+                      <wps:cNvSpPr txBox="1"/>
+                      <wps:spPr>
+                        <a:xfrm>
+                          <a:off x="0" y="0"/>
+                          <a:ext cx="1295400" cy="293370"/>
+                        </a:xfrm>
+                        <a:prstGeom prst="rect">
+                          <a:avLst/>
+                        </a:prstGeom>
+                        <a:noFill/>
+                        <a:ln>
+                          <a:noFill/>
+                        </a:ln>
+                        <a:effectLst/>
+                        <a:extLst>
+                          <a:ext uri="{C572A759-6A51-4108-AA02-DFA0A04FC94B}">
+                            <ma14:wrappingTextBoxFlag xmlns:ma14="http://schemas.microsoft.com/office/mac/drawingml/2011/main"/>
+                          </a:ext>
+                        </a:extLst>
+                      </wps:spPr>
+                      <wps:style>
+                        <a:lnRef idx="0">
+                          <a:schemeClr val="accent1"/>
+                        </a:lnRef>
+                        <a:fillRef idx="0">
+                          <a:schemeClr val="accent1"/>
+                        </a:fillRef>
+                        <a:effectRef idx="0">
+                          <a:schemeClr val="accent1"/>
+                        </a:effectRef>
+                        <a:fontRef idx="minor">
+                          <a:schemeClr val="dk1"/>
+                        </a:fontRef>
+                      </wps:style>
+                      <wps:txbx>
+                        <w:txbxContent>
+                          <w:p>
+                            <w:r>
+                              <w:t>Bi-</w:t>
+                            </w:r>
+                            <w:proofErr w:type="spellStart"/>
+                            <w:r>
+                              <w:t>exp</w:t>
+                            </w:r>
+                            <w:proofErr w:type="spellEnd"/>
+                            <w:r>
+                              <w:t xml:space="preserve"> decay</w:t>
+                            </w:r>
+                          </w:p>
+                        </w:txbxContent>
+                      </wps:txbx>
+                      <wps:bodyPr rot="0" spcFirstLastPara="0" vertOverflow="overflow" horzOverflow="overflow" vert="horz" wrap="square" lIns="91440" tIns="45720" rIns="91440" bIns="45720" numCol="1" spcCol="0" rtlCol="0" fromWordArt="0" anchor="t" anchorCtr="0" forceAA="0" compatLnSpc="1">
+                        <a:prstTxWarp prst="textNoShape">
+                          <a:avLst/>
+                        </a:prstTxWarp>
+                        <a:noAutofit/>
+                      </wps:bodyPr>
+                    </wps:wsp>
+                  </a:graphicData>
+                </a:graphic>
+                <wp14:sizeRelH relativeFrom="margin">
+                  <wp14:pctWidth>0</wp14:pctWidth>
+                </wp14:sizeRelH>
+                <wp14:sizeRelV relativeFrom="margin">
+                  <wp14:pctHeight>0</wp14:pctHeight>
+                </wp14:sizeRelV>
+              </wp:anchor>
+            </w:drawing>
+          </mc:Choice>
+          <mc:Fallback>
+            <w:pict>
+              <v:shapetype id="_x0000_t202" coordsize="21600,21600" o:spt="202" path="m0,0l0,21600,21600,21600,21600,0xe">
+                <v:stroke joinstyle="miter"/>
+                <v:path gradientshapeok="t" o:connecttype="rect"/>
+              </v:shapetype>
+              <v:shape id="Text Box 4" o:spid="_x0000_s1026" type="#_x0000_t202" style="position:absolute;left:0;text-align:left;margin-left:401.3pt;margin-top:84.9pt;width:102pt;height:23.1pt;z-index:251875328;visibility:visible;mso-wrap-style:square;mso-width-percent:0;mso-height-percent:0;mso-wrap-distance-left:9pt;mso-wrap-distance-top:0;mso-wrap-distance-right:9pt;mso-wrap-distance-bottom:0;mso-position-horizontal:absolute;mso-position-horizontal-relative:text;mso-position-vertical:absolute;mso-position-vertical-relative:text;mso-width-percent:0;mso-height-percent:0;mso-width-relative:margin;mso-height-relative:margin;v-text-anchor:top" o:gfxdata="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" filled="f" stroked="f">
+                <v:textbox>
+                  <w:txbxContent>
+                    <w:p>
+                      <w:r>
+                        <w:t>Bi-</w:t>
+                      </w:r>
+                      <w:proofErr w:type="spellStart"/>
+                      <w:r>
+                        <w:t>exp</w:t>
+                      </w:r>
+                      <w:proofErr w:type="spellEnd"/>
+                      <w:r>
+                        <w:t xml:space="preserve"> decay</w:t>
+                      </w:r>
+                    </w:p>
+                  </w:txbxContent>
+                </v:textbox>
+              </v:shape>
+            </w:pict>
+          </mc:Fallback>
+        </mc:AlternateContent>
+      </w:r>
+      <w:r>
+        <w:rPr>
+          <w:b/>
+          <w:noProof/>
+        </w:rPr>
+        <mc:AlternateContent>
+          <mc:Choice Requires="wps">
+            <w:drawing>
+              <wp:anchor distT="0" distB="0" distL="114300" distR="114300" simplePos="0" relativeHeight="251874304" behindDoc="0" locked="0" layoutInCell="1" allowOverlap="1" wp14:anchorId="592D370C" wp14:editId="56D5E4CB">
+                <wp:simplePos x="0" y="0"/>
+                <wp:positionH relativeFrom="column">
+                  <wp:posOffset>3855720</wp:posOffset>
+                </wp:positionH>
+                <wp:positionV relativeFrom="paragraph">
+                  <wp:posOffset>1209584</wp:posOffset>
+                </wp:positionV>
+                <wp:extent cx="1186815" cy="3810"/>
+                <wp:effectExtent l="0" t="127000" r="0" b="173990"/>
+                <wp:wrapNone/>
+                <wp:docPr id="3" name="Line 2"/>
+                <wp:cNvGraphicFramePr>
+                  <a:graphicFrameLocks xmlns:a="http://schemas.openxmlformats.org/drawingml/2006/main"/>
+                </wp:cNvGraphicFramePr>
+                <a:graphic xmlns:a="http://schemas.openxmlformats.org/drawingml/2006/main">
+                  <a:graphicData uri="http://schemas.microsoft.com/office/word/2010/wordprocessingShape">
+                    <wps:wsp>
+                      <wps:cNvCnPr>
+                        <a:cxnSpLocks noChangeShapeType="1"/>
+                      </wps:cNvCnPr>
+                      <wps:spPr bwMode="auto">
+                        <a:xfrm flipH="1">
+                          <a:off x="0" y="0"/>
+                          <a:ext cx="1186815" cy="3810"/>
+                        </a:xfrm>
+                        <a:prstGeom prst="line">
+                          <a:avLst/>
+                        </a:prstGeom>
+                        <a:noFill/>
+                        <a:ln w="44450">
+                          <a:solidFill>
+                            <a:srgbClr val="4A7EBB"/>
+                          </a:solidFill>
+                          <a:round/>
+                          <a:headEnd/>
+                          <a:tailEnd type="triangle" w="med" len="med"/>
+                        </a:ln>
+                        <a:effectLst>
+                          <a:outerShdw blurRad="38100" dist="25400" dir="5400000" algn="ctr" rotWithShape="0">
+                            <a:srgbClr val="000000">
+                              <a:alpha val="35001"/>
+                            </a:srgbClr>
+                          </a:outerShdw>
+                        </a:effectLst>
+                        <a:extLst>
+                          <a:ext uri="{909E8E84-426E-40dd-AFC4-6F175D3DCCD1}">
+                            <a14:hiddenFill xmlns:a14="http://schemas.microsoft.com/office/drawing/2010/main">
+                              <a:noFill/>
+                            </a14:hiddenFill>
+                          </a:ext>
+                        </a:extLst>
+                      </wps:spPr>
+                      <wps:bodyPr/>
+                    </wps:wsp>
+                  </a:graphicData>
+                </a:graphic>
+                <wp14:sizeRelH relativeFrom="page">
+                  <wp14:pctWidth>0</wp14:pctWidth>
+                </wp14:sizeRelH>
+                <wp14:sizeRelV relativeFrom="page">
+                  <wp14:pctHeight>0</wp14:pctHeight>
+                </wp14:sizeRelV>
+              </wp:anchor>
+            </w:drawing>
+          </mc:Choice>
+          <mc:Fallback>
+            <w:pict>
+              <v:line id="Line 2" o:spid="_x0000_s1026" style="position:absolute;flip:x;z-index:251874304;visibility:visible;mso-wrap-style:square;mso-width-percent:0;mso-height-percent:0;mso-wrap-distance-left:9pt;mso-wrap-distance-top:0;mso-wrap-distance-right:9pt;mso-wrap-distance-bottom:0;mso-position-horizontal:absolute;mso-position-horizontal-relative:text;mso-position-vertical:absolute;mso-position-vertical-relative:text;mso-width-percent:0;mso-height-percent:0;mso-width-relative:page;mso-height-relative:page" from="303.6pt,95.25pt" to="397.05pt,95.55pt" o:gfxdata="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" strokecolor="#4a7ebb" strokeweight="3.5pt">
+                <v:stroke endarrow="block"/>
+                <v:shadow on="t" opacity="22938f" mv:blur="38100f" offset="0,2pt"/>
+              </v:line>
+            </w:pict>
+          </mc:Fallback>
+        </mc:AlternateContent>
+      </w:r>
+      <w:r>
+        <w:rPr>
+          <w:b/>
+          <w:noProof/>
+        </w:rPr>
+        <mc:AlternateContent>
+          <mc:Choice Requires="wps">
+            <w:drawing>
+              <wp:anchor distT="0" distB="0" distL="114300" distR="114300" simplePos="0" relativeHeight="251872256" behindDoc="0" locked="0" layoutInCell="1" allowOverlap="1" wp14:anchorId="55BBF220" wp14:editId="3B06BD5A">
+                <wp:simplePos x="0" y="0"/>
+                <wp:positionH relativeFrom="column">
+                  <wp:posOffset>5074920</wp:posOffset>
+                </wp:positionH>
+                <wp:positionV relativeFrom="paragraph">
+                  <wp:posOffset>1830705</wp:posOffset>
+                </wp:positionV>
+                <wp:extent cx="1295400" cy="293370"/>
+                <wp:effectExtent l="0" t="0" r="0" b="11430"/>
+                <wp:wrapSquare wrapText="bothSides"/>
+                <wp:docPr id="2" name="Text Box 2"/>
+                <wp:cNvGraphicFramePr/>
+                <a:graphic xmlns:a="http://schemas.openxmlformats.org/drawingml/2006/main">
+                  <a:graphicData uri="http://schemas.microsoft.com/office/word/2010/wordprocessingShape">
+                    <wps:wsp>
+                      <wps:cNvSpPr txBox="1"/>
+                      <wps:spPr>
+                        <a:xfrm>
+                          <a:off x="0" y="0"/>
+                          <a:ext cx="1295400" cy="293370"/>
+                        </a:xfrm>
+                        <a:prstGeom prst="rect">
+                          <a:avLst/>
+                        </a:prstGeom>
+                        <a:noFill/>
+                        <a:ln>
+                          <a:noFill/>
+                        </a:ln>
+                        <a:effectLst/>
+                        <a:extLst>
+                          <a:ext uri="{C572A759-6A51-4108-AA02-DFA0A04FC94B}">
+                            <ma14:wrappingTextBoxFlag xmlns:ma14="http://schemas.microsoft.com/office/mac/drawingml/2011/main"/>
+                          </a:ext>
+                        </a:extLst>
+                      </wps:spPr>
+                      <wps:style>
+                        <a:lnRef idx="0">
+                          <a:schemeClr val="accent1"/>
+                        </a:lnRef>
+                        <a:fillRef idx="0">
+                          <a:schemeClr val="accent1"/>
+                        </a:fillRef>
+                        <a:effectRef idx="0">
+                          <a:schemeClr val="accent1"/>
+                        </a:effectRef>
+                        <a:fontRef idx="minor">
+                          <a:schemeClr val="dk1"/>
+                        </a:fontRef>
+                      </wps:style>
+                      <wps:txbx>
+                        <w:txbxContent>
+                          <w:p>
+                            <w:r>
+                              <w:t xml:space="preserve">Single </w:t>
+                            </w:r>
+                            <w:proofErr w:type="spellStart"/>
+                            <w:r>
+                              <w:t>exp</w:t>
+                            </w:r>
+                            <w:proofErr w:type="spellEnd"/>
+                            <w:r>
+                              <w:t xml:space="preserve"> decay</w:t>
+                            </w:r>
+                          </w:p>
+                        </w:txbxContent>
+                      </wps:txbx>
+                      <wps:bodyPr rot="0" spcFirstLastPara="0" vertOverflow="overflow" horzOverflow="overflow" vert="horz" wrap="square" lIns="91440" tIns="45720" rIns="91440" bIns="45720" numCol="1" spcCol="0" rtlCol="0" fromWordArt="0" anchor="t" anchorCtr="0" forceAA="0" compatLnSpc="1">
+                        <a:prstTxWarp prst="textNoShape">
+                          <a:avLst/>
+                        </a:prstTxWarp>
+                        <a:noAutofit/>
+                      </wps:bodyPr>
+                    </wps:wsp>
+                  </a:graphicData>
+                </a:graphic>
+                <wp14:sizeRelH relativeFrom="margin">
+                  <wp14:pctWidth>0</wp14:pctWidth>
+                </wp14:sizeRelH>
+                <wp14:sizeRelV relativeFrom="margin">
+                  <wp14:pctHeight>0</wp14:pctHeight>
+                </wp14:sizeRelV>
+              </wp:anchor>
+            </w:drawing>
+          </mc:Choice>
+          <mc:Fallback>
+            <w:pict>
+              <v:shape id="Text Box 2" o:spid="_x0000_s1027" type="#_x0000_t202" style="position:absolute;left:0;text-align:left;margin-left:399.6pt;margin-top:144.15pt;width:102pt;height:23.1pt;z-index:251872256;visibility:visible;mso-wrap-style:square;mso-width-percent:0;mso-height-percent:0;mso-wrap-distance-left:9pt;mso-wrap-distance-top:0;mso-wrap-distance-right:9pt;mso-wrap-distance-bottom:0;mso-position-horizontal:absolute;mso-position-horizontal-relative:text;mso-position-vertical:absolute;mso-position-vertical-relative:text;mso-width-percent:0;mso-height-percent:0;mso-width-relative:margin;mso-height-relative:margin;v-text-anchor:top" o:gfxdata="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" filled="f" stroked="f">
+                <v:textbox>
+                  <w:txbxContent>
+                    <w:p>
+                      <w:r>
+                        <w:t xml:space="preserve">Single </w:t>
+                      </w:r>
+                      <w:proofErr w:type="spellStart"/>
+                      <w:r>
+                        <w:t>exp</w:t>
+                      </w:r>
+                      <w:proofErr w:type="spellEnd"/>
+                      <w:r>
+                        <w:t xml:space="preserve"> decay</w:t>
+                      </w:r>
+                    </w:p>
+                  </w:txbxContent>
+                </v:textbox>
+                <w10:wrap type="square"/>
+              </v:shape>
+            </w:pict>
+          </mc:Fallback>
+        </mc:AlternateContent>
+      </w:r>
+      <w:r>
+        <w:rPr>
+          <w:b/>
+          <w:noProof/>
+        </w:rPr>
+        <mc:AlternateContent>
+          <mc:Choice Requires="wps">
+            <w:drawing>
+              <wp:anchor distT="0" distB="0" distL="114300" distR="114300" simplePos="0" relativeHeight="251871232" behindDoc="0" locked="0" layoutInCell="1" allowOverlap="1" wp14:anchorId="5142BEB2" wp14:editId="0E578B98">
+                <wp:simplePos x="0" y="0"/>
+                <wp:positionH relativeFrom="column">
+                  <wp:posOffset>3834130</wp:posOffset>
+                </wp:positionH>
+                <wp:positionV relativeFrom="paragraph">
+                  <wp:posOffset>1962604</wp:posOffset>
+                </wp:positionV>
+                <wp:extent cx="1186906" cy="3991"/>
+                <wp:effectExtent l="0" t="127000" r="0" b="173990"/>
+                <wp:wrapNone/>
+                <wp:docPr id="1" name="Line 2"/>
+                <wp:cNvGraphicFramePr>
+                  <a:graphicFrameLocks xmlns:a="http://schemas.openxmlformats.org/drawingml/2006/main"/>
+                </wp:cNvGraphicFramePr>
+                <a:graphic xmlns:a="http://schemas.openxmlformats.org/drawingml/2006/main">
+                  <a:graphicData uri="http://schemas.microsoft.com/office/word/2010/wordprocessingShape">
+                    <wps:wsp>
+                      <wps:cNvCnPr>
+                        <a:cxnSpLocks noChangeShapeType="1"/>
+                      </wps:cNvCnPr>
+                      <wps:spPr bwMode="auto">
+                        <a:xfrm flipH="1">
+                          <a:off x="0" y="0"/>
+                          <a:ext cx="1186906" cy="3991"/>
+                        </a:xfrm>
+                        <a:prstGeom prst="line">
+                          <a:avLst/>
+                        </a:prstGeom>
+                        <a:noFill/>
+                        <a:ln w="44450">
+                          <a:solidFill>
+                            <a:srgbClr val="4A7EBB"/>
+                          </a:solidFill>
+                          <a:round/>
+                          <a:headEnd/>
+                          <a:tailEnd type="triangle" w="med" len="med"/>
+                        </a:ln>
+                        <a:effectLst>
+                          <a:outerShdw blurRad="38100" dist="25400" dir="5400000" algn="ctr" rotWithShape="0">
+                            <a:srgbClr val="000000">
+                              <a:alpha val="35001"/>
+                            </a:srgbClr>
+                          </a:outerShdw>
+                        </a:effectLst>
+                        <a:extLst>
+                          <a:ext uri="{909E8E84-426E-40dd-AFC4-6F175D3DCCD1}">
+                            <a14:hiddenFill xmlns:a14="http://schemas.microsoft.com/office/drawing/2010/main">
+                              <a:noFill/>
+                            </a14:hiddenFill>
+                          </a:ext>
+                        </a:extLst>
+                      </wps:spPr>
+                      <wps:bodyPr/>
+                    </wps:wsp>
+                  </a:graphicData>
+                </a:graphic>
+                <wp14:sizeRelH relativeFrom="page">
+                  <wp14:pctWidth>0</wp14:pctWidth>
+                </wp14:sizeRelH>
+                <wp14:sizeRelV relativeFrom="page">
+                  <wp14:pctHeight>0</wp14:pctHeight>
+                </wp14:sizeRelV>
+              </wp:anchor>
+            </w:drawing>
+          </mc:Choice>
+          <mc:Fallback>
+            <w:pict>
+              <v:line id="Line 2" o:spid="_x0000_s1026" style="position:absolute;flip:x;z-index:251871232;visibility:visible;mso-wrap-style:square;mso-width-percent:0;mso-height-percent:0;mso-wrap-distance-left:9pt;mso-wrap-distance-top:0;mso-wrap-distance-right:9pt;mso-wrap-distance-bottom:0;mso-position-horizontal:absolute;mso-position-horizontal-relative:text;mso-position-vertical:absolute;mso-position-vertical-relative:text;mso-width-percent:0;mso-height-percent:0;mso-width-relative:page;mso-height-relative:page" from="301.9pt,154.55pt" to="395.35pt,154.85pt" o:gfxdata="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" strokecolor="#4a7ebb" strokeweight="3.5pt">
+                <v:stroke endarrow="block"/>
+                <v:shadow on="t" opacity="22938f" mv:blur="38100f" offset="0,2pt"/>
+              </v:line>
+            </w:pict>
+          </mc:Fallback>
+        </mc:AlternateContent>
+      </w:r>
+      <w:r>
+        <w:rPr>
           <w:rFonts w:ascii="Times" w:eastAsia="Times New Roman" w:hAnsi="Times" w:cs="Times New Roman"/>
           <w:noProof/>
           <w:sz w:val="20"/>
           <w:szCs w:val="20"/>
         </w:rPr>
         <w:drawing>
-          <wp:inline distT="0" distB="0" distL="0" distR="0" wp14:anchorId="5EF726A3" wp14:editId="15CCA3BE">
-            <wp:extent cx="3780859" cy="2916848"/>
-            <wp:effectExtent l="0" t="0" r="3810" b="4445"/>
+          <wp:inline distT="0" distB="0" distL="0" distR="0" wp14:anchorId="5EF726A3" wp14:editId="7AA0C322">
+            <wp:extent cx="4882134" cy="3766457"/>
+            <wp:effectExtent l="0" t="0" r="0" b="0"/>
             <wp:docPr id="19" name="Picture 19"/>
             <wp:cNvGraphicFramePr>
               <a:graphicFrameLocks xmlns:a="http://schemas.openxmlformats.org/drawingml/2006/main" noChangeAspect="1"/>
@@ -1987,7 +2739,7 @@
                     <pic:cNvPicPr/>
                   </pic:nvPicPr>
                   <pic:blipFill>
-                    <a:blip r:embed="rId13">
+                    <a:blip r:embed="rId11">
                       <a:extLst>
                         <a:ext uri="{28A0092B-C50C-407E-A947-70E740481C1C}">
                           <a14:useLocalDpi xmlns:a14="http://schemas.microsoft.com/office/drawing/2010/main" val="0"/>
@@ -2001,7 +2753,7 @@
                   <pic:spPr>
                     <a:xfrm>
                       <a:off x="0" y="0"/>
-                      <a:ext cx="3780859" cy="2916848"/>
+                      <a:ext cx="4882624" cy="3766835"/>
                     </a:xfrm>
                     <a:prstGeom prst="rect">
                       <a:avLst/>
@@ -2030,16 +2782,18 @@
         <w:rPr>
           <w:b/>
         </w:rPr>
-        <w:t>Create a new model</w:t>
-      </w:r>
-      <w:r>
-        <w:rPr>
-          <w:b/>
-        </w:rPr>
-        <w:t xml:space="preserve">:  </w:t>
-      </w:r>
-      <w:r>
-        <w:t xml:space="preserve">Kinetic models are a subclass of svkKineticModelCostFunction. New models are defining a new model class and defining 6 virtual methods.  Copy another model and modify: </w:t>
+        <w:t xml:space="preserve">Create a new model:  </w:t>
+      </w:r>
+      <w:r>
+        <w:t xml:space="preserve">Kinetic models are a subclass of </w:t>
+      </w:r>
+      <w:proofErr w:type="spellStart"/>
+      <w:r>
+        <w:t>svkKineticModelCostFunction</w:t>
+      </w:r>
+      <w:proofErr w:type="spellEnd"/>
+      <w:r>
+        <w:t xml:space="preserve">. New models are defining a new model class and defining 6 virtual methods.  Copy another model and modify: </w:t>
       </w:r>
     </w:p>
     <w:p>
@@ -2110,6 +2864,7 @@
         </w:rPr>
         <w:tab/>
       </w:r>
+      <w:proofErr w:type="gramStart"/>
       <w:r>
         <w:rPr>
           <w:rFonts w:ascii="Monaco" w:hAnsi="Monaco" w:cs="Monaco"/>
@@ -2117,8 +2872,9 @@
           <w:sz w:val="20"/>
           <w:szCs w:val="20"/>
         </w:rPr>
-        <w:t>virtual InitOutputDescriptionVector(</w:t>
-      </w:r>
+        <w:t>virtual</w:t>
+      </w:r>
+      <w:proofErr w:type="gramEnd"/>
       <w:r>
         <w:rPr>
           <w:rFonts w:ascii="Monaco" w:hAnsi="Monaco" w:cs="Monaco"/>
@@ -2126,7 +2882,27 @@
           <w:sz w:val="20"/>
           <w:szCs w:val="20"/>
         </w:rPr>
-        <w:t>)</w:t>
+        <w:t xml:space="preserve"> </w:t>
+      </w:r>
+      <w:proofErr w:type="spellStart"/>
+      <w:r>
+        <w:rPr>
+          <w:rFonts w:ascii="Monaco" w:hAnsi="Monaco" w:cs="Monaco"/>
+          <w:color w:val="000000"/>
+          <w:sz w:val="20"/>
+          <w:szCs w:val="20"/>
+        </w:rPr>
+        <w:t>InitOutputDescriptionVector</w:t>
+      </w:r>
+      <w:proofErr w:type="spellEnd"/>
+      <w:r>
+        <w:rPr>
+          <w:rFonts w:ascii="Monaco" w:hAnsi="Monaco" w:cs="Monaco"/>
+          <w:color w:val="000000"/>
+          <w:sz w:val="20"/>
+          <w:szCs w:val="20"/>
+        </w:rPr>
+        <w:t>()</w:t>
       </w:r>
     </w:p>
     <w:p>
@@ -2165,7 +2941,47 @@
           <w:sz w:val="20"/>
           <w:szCs w:val="20"/>
         </w:rPr>
-        <w:t xml:space="preserve">        virtual InitNumberOfSignals() </w:t>
+        <w:t xml:space="preserve">        </w:t>
+      </w:r>
+      <w:proofErr w:type="gramStart"/>
+      <w:r>
+        <w:rPr>
+          <w:rFonts w:ascii="Monaco" w:hAnsi="Monaco" w:cs="Monaco"/>
+          <w:color w:val="000000"/>
+          <w:sz w:val="20"/>
+          <w:szCs w:val="20"/>
+        </w:rPr>
+        <w:t>virtual</w:t>
+      </w:r>
+      <w:proofErr w:type="gramEnd"/>
+      <w:r>
+        <w:rPr>
+          <w:rFonts w:ascii="Monaco" w:hAnsi="Monaco" w:cs="Monaco"/>
+          <w:color w:val="000000"/>
+          <w:sz w:val="20"/>
+          <w:szCs w:val="20"/>
+        </w:rPr>
+        <w:t xml:space="preserve"> </w:t>
+      </w:r>
+      <w:proofErr w:type="spellStart"/>
+      <w:r>
+        <w:rPr>
+          <w:rFonts w:ascii="Monaco" w:hAnsi="Monaco" w:cs="Monaco"/>
+          <w:color w:val="000000"/>
+          <w:sz w:val="20"/>
+          <w:szCs w:val="20"/>
+        </w:rPr>
+        <w:t>InitNumberOfSignals</w:t>
+      </w:r>
+      <w:proofErr w:type="spellEnd"/>
+      <w:r>
+        <w:rPr>
+          <w:rFonts w:ascii="Monaco" w:hAnsi="Monaco" w:cs="Monaco"/>
+          <w:color w:val="000000"/>
+          <w:sz w:val="20"/>
+          <w:szCs w:val="20"/>
+        </w:rPr>
+        <w:t xml:space="preserve">() </w:t>
       </w:r>
     </w:p>
     <w:p>
@@ -2204,8 +3020,9 @@
           <w:sz w:val="20"/>
           <w:szCs w:val="20"/>
         </w:rPr>
-        <w:t xml:space="preserve">        virtual </w:t>
-      </w:r>
+        <w:t xml:space="preserve">        </w:t>
+      </w:r>
+      <w:proofErr w:type="gramStart"/>
       <w:r>
         <w:rPr>
           <w:rFonts w:ascii="Monaco" w:hAnsi="Monaco" w:cs="Monaco"/>
@@ -2213,7 +3030,37 @@
           <w:sz w:val="20"/>
           <w:szCs w:val="20"/>
         </w:rPr>
-        <w:t>GetNumberOfParameters()</w:t>
+        <w:t>virtual</w:t>
+      </w:r>
+      <w:proofErr w:type="gramEnd"/>
+      <w:r>
+        <w:rPr>
+          <w:rFonts w:ascii="Monaco" w:hAnsi="Monaco" w:cs="Monaco"/>
+          <w:color w:val="000000"/>
+          <w:sz w:val="20"/>
+          <w:szCs w:val="20"/>
+        </w:rPr>
+        <w:t xml:space="preserve"> </w:t>
+      </w:r>
+      <w:proofErr w:type="spellStart"/>
+      <w:r>
+        <w:rPr>
+          <w:rFonts w:ascii="Monaco" w:hAnsi="Monaco" w:cs="Monaco"/>
+          <w:color w:val="000000"/>
+          <w:sz w:val="20"/>
+          <w:szCs w:val="20"/>
+        </w:rPr>
+        <w:t>GetNumberOfParameters</w:t>
+      </w:r>
+      <w:proofErr w:type="spellEnd"/>
+      <w:r>
+        <w:rPr>
+          <w:rFonts w:ascii="Monaco" w:hAnsi="Monaco" w:cs="Monaco"/>
+          <w:color w:val="000000"/>
+          <w:sz w:val="20"/>
+          <w:szCs w:val="20"/>
+        </w:rPr>
+        <w:t>()</w:t>
       </w:r>
     </w:p>
     <w:p>
@@ -2252,8 +3099,9 @@
           <w:sz w:val="20"/>
           <w:szCs w:val="20"/>
         </w:rPr>
-        <w:t xml:space="preserve">      </w:t>
-      </w:r>
+        <w:t xml:space="preserve">        </w:t>
+      </w:r>
+      <w:proofErr w:type="gramStart"/>
       <w:r>
         <w:rPr>
           <w:rFonts w:ascii="Monaco" w:hAnsi="Monaco" w:cs="Monaco"/>
@@ -2261,8 +3109,9 @@
           <w:sz w:val="20"/>
           <w:szCs w:val="20"/>
         </w:rPr>
-        <w:t xml:space="preserve">  virtual InitParamBounds()</w:t>
-      </w:r>
+        <w:t>virtual</w:t>
+      </w:r>
+      <w:proofErr w:type="gramEnd"/>
       <w:r>
         <w:rPr>
           <w:rFonts w:ascii="Monaco" w:hAnsi="Monaco" w:cs="Monaco"/>
@@ -2271,6 +3120,26 @@
           <w:szCs w:val="20"/>
         </w:rPr>
         <w:t xml:space="preserve"> </w:t>
+      </w:r>
+      <w:proofErr w:type="spellStart"/>
+      <w:r>
+        <w:rPr>
+          <w:rFonts w:ascii="Monaco" w:hAnsi="Monaco" w:cs="Monaco"/>
+          <w:color w:val="000000"/>
+          <w:sz w:val="20"/>
+          <w:szCs w:val="20"/>
+        </w:rPr>
+        <w:t>InitParamBounds</w:t>
+      </w:r>
+      <w:proofErr w:type="spellEnd"/>
+      <w:r>
+        <w:rPr>
+          <w:rFonts w:ascii="Monaco" w:hAnsi="Monaco" w:cs="Monaco"/>
+          <w:color w:val="000000"/>
+          <w:sz w:val="20"/>
+          <w:szCs w:val="20"/>
+        </w:rPr>
+        <w:t xml:space="preserve">() </w:t>
       </w:r>
     </w:p>
     <w:p>
@@ -2309,7 +3178,47 @@
           <w:sz w:val="20"/>
           <w:szCs w:val="20"/>
         </w:rPr>
-        <w:t xml:space="preserve">        virtual InitParamScaleFactors()</w:t>
+        <w:t xml:space="preserve">        </w:t>
+      </w:r>
+      <w:proofErr w:type="gramStart"/>
+      <w:r>
+        <w:rPr>
+          <w:rFonts w:ascii="Monaco" w:hAnsi="Monaco" w:cs="Monaco"/>
+          <w:color w:val="000000"/>
+          <w:sz w:val="20"/>
+          <w:szCs w:val="20"/>
+        </w:rPr>
+        <w:t>virtual</w:t>
+      </w:r>
+      <w:proofErr w:type="gramEnd"/>
+      <w:r>
+        <w:rPr>
+          <w:rFonts w:ascii="Monaco" w:hAnsi="Monaco" w:cs="Monaco"/>
+          <w:color w:val="000000"/>
+          <w:sz w:val="20"/>
+          <w:szCs w:val="20"/>
+        </w:rPr>
+        <w:t xml:space="preserve"> </w:t>
+      </w:r>
+      <w:proofErr w:type="spellStart"/>
+      <w:r>
+        <w:rPr>
+          <w:rFonts w:ascii="Monaco" w:hAnsi="Monaco" w:cs="Monaco"/>
+          <w:color w:val="000000"/>
+          <w:sz w:val="20"/>
+          <w:szCs w:val="20"/>
+        </w:rPr>
+        <w:t>InitParamScaleFactors</w:t>
+      </w:r>
+      <w:proofErr w:type="spellEnd"/>
+      <w:r>
+        <w:rPr>
+          <w:rFonts w:ascii="Monaco" w:hAnsi="Monaco" w:cs="Monaco"/>
+          <w:color w:val="000000"/>
+          <w:sz w:val="20"/>
+          <w:szCs w:val="20"/>
+        </w:rPr>
+        <w:t>()</w:t>
       </w:r>
     </w:p>
     <w:p>
@@ -2330,8 +3239,39 @@
           <w:sz w:val="20"/>
           <w:szCs w:val="20"/>
         </w:rPr>
-        <w:t xml:space="preserve">        virtual GetKineticModel</w:t>
-      </w:r>
+        <w:t xml:space="preserve">        </w:t>
+      </w:r>
+      <w:proofErr w:type="gramStart"/>
+      <w:r>
+        <w:rPr>
+          <w:rFonts w:ascii="Monaco" w:hAnsi="Monaco" w:cs="Monaco"/>
+          <w:color w:val="000000"/>
+          <w:sz w:val="20"/>
+          <w:szCs w:val="20"/>
+        </w:rPr>
+        <w:t>virtual</w:t>
+      </w:r>
+      <w:proofErr w:type="gramEnd"/>
+      <w:r>
+        <w:rPr>
+          <w:rFonts w:ascii="Monaco" w:hAnsi="Monaco" w:cs="Monaco"/>
+          <w:color w:val="000000"/>
+          <w:sz w:val="20"/>
+          <w:szCs w:val="20"/>
+        </w:rPr>
+        <w:t xml:space="preserve"> </w:t>
+      </w:r>
+      <w:proofErr w:type="spellStart"/>
+      <w:r>
+        <w:rPr>
+          <w:rFonts w:ascii="Monaco" w:hAnsi="Monaco" w:cs="Monaco"/>
+          <w:color w:val="000000"/>
+          <w:sz w:val="20"/>
+          <w:szCs w:val="20"/>
+        </w:rPr>
+        <w:t>GetKineticModel</w:t>
+      </w:r>
+      <w:proofErr w:type="spellEnd"/>
       <w:r>
         <w:rPr>
           <w:rFonts w:ascii="Monaco" w:hAnsi="Monaco" w:cs="Monaco"/>
@@ -2378,7 +3318,18 @@
         </w:rPr>
       </w:pPr>
       <w:r>
-        <w:t xml:space="preserve">cd to the source code directory and make a copy of another kinetic model class: </w:t>
+        <w:t>cd to the source code directory and make a copy of another kinetic model class</w:t>
+      </w:r>
+      <w:r>
+        <w:t xml:space="preserve"> and name it </w:t>
+      </w:r>
+      <w:proofErr w:type="spellStart"/>
+      <w:r>
+        <w:t>svkBiExponentialCostFunction.h</w:t>
+      </w:r>
+      <w:proofErr w:type="spellEnd"/>
+      <w:r>
+        <w:t xml:space="preserve">: </w:t>
       </w:r>
     </w:p>
     <w:p>
@@ -2410,8 +3361,52 @@
           <w:sz w:val="22"/>
           <w:szCs w:val="22"/>
         </w:rPr>
-        <w:t>cd ../sivic/libs/src</w:t>
-      </w:r>
+        <w:t xml:space="preserve">cd </w:t>
+      </w:r>
+      <w:r>
+        <w:rPr>
+          <w:rFonts w:ascii="Courier" w:eastAsia="Times New Roman" w:hAnsi="Courier" w:cs="Times New Roman"/>
+          <w:sz w:val="22"/>
+          <w:szCs w:val="22"/>
+        </w:rPr>
+        <w:t>~/workshop</w:t>
+      </w:r>
+      <w:r>
+        <w:rPr>
+          <w:rFonts w:ascii="Courier" w:eastAsia="Times New Roman" w:hAnsi="Courier" w:cs="Times New Roman"/>
+          <w:sz w:val="22"/>
+          <w:szCs w:val="22"/>
+        </w:rPr>
+        <w:t>/</w:t>
+      </w:r>
+      <w:proofErr w:type="spellStart"/>
+      <w:r>
+        <w:rPr>
+          <w:rFonts w:ascii="Courier" w:eastAsia="Times New Roman" w:hAnsi="Courier" w:cs="Times New Roman"/>
+          <w:sz w:val="22"/>
+          <w:szCs w:val="22"/>
+        </w:rPr>
+        <w:t>sivic</w:t>
+      </w:r>
+      <w:proofErr w:type="spellEnd"/>
+      <w:r>
+        <w:rPr>
+          <w:rFonts w:ascii="Courier" w:eastAsia="Times New Roman" w:hAnsi="Courier" w:cs="Times New Roman"/>
+          <w:sz w:val="22"/>
+          <w:szCs w:val="22"/>
+        </w:rPr>
+        <w:t>/libs/</w:t>
+      </w:r>
+      <w:proofErr w:type="spellStart"/>
+      <w:r>
+        <w:rPr>
+          <w:rFonts w:ascii="Courier" w:eastAsia="Times New Roman" w:hAnsi="Courier" w:cs="Times New Roman"/>
+          <w:sz w:val="22"/>
+          <w:szCs w:val="22"/>
+        </w:rPr>
+        <w:t>src</w:t>
+      </w:r>
+      <w:proofErr w:type="spellEnd"/>
     </w:p>
     <w:p>
       <w:pPr>
@@ -2428,8 +3423,36 @@
           <w:sz w:val="22"/>
           <w:szCs w:val="22"/>
         </w:rPr>
-        <w:t xml:space="preserve">  cp svk2SiteIMCostFunction.h svkBiexponentialCostFunction.h</w:t>
-      </w:r>
+        <w:t xml:space="preserve">  </w:t>
+      </w:r>
+      <w:proofErr w:type="spellStart"/>
+      <w:r>
+        <w:rPr>
+          <w:rFonts w:ascii="Courier" w:eastAsia="Times New Roman" w:hAnsi="Courier" w:cs="Times New Roman"/>
+          <w:sz w:val="22"/>
+          <w:szCs w:val="22"/>
+        </w:rPr>
+        <w:t>cp</w:t>
+      </w:r>
+      <w:proofErr w:type="spellEnd"/>
+      <w:r>
+        <w:rPr>
+          <w:rFonts w:ascii="Courier" w:eastAsia="Times New Roman" w:hAnsi="Courier" w:cs="Times New Roman"/>
+          <w:sz w:val="22"/>
+          <w:szCs w:val="22"/>
+        </w:rPr>
+        <w:t xml:space="preserve"> svk2SiteIMCostFunction.h </w:t>
+      </w:r>
+      <w:proofErr w:type="spellStart"/>
+      <w:r>
+        <w:rPr>
+          <w:rFonts w:ascii="Courier" w:eastAsia="Times New Roman" w:hAnsi="Courier" w:cs="Times New Roman"/>
+          <w:sz w:val="22"/>
+          <w:szCs w:val="22"/>
+        </w:rPr>
+        <w:t>svkBiexponentialCostFunction.h</w:t>
+      </w:r>
+      <w:proofErr w:type="spellEnd"/>
     </w:p>
     <w:p>
       <w:pPr>
@@ -2454,13 +3477,10 @@
         </w:rPr>
       </w:pPr>
       <w:r>
-        <w:t>Open the class in an editor (vi, etc.) and modify.  Note that a new copy fo the class is available with the downloaded sample data(</w:t>
-      </w:r>
-      <w:r>
-        <w:t>~/development_tuturial/src/svkBiexponential.h)</w:t>
-      </w:r>
-      <w:r>
-        <w:t xml:space="preserve">: </w:t>
+        <w:t xml:space="preserve">Open the class in an editor (vi, etc.) and </w:t>
+      </w:r>
+      <w:r>
+        <w:t xml:space="preserve">modify.  </w:t>
       </w:r>
     </w:p>
     <w:p>
@@ -2471,82 +3491,143 @@
         <w:jc w:val="both"/>
         <w:rPr>
           <w:rFonts w:ascii="Times" w:eastAsia="Times New Roman" w:hAnsi="Times" w:cs="Times New Roman"/>
-          <w:sz w:val="20"/>
-          <w:szCs w:val="20"/>
-        </w:rPr>
-      </w:pPr>
-    </w:p>
-    <w:p>
-      <w:pPr>
+        </w:rPr>
+      </w:pPr>
+    </w:p>
+    <w:p>
+      <w:pPr>
+        <w:pStyle w:val="ListParagraph"/>
         <w:spacing w:after="0"/>
         <w:ind w:left="990" w:right="-720"/>
-        <w:rPr>
-          <w:rFonts w:ascii="Courier" w:eastAsia="Times New Roman" w:hAnsi="Courier" w:cs="Times New Roman"/>
-          <w:sz w:val="22"/>
-          <w:szCs w:val="22"/>
-        </w:rPr>
-      </w:pPr>
-      <w:r>
-        <w:rPr>
-          <w:rFonts w:ascii="Courier" w:eastAsia="Times New Roman" w:hAnsi="Courier" w:cs="Times New Roman"/>
-          <w:sz w:val="22"/>
-          <w:szCs w:val="22"/>
-        </w:rPr>
-        <w:t>cd ../sivic/libs/src</w:t>
-      </w:r>
-    </w:p>
-    <w:p>
-      <w:pPr>
+        <w:jc w:val="both"/>
+        <w:rPr>
+          <w:rFonts w:ascii="Courier" w:eastAsia="Times New Roman" w:hAnsi="Courier" w:cs="Times New Roman"/>
+          <w:sz w:val="22"/>
+          <w:szCs w:val="22"/>
+        </w:rPr>
+      </w:pPr>
+      <w:proofErr w:type="gramStart"/>
+      <w:r>
+        <w:rPr>
+          <w:rFonts w:ascii="Courier" w:eastAsia="Times New Roman" w:hAnsi="Courier" w:cs="Times New Roman"/>
+          <w:sz w:val="22"/>
+          <w:szCs w:val="22"/>
+        </w:rPr>
+        <w:t>vi</w:t>
+      </w:r>
+      <w:proofErr w:type="gramEnd"/>
+      <w:r>
+        <w:rPr>
+          <w:rFonts w:ascii="Courier" w:eastAsia="Times New Roman" w:hAnsi="Courier" w:cs="Times New Roman"/>
+          <w:sz w:val="22"/>
+          <w:szCs w:val="22"/>
+        </w:rPr>
+        <w:t xml:space="preserve"> </w:t>
+      </w:r>
+      <w:proofErr w:type="spellStart"/>
+      <w:r>
+        <w:rPr>
+          <w:rFonts w:ascii="Courier" w:eastAsia="Times New Roman" w:hAnsi="Courier" w:cs="Times New Roman"/>
+          <w:sz w:val="22"/>
+          <w:szCs w:val="22"/>
+        </w:rPr>
+        <w:t>svkBiexponentialCostFunction.h</w:t>
+      </w:r>
+      <w:proofErr w:type="spellEnd"/>
+    </w:p>
+    <w:p>
+      <w:pPr>
+        <w:pStyle w:val="ListParagraph"/>
         <w:spacing w:after="0"/>
         <w:ind w:left="990" w:right="-720"/>
-        <w:rPr>
-          <w:rFonts w:ascii="Courier" w:eastAsia="Times New Roman" w:hAnsi="Courier" w:cs="Times New Roman"/>
-          <w:sz w:val="22"/>
-          <w:szCs w:val="22"/>
-        </w:rPr>
-      </w:pPr>
-      <w:r>
-        <w:rPr>
-          <w:rFonts w:ascii="Courier" w:eastAsia="Times New Roman" w:hAnsi="Courier" w:cs="Times New Roman"/>
-          <w:sz w:val="22"/>
-          <w:szCs w:val="22"/>
-        </w:rPr>
-        <w:t>cp svk2SiteIMCostFunction.h svkBiexponentialCostFunction.h</w:t>
-      </w:r>
-    </w:p>
-    <w:p>
-      <w:pPr>
-        <w:ind w:right="-720" w:firstLine="720"/>
-        <w:rPr>
-          <w:rFonts w:ascii="Courier" w:eastAsia="Times New Roman" w:hAnsi="Courier" w:cs="Times New Roman"/>
-          <w:sz w:val="22"/>
-          <w:szCs w:val="22"/>
-        </w:rPr>
-      </w:pPr>
-      <w:r>
-        <w:rPr>
-          <w:rFonts w:ascii="Courier" w:eastAsia="Times New Roman" w:hAnsi="Courier" w:cs="Times New Roman"/>
-          <w:sz w:val="22"/>
-          <w:szCs w:val="22"/>
-        </w:rPr>
-        <w:t xml:space="preserve">  </w:t>
-      </w:r>
-      <w:r>
-        <w:rPr>
-          <w:rFonts w:ascii="Courier" w:eastAsia="Times New Roman" w:hAnsi="Courier" w:cs="Times New Roman"/>
-          <w:sz w:val="22"/>
-          <w:szCs w:val="22"/>
-        </w:rPr>
-        <w:t>vi</w:t>
-      </w:r>
-      <w:r>
-        <w:rPr>
-          <w:rFonts w:ascii="Courier" w:eastAsia="Times New Roman" w:hAnsi="Courier" w:cs="Times New Roman"/>
-          <w:sz w:val="22"/>
-          <w:szCs w:val="22"/>
-        </w:rPr>
-        <w:t xml:space="preserve"> svkBiexponentialCostFunction.h</w:t>
-      </w:r>
+        <w:jc w:val="both"/>
+        <w:rPr>
+          <w:rFonts w:ascii="Times" w:eastAsia="Times New Roman" w:hAnsi="Times" w:cs="Times New Roman"/>
+        </w:rPr>
+      </w:pPr>
+    </w:p>
+    <w:p>
+      <w:pPr>
+        <w:pStyle w:val="ListParagraph"/>
+        <w:spacing w:after="0"/>
+        <w:ind w:left="990" w:right="-720"/>
+        <w:jc w:val="both"/>
+        <w:rPr>
+          <w:rFonts w:ascii="Times" w:eastAsia="Times New Roman" w:hAnsi="Times" w:cs="Times New Roman"/>
+        </w:rPr>
+      </w:pPr>
+    </w:p>
+    <w:p>
+      <w:pPr>
+        <w:pStyle w:val="ListParagraph"/>
+        <w:numPr>
+          <w:ilvl w:val="0"/>
+          <w:numId w:val="40"/>
+        </w:numPr>
+        <w:spacing w:after="0"/>
+        <w:ind w:right="-720"/>
+        <w:jc w:val="both"/>
+        <w:rPr>
+          <w:rFonts w:ascii="Times" w:eastAsia="Times New Roman" w:hAnsi="Times" w:cs="Times New Roman"/>
+        </w:rPr>
+      </w:pPr>
+      <w:r>
+        <w:t xml:space="preserve">Modify the new class to define your new </w:t>
+      </w:r>
+      <w:proofErr w:type="spellStart"/>
+      <w:r>
+        <w:t>biexponential</w:t>
+      </w:r>
+      <w:proofErr w:type="spellEnd"/>
+      <w:r>
+        <w:t xml:space="preserve"> model.  Edit the following virtual methods as described.  Alternatively, a copy of the new model from has been provided for you </w:t>
+      </w:r>
+      <w:r>
+        <w:t>(~/</w:t>
+      </w:r>
+      <w:r>
+        <w:t>data</w:t>
+      </w:r>
+      <w:r>
+        <w:t>/</w:t>
+      </w:r>
+      <w:proofErr w:type="spellStart"/>
+      <w:r>
+        <w:t>src</w:t>
+      </w:r>
+      <w:proofErr w:type="spellEnd"/>
+      <w:r>
+        <w:t>/</w:t>
+      </w:r>
+      <w:proofErr w:type="spellStart"/>
+      <w:r>
+        <w:t>svkBiexponential.h</w:t>
+      </w:r>
+      <w:proofErr w:type="spellEnd"/>
+      <w:r>
+        <w:t xml:space="preserve">) to </w:t>
+      </w:r>
+      <w:proofErr w:type="gramStart"/>
+      <w:r>
+        <w:t>copy :</w:t>
+      </w:r>
+      <w:proofErr w:type="gramEnd"/>
+      <w:r>
+        <w:t xml:space="preserve"> </w:t>
+      </w:r>
+    </w:p>
+    <w:p>
+      <w:pPr>
+        <w:pStyle w:val="ListParagraph"/>
+        <w:spacing w:after="0"/>
+        <w:ind w:right="-720"/>
+        <w:jc w:val="both"/>
+        <w:rPr>
+          <w:rFonts w:ascii="Times" w:eastAsia="Times New Roman" w:hAnsi="Times" w:cs="Times New Roman"/>
+          <w:sz w:val="20"/>
+          <w:szCs w:val="20"/>
+        </w:rPr>
+      </w:pPr>
     </w:p>
     <w:p>
       <w:pPr>
@@ -2560,6 +3641,8 @@
           <w:rFonts w:ascii="Courier" w:eastAsia="Times New Roman" w:hAnsi="Courier" w:cs="Times New Roman"/>
         </w:rPr>
       </w:pPr>
+      <w:proofErr w:type="spellStart"/>
+      <w:proofErr w:type="gramStart"/>
       <w:r>
         <w:rPr>
           <w:rFonts w:ascii="Monaco" w:hAnsi="Monaco" w:cs="Monaco"/>
@@ -2567,8 +3650,9 @@
           <w:sz w:val="20"/>
           <w:szCs w:val="20"/>
         </w:rPr>
-        <w:t>InitOutputDescriptionVector()</w:t>
-      </w:r>
+        <w:t>InitOutputDescriptionVector</w:t>
+      </w:r>
+      <w:proofErr w:type="spellEnd"/>
       <w:r>
         <w:rPr>
           <w:rFonts w:ascii="Monaco" w:hAnsi="Monaco" w:cs="Monaco"/>
@@ -2576,7 +3660,17 @@
           <w:sz w:val="20"/>
           <w:szCs w:val="20"/>
         </w:rPr>
-        <w:t xml:space="preserve">: </w:t>
+        <w:t>(</w:t>
+      </w:r>
+      <w:proofErr w:type="gramEnd"/>
+      <w:r>
+        <w:rPr>
+          <w:rFonts w:ascii="Monaco" w:hAnsi="Monaco" w:cs="Monaco"/>
+          <w:color w:val="000000"/>
+          <w:sz w:val="20"/>
+          <w:szCs w:val="20"/>
+        </w:rPr>
+        <w:t xml:space="preserve">): </w:t>
       </w:r>
       <w:r>
         <w:rPr>
@@ -2597,6 +3691,8 @@
           <w:rFonts w:ascii="Courier" w:eastAsia="Times New Roman" w:hAnsi="Courier" w:cs="Times New Roman"/>
         </w:rPr>
       </w:pPr>
+      <w:proofErr w:type="spellStart"/>
+      <w:proofErr w:type="gramStart"/>
       <w:r>
         <w:rPr>
           <w:rFonts w:ascii="Monaco" w:hAnsi="Monaco" w:cs="Monaco"/>
@@ -2604,8 +3700,9 @@
           <w:sz w:val="20"/>
           <w:szCs w:val="20"/>
         </w:rPr>
-        <w:t>InitNumberOfSignals()</w:t>
-      </w:r>
+        <w:t>InitNumberOfSignals</w:t>
+      </w:r>
+      <w:proofErr w:type="spellEnd"/>
       <w:r>
         <w:rPr>
           <w:rFonts w:ascii="Monaco" w:hAnsi="Monaco" w:cs="Monaco"/>
@@ -2613,7 +3710,17 @@
           <w:sz w:val="20"/>
           <w:szCs w:val="20"/>
         </w:rPr>
-        <w:t>: 1 input signal</w:t>
+        <w:t>(</w:t>
+      </w:r>
+      <w:proofErr w:type="gramEnd"/>
+      <w:r>
+        <w:rPr>
+          <w:rFonts w:ascii="Monaco" w:hAnsi="Monaco" w:cs="Monaco"/>
+          <w:color w:val="000000"/>
+          <w:sz w:val="20"/>
+          <w:szCs w:val="20"/>
+        </w:rPr>
+        <w:t>): 1 input signal</w:t>
       </w:r>
     </w:p>
     <w:p>
@@ -2628,6 +3735,8 @@
           <w:rFonts w:ascii="Courier" w:eastAsia="Times New Roman" w:hAnsi="Courier" w:cs="Times New Roman"/>
         </w:rPr>
       </w:pPr>
+      <w:proofErr w:type="spellStart"/>
+      <w:proofErr w:type="gramStart"/>
       <w:r>
         <w:rPr>
           <w:rFonts w:ascii="Monaco" w:hAnsi="Monaco" w:cs="Monaco"/>
@@ -2635,8 +3744,9 @@
           <w:sz w:val="20"/>
           <w:szCs w:val="20"/>
         </w:rPr>
-        <w:t>GetNumberOfParameters()</w:t>
-      </w:r>
+        <w:t>GetNumberOfParameters</w:t>
+      </w:r>
+      <w:proofErr w:type="spellEnd"/>
       <w:r>
         <w:rPr>
           <w:rFonts w:ascii="Monaco" w:hAnsi="Monaco" w:cs="Monaco"/>
@@ -2644,7 +3754,37 @@
           <w:sz w:val="20"/>
           <w:szCs w:val="20"/>
         </w:rPr>
-        <w:t>: 4 (tmax, k1, k2, fraction)</w:t>
+        <w:t>(</w:t>
+      </w:r>
+      <w:proofErr w:type="gramEnd"/>
+      <w:r>
+        <w:rPr>
+          <w:rFonts w:ascii="Monaco" w:hAnsi="Monaco" w:cs="Monaco"/>
+          <w:color w:val="000000"/>
+          <w:sz w:val="20"/>
+          <w:szCs w:val="20"/>
+        </w:rPr>
+        <w:t>): 4 (</w:t>
+      </w:r>
+      <w:proofErr w:type="spellStart"/>
+      <w:r>
+        <w:rPr>
+          <w:rFonts w:ascii="Monaco" w:hAnsi="Monaco" w:cs="Monaco"/>
+          <w:color w:val="000000"/>
+          <w:sz w:val="20"/>
+          <w:szCs w:val="20"/>
+        </w:rPr>
+        <w:t>tmax</w:t>
+      </w:r>
+      <w:proofErr w:type="spellEnd"/>
+      <w:r>
+        <w:rPr>
+          <w:rFonts w:ascii="Monaco" w:hAnsi="Monaco" w:cs="Monaco"/>
+          <w:color w:val="000000"/>
+          <w:sz w:val="20"/>
+          <w:szCs w:val="20"/>
+        </w:rPr>
+        <w:t>, k1, k2, fraction)</w:t>
       </w:r>
     </w:p>
     <w:p>
@@ -2659,6 +3799,8 @@
           <w:rFonts w:ascii="Courier" w:eastAsia="Times New Roman" w:hAnsi="Courier" w:cs="Times New Roman"/>
         </w:rPr>
       </w:pPr>
+      <w:proofErr w:type="spellStart"/>
+      <w:proofErr w:type="gramStart"/>
       <w:r>
         <w:rPr>
           <w:rFonts w:ascii="Monaco" w:hAnsi="Monaco" w:cs="Monaco"/>
@@ -2666,8 +3808,9 @@
           <w:sz w:val="20"/>
           <w:szCs w:val="20"/>
         </w:rPr>
-        <w:t>InitParamBounds()</w:t>
-      </w:r>
+        <w:t>InitParamBounds</w:t>
+      </w:r>
+      <w:proofErr w:type="spellEnd"/>
       <w:r>
         <w:rPr>
           <w:rFonts w:ascii="Monaco" w:hAnsi="Monaco" w:cs="Monaco"/>
@@ -2675,7 +3818,37 @@
           <w:sz w:val="20"/>
           <w:szCs w:val="20"/>
         </w:rPr>
-        <w:t>: find tmax and fix it, set ranges</w:t>
+        <w:t>(</w:t>
+      </w:r>
+      <w:proofErr w:type="gramEnd"/>
+      <w:r>
+        <w:rPr>
+          <w:rFonts w:ascii="Monaco" w:hAnsi="Monaco" w:cs="Monaco"/>
+          <w:color w:val="000000"/>
+          <w:sz w:val="20"/>
+          <w:szCs w:val="20"/>
+        </w:rPr>
+        <w:t xml:space="preserve">): find </w:t>
+      </w:r>
+      <w:proofErr w:type="spellStart"/>
+      <w:r>
+        <w:rPr>
+          <w:rFonts w:ascii="Monaco" w:hAnsi="Monaco" w:cs="Monaco"/>
+          <w:color w:val="000000"/>
+          <w:sz w:val="20"/>
+          <w:szCs w:val="20"/>
+        </w:rPr>
+        <w:t>tmax</w:t>
+      </w:r>
+      <w:proofErr w:type="spellEnd"/>
+      <w:r>
+        <w:rPr>
+          <w:rFonts w:ascii="Monaco" w:hAnsi="Monaco" w:cs="Monaco"/>
+          <w:color w:val="000000"/>
+          <w:sz w:val="20"/>
+          <w:szCs w:val="20"/>
+        </w:rPr>
+        <w:t xml:space="preserve"> and fix it, set ranges</w:t>
       </w:r>
     </w:p>
     <w:p>
@@ -2690,6 +3863,8 @@
           <w:rFonts w:ascii="Courier" w:eastAsia="Times New Roman" w:hAnsi="Courier" w:cs="Times New Roman"/>
         </w:rPr>
       </w:pPr>
+      <w:proofErr w:type="spellStart"/>
+      <w:proofErr w:type="gramStart"/>
       <w:r>
         <w:rPr>
           <w:rFonts w:ascii="Monaco" w:hAnsi="Monaco" w:cs="Monaco"/>
@@ -2697,8 +3872,9 @@
           <w:sz w:val="20"/>
           <w:szCs w:val="20"/>
         </w:rPr>
-        <w:t>InitParamScaleFactors()</w:t>
-      </w:r>
+        <w:t>InitParamScaleFactors</w:t>
+      </w:r>
+      <w:proofErr w:type="spellEnd"/>
       <w:r>
         <w:rPr>
           <w:rFonts w:ascii="Monaco" w:hAnsi="Monaco" w:cs="Monaco"/>
@@ -2706,7 +3882,37 @@
           <w:sz w:val="20"/>
           <w:szCs w:val="20"/>
         </w:rPr>
-        <w:t>: scale by Tr to point space</w:t>
+        <w:t>(</w:t>
+      </w:r>
+      <w:proofErr w:type="gramEnd"/>
+      <w:r>
+        <w:rPr>
+          <w:rFonts w:ascii="Monaco" w:hAnsi="Monaco" w:cs="Monaco"/>
+          <w:color w:val="000000"/>
+          <w:sz w:val="20"/>
+          <w:szCs w:val="20"/>
+        </w:rPr>
+        <w:t xml:space="preserve">): scale by </w:t>
+      </w:r>
+      <w:proofErr w:type="spellStart"/>
+      <w:r>
+        <w:rPr>
+          <w:rFonts w:ascii="Monaco" w:hAnsi="Monaco" w:cs="Monaco"/>
+          <w:color w:val="000000"/>
+          <w:sz w:val="20"/>
+          <w:szCs w:val="20"/>
+        </w:rPr>
+        <w:t>Tr</w:t>
+      </w:r>
+      <w:proofErr w:type="spellEnd"/>
+      <w:r>
+        <w:rPr>
+          <w:rFonts w:ascii="Monaco" w:hAnsi="Monaco" w:cs="Monaco"/>
+          <w:color w:val="000000"/>
+          <w:sz w:val="20"/>
+          <w:szCs w:val="20"/>
+        </w:rPr>
+        <w:t xml:space="preserve"> to point space</w:t>
       </w:r>
     </w:p>
     <w:p>
@@ -2721,6 +3927,8 @@
           <w:rFonts w:ascii="Courier" w:eastAsia="Times New Roman" w:hAnsi="Courier" w:cs="Times New Roman"/>
         </w:rPr>
       </w:pPr>
+      <w:proofErr w:type="spellStart"/>
+      <w:proofErr w:type="gramStart"/>
       <w:r>
         <w:rPr>
           <w:rFonts w:ascii="Monaco" w:hAnsi="Monaco" w:cs="Monaco"/>
@@ -2728,8 +3936,9 @@
           <w:sz w:val="20"/>
           <w:szCs w:val="20"/>
         </w:rPr>
-        <w:t>GetKineticModel()</w:t>
-      </w:r>
+        <w:t>GetKineticModel</w:t>
+      </w:r>
+      <w:proofErr w:type="spellEnd"/>
       <w:r>
         <w:rPr>
           <w:rFonts w:ascii="Monaco" w:hAnsi="Monaco" w:cs="Monaco"/>
@@ -2737,7 +3946,17 @@
           <w:sz w:val="20"/>
           <w:szCs w:val="20"/>
         </w:rPr>
-        <w:t>: write the model function.</w:t>
+        <w:t>(</w:t>
+      </w:r>
+      <w:proofErr w:type="gramEnd"/>
+      <w:r>
+        <w:rPr>
+          <w:rFonts w:ascii="Monaco" w:hAnsi="Monaco" w:cs="Monaco"/>
+          <w:color w:val="000000"/>
+          <w:sz w:val="20"/>
+          <w:szCs w:val="20"/>
+        </w:rPr>
+        <w:t>): write the model function.</w:t>
       </w:r>
     </w:p>
     <w:p>
@@ -2795,7 +4014,26 @@
           <w:szCs w:val="20"/>
         </w:rPr>
         <w:tab/>
-        <w:t>. . .</w:t>
+      </w:r>
+      <w:proofErr w:type="gramStart"/>
+      <w:r>
+        <w:rPr>
+          <w:rFonts w:ascii="Courier" w:hAnsi="Courier" w:cs="Monaco"/>
+          <w:color w:val="000000"/>
+          <w:sz w:val="20"/>
+          <w:szCs w:val="20"/>
+        </w:rPr>
+        <w:t>. .</w:t>
+      </w:r>
+      <w:proofErr w:type="gramEnd"/>
+      <w:r>
+        <w:rPr>
+          <w:rFonts w:ascii="Courier" w:hAnsi="Courier" w:cs="Monaco"/>
+          <w:color w:val="000000"/>
+          <w:sz w:val="20"/>
+          <w:szCs w:val="20"/>
+        </w:rPr>
+        <w:t xml:space="preserve"> .</w:t>
       </w:r>
     </w:p>
     <w:p>
@@ -2837,6 +4075,7 @@
         </w:rPr>
         <w:tab/>
       </w:r>
+      <w:proofErr w:type="gramStart"/>
       <w:r>
         <w:rPr>
           <w:rFonts w:ascii="Courier" w:hAnsi="Courier" w:cs="Monaco"/>
@@ -2847,6 +4086,7 @@
         </w:rPr>
         <w:t>this</w:t>
       </w:r>
+      <w:proofErr w:type="gramEnd"/>
       <w:r>
         <w:rPr>
           <w:rFonts w:ascii="Courier" w:hAnsi="Courier" w:cs="Monaco"/>
@@ -2855,7 +4095,29 @@
           <w:szCs w:val="20"/>
           <w:highlight w:val="yellow"/>
         </w:rPr>
-        <w:t xml:space="preserve">-&gt;GetModelSignal(PYR)[t] = </w:t>
+        <w:t>-&gt;</w:t>
+      </w:r>
+      <w:proofErr w:type="spellStart"/>
+      <w:r>
+        <w:rPr>
+          <w:rFonts w:ascii="Courier" w:hAnsi="Courier" w:cs="Monaco"/>
+          <w:color w:val="000000"/>
+          <w:sz w:val="20"/>
+          <w:szCs w:val="20"/>
+          <w:highlight w:val="yellow"/>
+        </w:rPr>
+        <w:t>GetModelSignal</w:t>
+      </w:r>
+      <w:proofErr w:type="spellEnd"/>
+      <w:r>
+        <w:rPr>
+          <w:rFonts w:ascii="Courier" w:hAnsi="Courier" w:cs="Monaco"/>
+          <w:color w:val="000000"/>
+          <w:sz w:val="20"/>
+          <w:szCs w:val="20"/>
+          <w:highlight w:val="yellow"/>
+        </w:rPr>
+        <w:t xml:space="preserve">(PYR)[t] = </w:t>
       </w:r>
       <w:r>
         <w:rPr>
@@ -2875,7 +4137,51 @@
           <w:szCs w:val="20"/>
           <w:highlight w:val="yellow"/>
         </w:rPr>
-        <w:t>-&gt;GetSignalAtTime(PYR, Tmax) *  (</w:t>
+        <w:t>-&gt;</w:t>
+      </w:r>
+      <w:proofErr w:type="spellStart"/>
+      <w:r>
+        <w:rPr>
+          <w:rFonts w:ascii="Courier" w:hAnsi="Courier" w:cs="Monaco"/>
+          <w:color w:val="000000"/>
+          <w:sz w:val="20"/>
+          <w:szCs w:val="20"/>
+          <w:highlight w:val="yellow"/>
+        </w:rPr>
+        <w:t>GetSignalAtTime</w:t>
+      </w:r>
+      <w:proofErr w:type="spellEnd"/>
+      <w:r>
+        <w:rPr>
+          <w:rFonts w:ascii="Courier" w:hAnsi="Courier" w:cs="Monaco"/>
+          <w:color w:val="000000"/>
+          <w:sz w:val="20"/>
+          <w:szCs w:val="20"/>
+          <w:highlight w:val="yellow"/>
+        </w:rPr>
+        <w:t xml:space="preserve">(PYR, </w:t>
+      </w:r>
+      <w:proofErr w:type="spellStart"/>
+      <w:r>
+        <w:rPr>
+          <w:rFonts w:ascii="Courier" w:hAnsi="Courier" w:cs="Monaco"/>
+          <w:color w:val="000000"/>
+          <w:sz w:val="20"/>
+          <w:szCs w:val="20"/>
+          <w:highlight w:val="yellow"/>
+        </w:rPr>
+        <w:t>Tmax</w:t>
+      </w:r>
+      <w:proofErr w:type="spellEnd"/>
+      <w:r>
+        <w:rPr>
+          <w:rFonts w:ascii="Courier" w:hAnsi="Courier" w:cs="Monaco"/>
+          <w:color w:val="000000"/>
+          <w:sz w:val="20"/>
+          <w:szCs w:val="20"/>
+          <w:highlight w:val="yellow"/>
+        </w:rPr>
+        <w:t>) *  (</w:t>
       </w:r>
     </w:p>
     <w:p>
@@ -2916,7 +4222,51 @@
           <w:szCs w:val="20"/>
           <w:highlight w:val="yellow"/>
         </w:rPr>
-        <w:t xml:space="preserve">           fraction        * exp( -</w:t>
+        <w:t xml:space="preserve">           </w:t>
+      </w:r>
+      <w:proofErr w:type="gramStart"/>
+      <w:r>
+        <w:rPr>
+          <w:rFonts w:ascii="Courier" w:hAnsi="Courier" w:cs="Monaco"/>
+          <w:color w:val="000000"/>
+          <w:sz w:val="20"/>
+          <w:szCs w:val="20"/>
+          <w:highlight w:val="yellow"/>
+        </w:rPr>
+        <w:t>fraction</w:t>
+      </w:r>
+      <w:proofErr w:type="gramEnd"/>
+      <w:r>
+        <w:rPr>
+          <w:rFonts w:ascii="Courier" w:hAnsi="Courier" w:cs="Monaco"/>
+          <w:color w:val="000000"/>
+          <w:sz w:val="20"/>
+          <w:szCs w:val="20"/>
+          <w:highlight w:val="yellow"/>
+        </w:rPr>
+        <w:t xml:space="preserve">        * </w:t>
+      </w:r>
+      <w:proofErr w:type="spellStart"/>
+      <w:r>
+        <w:rPr>
+          <w:rFonts w:ascii="Courier" w:hAnsi="Courier" w:cs="Monaco"/>
+          <w:color w:val="000000"/>
+          <w:sz w:val="20"/>
+          <w:szCs w:val="20"/>
+          <w:highlight w:val="yellow"/>
+        </w:rPr>
+        <w:t>exp</w:t>
+      </w:r>
+      <w:proofErr w:type="spellEnd"/>
+      <w:r>
+        <w:rPr>
+          <w:rFonts w:ascii="Courier" w:hAnsi="Courier" w:cs="Monaco"/>
+          <w:color w:val="000000"/>
+          <w:sz w:val="20"/>
+          <w:szCs w:val="20"/>
+          <w:highlight w:val="yellow"/>
+        </w:rPr>
+        <w:t>( -</w:t>
       </w:r>
       <w:r>
         <w:rPr>
@@ -2936,7 +4286,29 @@
           <w:szCs w:val="20"/>
           <w:highlight w:val="yellow"/>
         </w:rPr>
-        <w:t xml:space="preserve"> * k1 * (t-Tmax))</w:t>
+        <w:t xml:space="preserve"> * k1 * (t-</w:t>
+      </w:r>
+      <w:proofErr w:type="spellStart"/>
+      <w:r>
+        <w:rPr>
+          <w:rFonts w:ascii="Courier" w:hAnsi="Courier" w:cs="Monaco"/>
+          <w:color w:val="000000"/>
+          <w:sz w:val="20"/>
+          <w:szCs w:val="20"/>
+          <w:highlight w:val="yellow"/>
+        </w:rPr>
+        <w:t>Tmax</w:t>
+      </w:r>
+      <w:proofErr w:type="spellEnd"/>
+      <w:r>
+        <w:rPr>
+          <w:rFonts w:ascii="Courier" w:hAnsi="Courier" w:cs="Monaco"/>
+          <w:color w:val="000000"/>
+          <w:sz w:val="20"/>
+          <w:szCs w:val="20"/>
+          <w:highlight w:val="yellow"/>
+        </w:rPr>
+        <w:t>))</w:t>
       </w:r>
     </w:p>
     <w:p>
@@ -2976,17 +4348,7 @@
           <w:szCs w:val="20"/>
           <w:highlight w:val="yellow"/>
         </w:rPr>
-        <w:t xml:space="preserve">        </w:t>
-      </w:r>
-      <w:r>
-        <w:rPr>
-          <w:rFonts w:ascii="Courier" w:hAnsi="Courier" w:cs="Monaco"/>
-          <w:color w:val="000000"/>
-          <w:sz w:val="20"/>
-          <w:szCs w:val="20"/>
-          <w:highlight w:val="yellow"/>
-        </w:rPr>
-        <w:t>+  (</w:t>
+        <w:t xml:space="preserve">        +  (</w:t>
       </w:r>
       <w:r>
         <w:rPr>
@@ -3006,8 +4368,32 @@
           <w:szCs w:val="20"/>
           <w:highlight w:val="yellow"/>
         </w:rPr>
-        <w:t xml:space="preserve"> - fraction) * exp( -</w:t>
-      </w:r>
+        <w:t xml:space="preserve"> - fraction) * </w:t>
+      </w:r>
+      <w:proofErr w:type="spellStart"/>
+      <w:r>
+        <w:rPr>
+          <w:rFonts w:ascii="Courier" w:hAnsi="Courier" w:cs="Monaco"/>
+          <w:color w:val="000000"/>
+          <w:sz w:val="20"/>
+          <w:szCs w:val="20"/>
+          <w:highlight w:val="yellow"/>
+        </w:rPr>
+        <w:t>exp</w:t>
+      </w:r>
+      <w:proofErr w:type="spellEnd"/>
+      <w:proofErr w:type="gramStart"/>
+      <w:r>
+        <w:rPr>
+          <w:rFonts w:ascii="Courier" w:hAnsi="Courier" w:cs="Monaco"/>
+          <w:color w:val="000000"/>
+          <w:sz w:val="20"/>
+          <w:szCs w:val="20"/>
+          <w:highlight w:val="yellow"/>
+        </w:rPr>
+        <w:t>( -</w:t>
+      </w:r>
+      <w:proofErr w:type="gramEnd"/>
       <w:r>
         <w:rPr>
           <w:rFonts w:ascii="Courier" w:hAnsi="Courier" w:cs="Monaco"/>
@@ -3026,7 +4412,29 @@
           <w:szCs w:val="20"/>
           <w:highlight w:val="yellow"/>
         </w:rPr>
-        <w:t xml:space="preserve"> * k2 * (t-Tmax))</w:t>
+        <w:t xml:space="preserve"> * k2 * (t-</w:t>
+      </w:r>
+      <w:proofErr w:type="spellStart"/>
+      <w:r>
+        <w:rPr>
+          <w:rFonts w:ascii="Courier" w:hAnsi="Courier" w:cs="Monaco"/>
+          <w:color w:val="000000"/>
+          <w:sz w:val="20"/>
+          <w:szCs w:val="20"/>
+          <w:highlight w:val="yellow"/>
+        </w:rPr>
+        <w:t>Tmax</w:t>
+      </w:r>
+      <w:proofErr w:type="spellEnd"/>
+      <w:r>
+        <w:rPr>
+          <w:rFonts w:ascii="Courier" w:hAnsi="Courier" w:cs="Monaco"/>
+          <w:color w:val="000000"/>
+          <w:sz w:val="20"/>
+          <w:szCs w:val="20"/>
+          <w:highlight w:val="yellow"/>
+        </w:rPr>
+        <w:t>))</w:t>
       </w:r>
     </w:p>
     <w:p>
@@ -3065,8 +4473,19 @@
           <w:sz w:val="20"/>
           <w:szCs w:val="20"/>
         </w:rPr>
-        <w:t xml:space="preserve">                                                    ) ;</w:t>
-      </w:r>
+        <w:t xml:space="preserve">                                                    </w:t>
+      </w:r>
+      <w:proofErr w:type="gramStart"/>
+      <w:r>
+        <w:rPr>
+          <w:rFonts w:ascii="Courier" w:hAnsi="Courier" w:cs="Monaco"/>
+          <w:color w:val="000000"/>
+          <w:sz w:val="20"/>
+          <w:szCs w:val="20"/>
+        </w:rPr>
+        <w:t>) ;</w:t>
+      </w:r>
+      <w:proofErr w:type="gramEnd"/>
     </w:p>
     <w:p>
       <w:pPr>
@@ -3112,16 +4531,39 @@
         </w:rPr>
       </w:pPr>
       <w:r>
-        <w:t>Register the new model in the numerical fitting class (svkMRSKinetics.h</w:t>
-      </w:r>
-      <w:r>
-        <w:t>)</w:t>
-      </w:r>
-      <w:r>
-        <w:t>.  Add an entry in the ModelType enum ( BI_EXPONENTIAL = 5)</w:t>
-      </w:r>
-      <w:r>
-        <w:t xml:space="preserve">: </w:t>
+        <w:t>Register the new model in the numerical fitting class (</w:t>
+      </w:r>
+      <w:proofErr w:type="spellStart"/>
+      <w:r>
+        <w:t>svkMRSKinetics.h</w:t>
+      </w:r>
+      <w:proofErr w:type="spellEnd"/>
+      <w:r>
+        <w:t xml:space="preserve">).  Add an entry in the </w:t>
+      </w:r>
+      <w:proofErr w:type="spellStart"/>
+      <w:r>
+        <w:t>ModelType</w:t>
+      </w:r>
+      <w:proofErr w:type="spellEnd"/>
+      <w:r>
+        <w:t xml:space="preserve"> </w:t>
+      </w:r>
+      <w:proofErr w:type="spellStart"/>
+      <w:r>
+        <w:t>enum</w:t>
+      </w:r>
+      <w:proofErr w:type="spellEnd"/>
+      <w:r>
+        <w:t xml:space="preserve"> </w:t>
+      </w:r>
+      <w:proofErr w:type="gramStart"/>
+      <w:r>
+        <w:t>( BI</w:t>
+      </w:r>
+      <w:proofErr w:type="gramEnd"/>
+      <w:r>
+        <w:t xml:space="preserve">_EXPONENTIAL = 5): </w:t>
       </w:r>
     </w:p>
     <w:p>
@@ -3146,30 +4588,34 @@
           <w:szCs w:val="22"/>
         </w:rPr>
       </w:pPr>
-      <w:r>
-        <w:rPr>
-          <w:rFonts w:ascii="Courier" w:eastAsia="Times New Roman" w:hAnsi="Courier" w:cs="Times New Roman"/>
-          <w:sz w:val="22"/>
-          <w:szCs w:val="22"/>
-        </w:rPr>
-        <w:t>vi svk</w:t>
-      </w:r>
-      <w:r>
-        <w:rPr>
-          <w:rFonts w:ascii="Courier" w:eastAsia="Times New Roman" w:hAnsi="Courier" w:cs="Times New Roman"/>
-          <w:sz w:val="22"/>
-          <w:szCs w:val="22"/>
-        </w:rPr>
-        <w:t>MRSKinetics</w:t>
-      </w:r>
-      <w:r>
-        <w:rPr>
-          <w:rFonts w:ascii="Courier" w:eastAsia="Times New Roman" w:hAnsi="Courier" w:cs="Times New Roman"/>
-          <w:sz w:val="22"/>
-          <w:szCs w:val="22"/>
-        </w:rPr>
-        <w:t>.h</w:t>
-      </w:r>
+      <w:proofErr w:type="gramStart"/>
+      <w:r>
+        <w:rPr>
+          <w:rFonts w:ascii="Courier" w:eastAsia="Times New Roman" w:hAnsi="Courier" w:cs="Times New Roman"/>
+          <w:sz w:val="22"/>
+          <w:szCs w:val="22"/>
+        </w:rPr>
+        <w:t>vi</w:t>
+      </w:r>
+      <w:proofErr w:type="gramEnd"/>
+      <w:r>
+        <w:rPr>
+          <w:rFonts w:ascii="Courier" w:eastAsia="Times New Roman" w:hAnsi="Courier" w:cs="Times New Roman"/>
+          <w:sz w:val="22"/>
+          <w:szCs w:val="22"/>
+        </w:rPr>
+        <w:t xml:space="preserve"> </w:t>
+      </w:r>
+      <w:proofErr w:type="spellStart"/>
+      <w:r>
+        <w:rPr>
+          <w:rFonts w:ascii="Courier" w:eastAsia="Times New Roman" w:hAnsi="Courier" w:cs="Times New Roman"/>
+          <w:sz w:val="22"/>
+          <w:szCs w:val="22"/>
+        </w:rPr>
+        <w:t>svkMRSKinetics.h</w:t>
+      </w:r>
+      <w:proofErr w:type="spellEnd"/>
     </w:p>
     <w:p>
       <w:pPr>
@@ -3298,10 +4744,15 @@
         </w:rPr>
       </w:pPr>
       <w:r>
-        <w:t>Add a case in svkMRSKinetics so that this model can get instantiated</w:t>
-      </w:r>
-      <w:r>
-        <w:t xml:space="preserve">: </w:t>
+        <w:t xml:space="preserve">Add a case in </w:t>
+      </w:r>
+      <w:proofErr w:type="spellStart"/>
+      <w:r>
+        <w:t>svkMRSKinetics</w:t>
+      </w:r>
+      <w:proofErr w:type="spellEnd"/>
+      <w:r>
+        <w:t xml:space="preserve"> so that this model can get instantiated: </w:t>
       </w:r>
     </w:p>
     <w:p>
@@ -3324,21 +4775,23 @@
           <w:szCs w:val="22"/>
         </w:rPr>
       </w:pPr>
-      <w:r>
-        <w:rPr>
-          <w:rFonts w:ascii="Courier" w:eastAsia="Times New Roman" w:hAnsi="Courier" w:cs="Times New Roman"/>
-          <w:sz w:val="22"/>
-          <w:szCs w:val="22"/>
-        </w:rPr>
-        <w:t>vi svkMRSKinetics.</w:t>
-      </w:r>
-      <w:r>
-        <w:rPr>
-          <w:rFonts w:ascii="Courier" w:eastAsia="Times New Roman" w:hAnsi="Courier" w:cs="Times New Roman"/>
-          <w:sz w:val="22"/>
-          <w:szCs w:val="22"/>
-        </w:rPr>
-        <w:t>cc</w:t>
+      <w:proofErr w:type="gramStart"/>
+      <w:r>
+        <w:rPr>
+          <w:rFonts w:ascii="Courier" w:eastAsia="Times New Roman" w:hAnsi="Courier" w:cs="Times New Roman"/>
+          <w:sz w:val="22"/>
+          <w:szCs w:val="22"/>
+        </w:rPr>
+        <w:t>vi</w:t>
+      </w:r>
+      <w:proofErr w:type="gramEnd"/>
+      <w:r>
+        <w:rPr>
+          <w:rFonts w:ascii="Courier" w:eastAsia="Times New Roman" w:hAnsi="Courier" w:cs="Times New Roman"/>
+          <w:sz w:val="22"/>
+          <w:szCs w:val="22"/>
+        </w:rPr>
+        <w:t xml:space="preserve"> svkMRSKinetics.cc</w:t>
       </w:r>
     </w:p>
     <w:p>
@@ -3387,7 +4840,27 @@
           <w:sz w:val="22"/>
           <w:szCs w:val="22"/>
         </w:rPr>
-        <w:t>#include &lt;svk2SiteIMPyrCostFunction.h&gt;</w:t>
+        <w:t>#</w:t>
+      </w:r>
+      <w:proofErr w:type="gramStart"/>
+      <w:r>
+        <w:rPr>
+          <w:rFonts w:ascii="Courier" w:hAnsi="Courier" w:cs="Monaco"/>
+          <w:color w:val="3F0AD9"/>
+          <w:sz w:val="22"/>
+          <w:szCs w:val="22"/>
+        </w:rPr>
+        <w:t>include</w:t>
+      </w:r>
+      <w:proofErr w:type="gramEnd"/>
+      <w:r>
+        <w:rPr>
+          <w:rFonts w:ascii="Courier" w:hAnsi="Courier" w:cs="Monaco"/>
+          <w:color w:val="3F0AD9"/>
+          <w:sz w:val="22"/>
+          <w:szCs w:val="22"/>
+        </w:rPr>
+        <w:t xml:space="preserve"> &lt;svk2SiteIMPyrCostFunction.h&gt;</w:t>
       </w:r>
     </w:p>
     <w:p>
@@ -3428,7 +4901,51 @@
           <w:szCs w:val="22"/>
           <w:highlight w:val="yellow"/>
         </w:rPr>
-        <w:t>+#include &lt;svkBiexponentialCostFunction.h&gt;</w:t>
+        <w:t>+#</w:t>
+      </w:r>
+      <w:proofErr w:type="gramStart"/>
+      <w:r>
+        <w:rPr>
+          <w:rFonts w:ascii="Courier" w:hAnsi="Courier" w:cs="Monaco"/>
+          <w:color w:val="000000"/>
+          <w:sz w:val="22"/>
+          <w:szCs w:val="22"/>
+          <w:highlight w:val="yellow"/>
+        </w:rPr>
+        <w:t>include</w:t>
+      </w:r>
+      <w:proofErr w:type="gramEnd"/>
+      <w:r>
+        <w:rPr>
+          <w:rFonts w:ascii="Courier" w:hAnsi="Courier" w:cs="Monaco"/>
+          <w:color w:val="000000"/>
+          <w:sz w:val="22"/>
+          <w:szCs w:val="22"/>
+          <w:highlight w:val="yellow"/>
+        </w:rPr>
+        <w:t xml:space="preserve"> &lt;</w:t>
+      </w:r>
+      <w:proofErr w:type="spellStart"/>
+      <w:r>
+        <w:rPr>
+          <w:rFonts w:ascii="Courier" w:hAnsi="Courier" w:cs="Monaco"/>
+          <w:color w:val="000000"/>
+          <w:sz w:val="22"/>
+          <w:szCs w:val="22"/>
+          <w:highlight w:val="yellow"/>
+        </w:rPr>
+        <w:t>svkBiexponentialCostFunction.h</w:t>
+      </w:r>
+      <w:proofErr w:type="spellEnd"/>
+      <w:r>
+        <w:rPr>
+          <w:rFonts w:ascii="Courier" w:hAnsi="Courier" w:cs="Monaco"/>
+          <w:color w:val="000000"/>
+          <w:sz w:val="22"/>
+          <w:szCs w:val="22"/>
+          <w:highlight w:val="yellow"/>
+        </w:rPr>
+        <w:t>&gt;</w:t>
       </w:r>
     </w:p>
     <w:p>
@@ -3499,7 +5016,67 @@
           <w:sz w:val="22"/>
           <w:szCs w:val="22"/>
         </w:rPr>
-        <w:t xml:space="preserve">     } else if ( this-&gt;modelType == svkMRSKinetics::TWO_SITE_IM_PYR) {</w:t>
+        <w:t xml:space="preserve">     } </w:t>
+      </w:r>
+      <w:proofErr w:type="gramStart"/>
+      <w:r>
+        <w:rPr>
+          <w:rFonts w:ascii="Courier" w:hAnsi="Courier" w:cs="Monaco"/>
+          <w:color w:val="000000"/>
+          <w:sz w:val="22"/>
+          <w:szCs w:val="22"/>
+        </w:rPr>
+        <w:t>else</w:t>
+      </w:r>
+      <w:proofErr w:type="gramEnd"/>
+      <w:r>
+        <w:rPr>
+          <w:rFonts w:ascii="Courier" w:hAnsi="Courier" w:cs="Monaco"/>
+          <w:color w:val="000000"/>
+          <w:sz w:val="22"/>
+          <w:szCs w:val="22"/>
+        </w:rPr>
+        <w:t xml:space="preserve"> if ( this-&gt;</w:t>
+      </w:r>
+      <w:proofErr w:type="spellStart"/>
+      <w:r>
+        <w:rPr>
+          <w:rFonts w:ascii="Courier" w:hAnsi="Courier" w:cs="Monaco"/>
+          <w:color w:val="000000"/>
+          <w:sz w:val="22"/>
+          <w:szCs w:val="22"/>
+        </w:rPr>
+        <w:t>modelType</w:t>
+      </w:r>
+      <w:proofErr w:type="spellEnd"/>
+      <w:r>
+        <w:rPr>
+          <w:rFonts w:ascii="Courier" w:hAnsi="Courier" w:cs="Monaco"/>
+          <w:color w:val="000000"/>
+          <w:sz w:val="22"/>
+          <w:szCs w:val="22"/>
+        </w:rPr>
+        <w:t xml:space="preserve"> == </w:t>
+      </w:r>
+      <w:proofErr w:type="spellStart"/>
+      <w:r>
+        <w:rPr>
+          <w:rFonts w:ascii="Courier" w:hAnsi="Courier" w:cs="Monaco"/>
+          <w:color w:val="000000"/>
+          <w:sz w:val="22"/>
+          <w:szCs w:val="22"/>
+        </w:rPr>
+        <w:t>svkMRSKinetics</w:t>
+      </w:r>
+      <w:proofErr w:type="spellEnd"/>
+      <w:r>
+        <w:rPr>
+          <w:rFonts w:ascii="Courier" w:hAnsi="Courier" w:cs="Monaco"/>
+          <w:color w:val="000000"/>
+          <w:sz w:val="22"/>
+          <w:szCs w:val="22"/>
+        </w:rPr>
+        <w:t>::TWO_SITE_IM_PYR) {</w:t>
       </w:r>
     </w:p>
     <w:p>
@@ -3539,7 +5116,29 @@
           <w:sz w:val="22"/>
           <w:szCs w:val="22"/>
         </w:rPr>
-        <w:t xml:space="preserve">         costFunction = svk2SiteIMPyrCostFunction::New();</w:t>
+        <w:t xml:space="preserve">         </w:t>
+      </w:r>
+      <w:proofErr w:type="spellStart"/>
+      <w:proofErr w:type="gramStart"/>
+      <w:r>
+        <w:rPr>
+          <w:rFonts w:ascii="Courier" w:hAnsi="Courier" w:cs="Monaco"/>
+          <w:color w:val="000000"/>
+          <w:sz w:val="22"/>
+          <w:szCs w:val="22"/>
+        </w:rPr>
+        <w:t>costFunction</w:t>
+      </w:r>
+      <w:proofErr w:type="spellEnd"/>
+      <w:proofErr w:type="gramEnd"/>
+      <w:r>
+        <w:rPr>
+          <w:rFonts w:ascii="Courier" w:hAnsi="Courier" w:cs="Monaco"/>
+          <w:color w:val="000000"/>
+          <w:sz w:val="22"/>
+          <w:szCs w:val="22"/>
+        </w:rPr>
+        <w:t xml:space="preserve"> = svk2SiteIMPyrCostFunction::New();</w:t>
       </w:r>
     </w:p>
     <w:p>
@@ -3573,6 +5172,7 @@
           <w:highlight w:val="yellow"/>
         </w:rPr>
       </w:pPr>
+      <w:proofErr w:type="gramStart"/>
       <w:r>
         <w:rPr>
           <w:rFonts w:ascii="Courier" w:hAnsi="Courier" w:cs="Monaco"/>
@@ -3581,7 +5181,62 @@
           <w:szCs w:val="22"/>
           <w:highlight w:val="yellow"/>
         </w:rPr>
-        <w:t>+    } else if ( this-&gt;modelType == svkMRSKinetics::BI_EXPONENTIAL) {</w:t>
+        <w:t>+    }</w:t>
+      </w:r>
+      <w:proofErr w:type="gramEnd"/>
+      <w:r>
+        <w:rPr>
+          <w:rFonts w:ascii="Courier" w:hAnsi="Courier" w:cs="Monaco"/>
+          <w:color w:val="000000"/>
+          <w:sz w:val="22"/>
+          <w:szCs w:val="22"/>
+          <w:highlight w:val="yellow"/>
+        </w:rPr>
+        <w:t xml:space="preserve"> else if ( this-&gt;</w:t>
+      </w:r>
+      <w:proofErr w:type="spellStart"/>
+      <w:r>
+        <w:rPr>
+          <w:rFonts w:ascii="Courier" w:hAnsi="Courier" w:cs="Monaco"/>
+          <w:color w:val="000000"/>
+          <w:sz w:val="22"/>
+          <w:szCs w:val="22"/>
+          <w:highlight w:val="yellow"/>
+        </w:rPr>
+        <w:t>modelType</w:t>
+      </w:r>
+      <w:proofErr w:type="spellEnd"/>
+      <w:r>
+        <w:rPr>
+          <w:rFonts w:ascii="Courier" w:hAnsi="Courier" w:cs="Monaco"/>
+          <w:color w:val="000000"/>
+          <w:sz w:val="22"/>
+          <w:szCs w:val="22"/>
+          <w:highlight w:val="yellow"/>
+        </w:rPr>
+        <w:t xml:space="preserve"> == </w:t>
+      </w:r>
+      <w:proofErr w:type="spellStart"/>
+      <w:r>
+        <w:rPr>
+          <w:rFonts w:ascii="Courier" w:hAnsi="Courier" w:cs="Monaco"/>
+          <w:color w:val="000000"/>
+          <w:sz w:val="22"/>
+          <w:szCs w:val="22"/>
+          <w:highlight w:val="yellow"/>
+        </w:rPr>
+        <w:t>svkMRSKinetics</w:t>
+      </w:r>
+      <w:proofErr w:type="spellEnd"/>
+      <w:r>
+        <w:rPr>
+          <w:rFonts w:ascii="Courier" w:hAnsi="Courier" w:cs="Monaco"/>
+          <w:color w:val="000000"/>
+          <w:sz w:val="22"/>
+          <w:szCs w:val="22"/>
+          <w:highlight w:val="yellow"/>
+        </w:rPr>
+        <w:t>::BI_EXPONENTIAL) {</w:t>
       </w:r>
     </w:p>
     <w:p>
@@ -3622,7 +5277,53 @@
           <w:szCs w:val="22"/>
           <w:highlight w:val="yellow"/>
         </w:rPr>
-        <w:t>+        costFunction = svkBiexponentialCostFunction::New();</w:t>
+        <w:t xml:space="preserve">+        </w:t>
+      </w:r>
+      <w:proofErr w:type="spellStart"/>
+      <w:proofErr w:type="gramStart"/>
+      <w:r>
+        <w:rPr>
+          <w:rFonts w:ascii="Courier" w:hAnsi="Courier" w:cs="Monaco"/>
+          <w:color w:val="000000"/>
+          <w:sz w:val="22"/>
+          <w:szCs w:val="22"/>
+          <w:highlight w:val="yellow"/>
+        </w:rPr>
+        <w:t>costFunction</w:t>
+      </w:r>
+      <w:proofErr w:type="spellEnd"/>
+      <w:proofErr w:type="gramEnd"/>
+      <w:r>
+        <w:rPr>
+          <w:rFonts w:ascii="Courier" w:hAnsi="Courier" w:cs="Monaco"/>
+          <w:color w:val="000000"/>
+          <w:sz w:val="22"/>
+          <w:szCs w:val="22"/>
+          <w:highlight w:val="yellow"/>
+        </w:rPr>
+        <w:t xml:space="preserve"> = </w:t>
+      </w:r>
+      <w:proofErr w:type="spellStart"/>
+      <w:r>
+        <w:rPr>
+          <w:rFonts w:ascii="Courier" w:hAnsi="Courier" w:cs="Monaco"/>
+          <w:color w:val="000000"/>
+          <w:sz w:val="22"/>
+          <w:szCs w:val="22"/>
+          <w:highlight w:val="yellow"/>
+        </w:rPr>
+        <w:t>svkBiexponentialCostFunction</w:t>
+      </w:r>
+      <w:proofErr w:type="spellEnd"/>
+      <w:r>
+        <w:rPr>
+          <w:rFonts w:ascii="Courier" w:hAnsi="Courier" w:cs="Monaco"/>
+          <w:color w:val="000000"/>
+          <w:sz w:val="22"/>
+          <w:szCs w:val="22"/>
+          <w:highlight w:val="yellow"/>
+        </w:rPr>
+        <w:t>::New();</w:t>
       </w:r>
     </w:p>
     <w:p>
@@ -3689,7 +5390,15 @@
         </w:rPr>
       </w:pPr>
       <w:r>
-        <w:t xml:space="preserve">Add an option for calling the new model in the svk_met_kinetics class: </w:t>
+        <w:t xml:space="preserve">Add an option for calling the new model in the </w:t>
+      </w:r>
+      <w:proofErr w:type="spellStart"/>
+      <w:r>
+        <w:t>svk_met_kinetics</w:t>
+      </w:r>
+      <w:proofErr w:type="spellEnd"/>
+      <w:r>
+        <w:t xml:space="preserve"> class: </w:t>
       </w:r>
     </w:p>
     <w:p>
@@ -3716,6 +5425,7 @@
           <w:szCs w:val="22"/>
         </w:rPr>
       </w:pPr>
+      <w:proofErr w:type="gramStart"/>
       <w:r>
         <w:rPr>
           <w:rFonts w:ascii="Courier" w:eastAsia="Times New Roman" w:hAnsi="Courier" w:cs="Times New Roman"/>
@@ -3724,14 +5434,61 @@
         </w:rPr>
         <w:t>cd ..</w:t>
       </w:r>
-      <w:r>
-        <w:rPr>
-          <w:rFonts w:ascii="Courier" w:eastAsia="Times New Roman" w:hAnsi="Courier" w:cs="Times New Roman"/>
-          <w:sz w:val="22"/>
-          <w:szCs w:val="22"/>
-        </w:rPr>
-        <w:t>/../applications/cmd_line/src</w:t>
-      </w:r>
+      <w:proofErr w:type="gramEnd"/>
+      <w:r>
+        <w:rPr>
+          <w:rFonts w:ascii="Courier" w:eastAsia="Times New Roman" w:hAnsi="Courier" w:cs="Times New Roman"/>
+          <w:sz w:val="22"/>
+          <w:szCs w:val="22"/>
+        </w:rPr>
+        <w:t>/</w:t>
+      </w:r>
+      <w:proofErr w:type="gramStart"/>
+      <w:r>
+        <w:rPr>
+          <w:rFonts w:ascii="Courier" w:eastAsia="Times New Roman" w:hAnsi="Courier" w:cs="Times New Roman"/>
+          <w:sz w:val="22"/>
+          <w:szCs w:val="22"/>
+        </w:rPr>
+        <w:t>..</w:t>
+      </w:r>
+      <w:proofErr w:type="gramEnd"/>
+      <w:r>
+        <w:rPr>
+          <w:rFonts w:ascii="Courier" w:eastAsia="Times New Roman" w:hAnsi="Courier" w:cs="Times New Roman"/>
+          <w:sz w:val="22"/>
+          <w:szCs w:val="22"/>
+        </w:rPr>
+        <w:t>/applications/</w:t>
+      </w:r>
+      <w:proofErr w:type="spellStart"/>
+      <w:r>
+        <w:rPr>
+          <w:rFonts w:ascii="Courier" w:eastAsia="Times New Roman" w:hAnsi="Courier" w:cs="Times New Roman"/>
+          <w:sz w:val="22"/>
+          <w:szCs w:val="22"/>
+        </w:rPr>
+        <w:t>cmd_line</w:t>
+      </w:r>
+      <w:proofErr w:type="spellEnd"/>
+      <w:r>
+        <w:rPr>
+          <w:rFonts w:ascii="Courier" w:eastAsia="Times New Roman" w:hAnsi="Courier" w:cs="Times New Roman"/>
+          <w:sz w:val="22"/>
+          <w:szCs w:val="22"/>
+        </w:rPr>
+        <w:t>/</w:t>
+      </w:r>
+      <w:proofErr w:type="spellStart"/>
+      <w:r>
+        <w:rPr>
+          <w:rFonts w:ascii="Courier" w:eastAsia="Times New Roman" w:hAnsi="Courier" w:cs="Times New Roman"/>
+          <w:sz w:val="22"/>
+          <w:szCs w:val="22"/>
+        </w:rPr>
+        <w:t>src</w:t>
+      </w:r>
+      <w:proofErr w:type="spellEnd"/>
     </w:p>
     <w:p>
       <w:pPr>
@@ -3743,13 +5500,23 @@
           <w:szCs w:val="22"/>
         </w:rPr>
       </w:pPr>
-      <w:r>
-        <w:rPr>
-          <w:rFonts w:ascii="Courier" w:eastAsia="Times New Roman" w:hAnsi="Courier" w:cs="Times New Roman"/>
-          <w:sz w:val="22"/>
-          <w:szCs w:val="22"/>
-        </w:rPr>
-        <w:t>vi svk_met_kinetics.cc</w:t>
+      <w:proofErr w:type="gramStart"/>
+      <w:r>
+        <w:rPr>
+          <w:rFonts w:ascii="Courier" w:eastAsia="Times New Roman" w:hAnsi="Courier" w:cs="Times New Roman"/>
+          <w:sz w:val="22"/>
+          <w:szCs w:val="22"/>
+        </w:rPr>
+        <w:t>vi</w:t>
+      </w:r>
+      <w:proofErr w:type="gramEnd"/>
+      <w:r>
+        <w:rPr>
+          <w:rFonts w:ascii="Courier" w:eastAsia="Times New Roman" w:hAnsi="Courier" w:cs="Times New Roman"/>
+          <w:sz w:val="22"/>
+          <w:szCs w:val="22"/>
+        </w:rPr>
+        <w:t xml:space="preserve"> svk_met_kinetics.cc</w:t>
       </w:r>
     </w:p>
     <w:p>
@@ -3797,7 +5564,29 @@
           <w:sz w:val="20"/>
           <w:szCs w:val="20"/>
         </w:rPr>
-        <w:t xml:space="preserve">     usemsg += </w:t>
+        <w:t xml:space="preserve">     </w:t>
+      </w:r>
+      <w:proofErr w:type="spellStart"/>
+      <w:proofErr w:type="gramStart"/>
+      <w:r>
+        <w:rPr>
+          <w:rFonts w:ascii="Monaco" w:hAnsi="Monaco" w:cs="Monaco"/>
+          <w:color w:val="000000"/>
+          <w:sz w:val="20"/>
+          <w:szCs w:val="20"/>
+        </w:rPr>
+        <w:t>usemsg</w:t>
+      </w:r>
+      <w:proofErr w:type="spellEnd"/>
+      <w:proofErr w:type="gramEnd"/>
+      <w:r>
+        <w:rPr>
+          <w:rFonts w:ascii="Monaco" w:hAnsi="Monaco" w:cs="Monaco"/>
+          <w:color w:val="000000"/>
+          <w:sz w:val="20"/>
+          <w:szCs w:val="20"/>
+        </w:rPr>
+        <w:t xml:space="preserve"> += </w:t>
       </w:r>
       <w:r>
         <w:rPr>
@@ -3806,7 +5595,7 @@
           <w:sz w:val="20"/>
           <w:szCs w:val="20"/>
         </w:rPr>
-        <w:t xml:space="preserve">"   </w:t>
+        <w:t xml:space="preserve">"           4 = 2 Site IM_PYR     </w:t>
       </w:r>
       <w:r>
         <w:rPr>
@@ -3815,7 +5604,7 @@
           <w:sz w:val="20"/>
           <w:szCs w:val="20"/>
         </w:rPr>
-        <w:t xml:space="preserve">       </w:t>
+        <w:tab/>
       </w:r>
       <w:r>
         <w:rPr>
@@ -3824,33 +5613,7 @@
           <w:sz w:val="20"/>
           <w:szCs w:val="20"/>
         </w:rPr>
-        <w:t xml:space="preserve"> 4 = 2 Site IM_PYR     </w:t>
-      </w:r>
-      <w:r>
-        <w:rPr>
-          <w:rFonts w:ascii="Monaco" w:hAnsi="Monaco" w:cs="Monaco"/>
-          <w:color w:val="B32319"/>
-          <w:sz w:val="20"/>
-          <w:szCs w:val="20"/>
-        </w:rPr>
         <w:tab/>
-      </w:r>
-      <w:r>
-        <w:rPr>
-          <w:rFonts w:ascii="Monaco" w:hAnsi="Monaco" w:cs="Monaco"/>
-          <w:color w:val="B32319"/>
-          <w:sz w:val="20"/>
-          <w:szCs w:val="20"/>
-        </w:rPr>
-        <w:tab/>
-      </w:r>
-      <w:r>
-        <w:rPr>
-          <w:rFonts w:ascii="Monaco" w:hAnsi="Monaco" w:cs="Monaco"/>
-          <w:color w:val="B32319"/>
-          <w:sz w:val="20"/>
-          <w:szCs w:val="20"/>
-        </w:rPr>
         <w:t>\n"</w:t>
       </w:r>
       <w:r>
@@ -3901,7 +5664,31 @@
           <w:szCs w:val="20"/>
           <w:highlight w:val="yellow"/>
         </w:rPr>
-        <w:t xml:space="preserve">+    usemsg += </w:t>
+        <w:t xml:space="preserve">+    </w:t>
+      </w:r>
+      <w:proofErr w:type="spellStart"/>
+      <w:proofErr w:type="gramStart"/>
+      <w:r>
+        <w:rPr>
+          <w:rFonts w:ascii="Monaco" w:hAnsi="Monaco" w:cs="Monaco"/>
+          <w:color w:val="000000"/>
+          <w:sz w:val="20"/>
+          <w:szCs w:val="20"/>
+          <w:highlight w:val="yellow"/>
+        </w:rPr>
+        <w:t>usemsg</w:t>
+      </w:r>
+      <w:proofErr w:type="spellEnd"/>
+      <w:proofErr w:type="gramEnd"/>
+      <w:r>
+        <w:rPr>
+          <w:rFonts w:ascii="Monaco" w:hAnsi="Monaco" w:cs="Monaco"/>
+          <w:color w:val="000000"/>
+          <w:sz w:val="20"/>
+          <w:szCs w:val="20"/>
+          <w:highlight w:val="yellow"/>
+        </w:rPr>
+        <w:t xml:space="preserve"> += </w:t>
       </w:r>
       <w:r>
         <w:rPr>
@@ -3911,8 +5698,9 @@
           <w:szCs w:val="20"/>
           <w:highlight w:val="yellow"/>
         </w:rPr>
-        <w:t xml:space="preserve">" </w:t>
-      </w:r>
+        <w:t xml:space="preserve">"           5 = </w:t>
+      </w:r>
+      <w:proofErr w:type="spellStart"/>
       <w:r>
         <w:rPr>
           <w:rFonts w:ascii="Monaco" w:hAnsi="Monaco" w:cs="Monaco"/>
@@ -3921,8 +5709,9 @@
           <w:szCs w:val="20"/>
           <w:highlight w:val="yellow"/>
         </w:rPr>
-        <w:t xml:space="preserve">          5 = Biexponential decay      </w:t>
-      </w:r>
+        <w:t>Biexponential</w:t>
+      </w:r>
+      <w:proofErr w:type="spellEnd"/>
       <w:r>
         <w:rPr>
           <w:rFonts w:ascii="Monaco" w:hAnsi="Monaco" w:cs="Monaco"/>
@@ -3931,7 +5720,7 @@
           <w:szCs w:val="20"/>
           <w:highlight w:val="yellow"/>
         </w:rPr>
-        <w:t xml:space="preserve">  \n"</w:t>
+        <w:t xml:space="preserve"> decay        \n"</w:t>
       </w:r>
       <w:r>
         <w:rPr>
@@ -3981,7 +5770,29 @@
           <w:sz w:val="20"/>
           <w:szCs w:val="20"/>
         </w:rPr>
-        <w:t xml:space="preserve">     usemsg += </w:t>
+        <w:t xml:space="preserve">     </w:t>
+      </w:r>
+      <w:proofErr w:type="spellStart"/>
+      <w:proofErr w:type="gramStart"/>
+      <w:r>
+        <w:rPr>
+          <w:rFonts w:ascii="Monaco" w:hAnsi="Monaco" w:cs="Monaco"/>
+          <w:color w:val="000000"/>
+          <w:sz w:val="20"/>
+          <w:szCs w:val="20"/>
+        </w:rPr>
+        <w:t>usemsg</w:t>
+      </w:r>
+      <w:proofErr w:type="spellEnd"/>
+      <w:proofErr w:type="gramEnd"/>
+      <w:r>
+        <w:rPr>
+          <w:rFonts w:ascii="Monaco" w:hAnsi="Monaco" w:cs="Monaco"/>
+          <w:color w:val="000000"/>
+          <w:sz w:val="20"/>
+          <w:szCs w:val="20"/>
+        </w:rPr>
+        <w:t xml:space="preserve"> += </w:t>
       </w:r>
       <w:r>
         <w:rPr>
@@ -3990,34 +5801,7 @@
           <w:sz w:val="20"/>
           <w:szCs w:val="20"/>
         </w:rPr>
-        <w:t xml:space="preserve">" -t </w:t>
-      </w:r>
-      <w:r>
-        <w:rPr>
-          <w:rFonts w:ascii="Monaco" w:hAnsi="Monaco" w:cs="Monaco"/>
-          <w:color w:val="B32319"/>
-          <w:sz w:val="20"/>
-          <w:szCs w:val="20"/>
-        </w:rPr>
-        <w:t>ty</w:t>
-      </w:r>
-      <w:r>
-        <w:rPr>
-          <w:rFonts w:ascii="Monaco" w:hAnsi="Monaco" w:cs="Monaco"/>
-          <w:color w:val="B32319"/>
-          <w:sz w:val="20"/>
-          <w:szCs w:val="20"/>
-        </w:rPr>
-        <w:t xml:space="preserve">pe   Output data type:   </w:t>
-      </w:r>
-      <w:r>
-        <w:rPr>
-          <w:rFonts w:ascii="Monaco" w:hAnsi="Monaco" w:cs="Monaco"/>
-          <w:color w:val="B32319"/>
-          <w:sz w:val="20"/>
-          <w:szCs w:val="20"/>
-        </w:rPr>
-        <w:t xml:space="preserve">           \n"</w:t>
+        <w:t>" -t type   Output data type:              \n"</w:t>
       </w:r>
       <w:r>
         <w:rPr>
@@ -4099,6 +5883,8 @@
         </w:rPr>
         <w:t xml:space="preserve">                    </w:t>
       </w:r>
+      <w:proofErr w:type="spellStart"/>
+      <w:proofErr w:type="gramStart"/>
       <w:r>
         <w:rPr>
           <w:rFonts w:ascii="Monaco" w:hAnsi="Monaco" w:cs="Monaco"/>
@@ -4106,7 +5892,38 @@
           <w:sz w:val="20"/>
           <w:szCs w:val="20"/>
         </w:rPr>
-        <w:t>modelType = svkMRSKinetics::TWO_SITE_IM_PYR;</w:t>
+        <w:t>modelType</w:t>
+      </w:r>
+      <w:proofErr w:type="spellEnd"/>
+      <w:proofErr w:type="gramEnd"/>
+      <w:r>
+        <w:rPr>
+          <w:rFonts w:ascii="Monaco" w:hAnsi="Monaco" w:cs="Monaco"/>
+          <w:color w:val="000000"/>
+          <w:sz w:val="20"/>
+          <w:szCs w:val="20"/>
+        </w:rPr>
+        <w:t xml:space="preserve"> = </w:t>
+      </w:r>
+      <w:proofErr w:type="spellStart"/>
+      <w:r>
+        <w:rPr>
+          <w:rFonts w:ascii="Monaco" w:hAnsi="Monaco" w:cs="Monaco"/>
+          <w:color w:val="000000"/>
+          <w:sz w:val="20"/>
+          <w:szCs w:val="20"/>
+        </w:rPr>
+        <w:t>svkMRSKinetics</w:t>
+      </w:r>
+      <w:proofErr w:type="spellEnd"/>
+      <w:r>
+        <w:rPr>
+          <w:rFonts w:ascii="Monaco" w:hAnsi="Monaco" w:cs="Monaco"/>
+          <w:color w:val="000000"/>
+          <w:sz w:val="20"/>
+          <w:szCs w:val="20"/>
+        </w:rPr>
+        <w:t>::TWO_SITE_IM_PYR;</w:t>
       </w:r>
     </w:p>
     <w:p>
@@ -4140,6 +5957,7 @@
           <w:highlight w:val="yellow"/>
         </w:rPr>
       </w:pPr>
+      <w:proofErr w:type="gramStart"/>
       <w:r>
         <w:rPr>
           <w:rFonts w:ascii="Monaco" w:hAnsi="Monaco" w:cs="Monaco"/>
@@ -4148,7 +5966,40 @@
           <w:szCs w:val="20"/>
           <w:highlight w:val="yellow"/>
         </w:rPr>
-        <w:t>+                } else if ( modelTypeInt == 5 ) {</w:t>
+        <w:t>+                }</w:t>
+      </w:r>
+      <w:proofErr w:type="gramEnd"/>
+      <w:r>
+        <w:rPr>
+          <w:rFonts w:ascii="Monaco" w:hAnsi="Monaco" w:cs="Monaco"/>
+          <w:color w:val="000000"/>
+          <w:sz w:val="20"/>
+          <w:szCs w:val="20"/>
+          <w:highlight w:val="yellow"/>
+        </w:rPr>
+        <w:t xml:space="preserve"> else if ( </w:t>
+      </w:r>
+      <w:proofErr w:type="spellStart"/>
+      <w:r>
+        <w:rPr>
+          <w:rFonts w:ascii="Monaco" w:hAnsi="Monaco" w:cs="Monaco"/>
+          <w:color w:val="000000"/>
+          <w:sz w:val="20"/>
+          <w:szCs w:val="20"/>
+          <w:highlight w:val="yellow"/>
+        </w:rPr>
+        <w:t>modelTypeInt</w:t>
+      </w:r>
+      <w:proofErr w:type="spellEnd"/>
+      <w:r>
+        <w:rPr>
+          <w:rFonts w:ascii="Monaco" w:hAnsi="Monaco" w:cs="Monaco"/>
+          <w:color w:val="000000"/>
+          <w:sz w:val="20"/>
+          <w:szCs w:val="20"/>
+          <w:highlight w:val="yellow"/>
+        </w:rPr>
+        <w:t xml:space="preserve"> == 5 ) {</w:t>
       </w:r>
     </w:p>
     <w:p>
@@ -4189,7 +6040,53 @@
           <w:szCs w:val="20"/>
           <w:highlight w:val="yellow"/>
         </w:rPr>
-        <w:t>+                    modelType = svkMRSKinetics::BI_EXPONENTIAL;</w:t>
+        <w:t xml:space="preserve">+                    </w:t>
+      </w:r>
+      <w:proofErr w:type="spellStart"/>
+      <w:proofErr w:type="gramStart"/>
+      <w:r>
+        <w:rPr>
+          <w:rFonts w:ascii="Monaco" w:hAnsi="Monaco" w:cs="Monaco"/>
+          <w:color w:val="000000"/>
+          <w:sz w:val="20"/>
+          <w:szCs w:val="20"/>
+          <w:highlight w:val="yellow"/>
+        </w:rPr>
+        <w:t>modelType</w:t>
+      </w:r>
+      <w:proofErr w:type="spellEnd"/>
+      <w:proofErr w:type="gramEnd"/>
+      <w:r>
+        <w:rPr>
+          <w:rFonts w:ascii="Monaco" w:hAnsi="Monaco" w:cs="Monaco"/>
+          <w:color w:val="000000"/>
+          <w:sz w:val="20"/>
+          <w:szCs w:val="20"/>
+          <w:highlight w:val="yellow"/>
+        </w:rPr>
+        <w:t xml:space="preserve"> = </w:t>
+      </w:r>
+      <w:proofErr w:type="spellStart"/>
+      <w:r>
+        <w:rPr>
+          <w:rFonts w:ascii="Monaco" w:hAnsi="Monaco" w:cs="Monaco"/>
+          <w:color w:val="000000"/>
+          <w:sz w:val="20"/>
+          <w:szCs w:val="20"/>
+          <w:highlight w:val="yellow"/>
+        </w:rPr>
+        <w:t>svkMRSKinetics</w:t>
+      </w:r>
+      <w:proofErr w:type="spellEnd"/>
+      <w:r>
+        <w:rPr>
+          <w:rFonts w:ascii="Monaco" w:hAnsi="Monaco" w:cs="Monaco"/>
+          <w:color w:val="000000"/>
+          <w:sz w:val="20"/>
+          <w:szCs w:val="20"/>
+          <w:highlight w:val="yellow"/>
+        </w:rPr>
+        <w:t>::BI_EXPONENTIAL;</w:t>
       </w:r>
     </w:p>
     <w:p>
@@ -4241,90 +6138,205 @@
     </w:p>
     <w:p>
       <w:pPr>
+        <w:ind w:right="-1080"/>
+        <w:jc w:val="center"/>
         <w:rPr>
           <w:rFonts w:eastAsia="Times New Roman" w:cs="Times New Roman"/>
-          <w:b/>
-        </w:rPr>
-      </w:pPr>
-      <w:r>
-        <w:rPr>
-          <w:rFonts w:eastAsia="Times New Roman" w:cs="Times New Roman"/>
-          <w:b/>
-        </w:rPr>
-        <w:t xml:space="preserve">Your Done!  Now you can rebuild the svk_met_kinetics application and try it. </w:t>
-      </w:r>
-      <w:r>
-        <w:rPr>
-          <w:rFonts w:eastAsia="Times New Roman" w:cs="Times New Roman"/>
-          <w:b/>
-        </w:rPr>
-        <w:br w:type="page"/>
-      </w:r>
-    </w:p>
-    <w:p>
-      <w:pPr>
-        <w:rPr>
           <w:b/>
           <w:sz w:val="28"/>
           <w:szCs w:val="28"/>
         </w:rPr>
       </w:pPr>
-      <w:r>
-        <w:rPr>
+      <w:proofErr w:type="gramStart"/>
+      <w:r>
+        <w:rPr>
+          <w:rFonts w:eastAsia="Times New Roman" w:cs="Times New Roman"/>
           <w:b/>
           <w:sz w:val="28"/>
           <w:szCs w:val="28"/>
         </w:rPr>
-        <w:t xml:space="preserve">Rebuild the </w:t>
-      </w:r>
-      <w:r>
-        <w:rPr>
+        <w:t>Your</w:t>
+      </w:r>
+      <w:proofErr w:type="gramEnd"/>
+      <w:r>
+        <w:rPr>
+          <w:rFonts w:eastAsia="Times New Roman" w:cs="Times New Roman"/>
           <w:b/>
           <w:sz w:val="28"/>
           <w:szCs w:val="28"/>
         </w:rPr>
-        <w:t>numerical fitting</w:t>
-      </w:r>
-      <w:r>
-        <w:rPr>
+        <w:t xml:space="preserve"> Done!</w:t>
+      </w:r>
+    </w:p>
+    <w:p>
+      <w:pPr>
+        <w:ind w:right="-1080"/>
+        <w:jc w:val="center"/>
+        <w:rPr>
+          <w:rFonts w:eastAsia="Times New Roman" w:cs="Times New Roman"/>
           <w:b/>
           <w:sz w:val="28"/>
           <w:szCs w:val="28"/>
         </w:rPr>
-        <w:t xml:space="preserve"> application </w:t>
-      </w:r>
-      <w:r>
-        <w:rPr>
+      </w:pPr>
+      <w:r>
+        <w:rPr>
+          <w:rFonts w:eastAsia="Times New Roman" w:cs="Times New Roman"/>
           <w:b/>
           <w:sz w:val="28"/>
           <w:szCs w:val="28"/>
         </w:rPr>
-        <w:t xml:space="preserve">with the new model </w:t>
-      </w:r>
-      <w:r>
-        <w:rPr>
+        <w:t xml:space="preserve">Now you can rebuild the </w:t>
+      </w:r>
+      <w:proofErr w:type="spellStart"/>
+      <w:r>
+        <w:rPr>
+          <w:rFonts w:eastAsia="Times New Roman" w:cs="Times New Roman"/>
           <w:b/>
           <w:sz w:val="28"/>
           <w:szCs w:val="28"/>
         </w:rPr>
-        <w:t>and test it</w:t>
-      </w:r>
-      <w:r>
-        <w:rPr>
+        <w:t>svk_met_kinetics</w:t>
+      </w:r>
+      <w:proofErr w:type="spellEnd"/>
+      <w:r>
+        <w:rPr>
+          <w:rFonts w:eastAsia="Times New Roman" w:cs="Times New Roman"/>
           <w:b/>
           <w:sz w:val="28"/>
           <w:szCs w:val="28"/>
         </w:rPr>
-        <w:t>:</w:t>
-      </w:r>
-      <w:r>
-        <w:rPr>
+        <w:t xml:space="preserve"> application and try it. </w:t>
+      </w:r>
+      <w:r>
+        <w:rPr>
+          <w:rFonts w:eastAsia="Times New Roman" w:cs="Times New Roman"/>
           <w:b/>
           <w:sz w:val="28"/>
           <w:szCs w:val="28"/>
         </w:rPr>
+        <w:br w:type="page"/>
+      </w:r>
+    </w:p>
+    <w:p>
+      <w:pPr>
+        <w:rPr>
+          <w:b/>
+          <w:sz w:val="28"/>
+          <w:szCs w:val="28"/>
+        </w:rPr>
+      </w:pPr>
+      <w:r>
+        <w:rPr>
+          <w:b/>
+          <w:sz w:val="28"/>
+          <w:szCs w:val="28"/>
+        </w:rPr>
+        <w:t xml:space="preserve">Rebuild the </w:t>
+      </w:r>
+      <w:r>
+        <w:rPr>
+          <w:b/>
+          <w:sz w:val="28"/>
+          <w:szCs w:val="28"/>
+        </w:rPr>
+        <w:t>numerical fitting</w:t>
+      </w:r>
+      <w:r>
+        <w:rPr>
+          <w:b/>
+          <w:sz w:val="28"/>
+          <w:szCs w:val="28"/>
+        </w:rPr>
+        <w:t xml:space="preserve"> application </w:t>
+      </w:r>
+      <w:r>
+        <w:rPr>
+          <w:b/>
+          <w:sz w:val="28"/>
+          <w:szCs w:val="28"/>
+        </w:rPr>
+        <w:t>(</w:t>
+      </w:r>
+      <w:proofErr w:type="spellStart"/>
+      <w:r>
+        <w:rPr>
+          <w:b/>
+          <w:sz w:val="28"/>
+          <w:szCs w:val="28"/>
+        </w:rPr>
+        <w:t>svk_met_</w:t>
+      </w:r>
+      <w:proofErr w:type="gramStart"/>
+      <w:r>
+        <w:rPr>
+          <w:b/>
+          <w:sz w:val="28"/>
+          <w:szCs w:val="28"/>
+        </w:rPr>
+        <w:t>kinetics</w:t>
+      </w:r>
+      <w:proofErr w:type="spellEnd"/>
+      <w:r>
+        <w:rPr>
+          <w:b/>
+          <w:sz w:val="28"/>
+          <w:szCs w:val="28"/>
+        </w:rPr>
+        <w:t>)</w:t>
+      </w:r>
+      <w:r>
+        <w:rPr>
+          <w:b/>
+          <w:sz w:val="28"/>
+          <w:szCs w:val="28"/>
+        </w:rPr>
+        <w:t>with</w:t>
+      </w:r>
+      <w:proofErr w:type="gramEnd"/>
+      <w:r>
+        <w:rPr>
+          <w:b/>
+          <w:sz w:val="28"/>
+          <w:szCs w:val="28"/>
+        </w:rPr>
+        <w:t xml:space="preserve"> the new model </w:t>
+      </w:r>
+      <w:r>
+        <w:rPr>
+          <w:b/>
+          <w:sz w:val="28"/>
+          <w:szCs w:val="28"/>
+        </w:rPr>
+        <w:t>and test it</w:t>
+      </w:r>
+      <w:r>
+        <w:rPr>
+          <w:b/>
+          <w:sz w:val="28"/>
+          <w:szCs w:val="28"/>
+        </w:rPr>
+        <w:t>:</w:t>
+      </w:r>
+      <w:r>
+        <w:rPr>
+          <w:b/>
+          <w:sz w:val="28"/>
+          <w:szCs w:val="28"/>
+        </w:rPr>
         <w:t xml:space="preserve">  </w:t>
       </w:r>
+    </w:p>
+    <w:p>
+      <w:pPr>
+        <w:rPr>
+          <w:b/>
+          <w:sz w:val="28"/>
+          <w:szCs w:val="28"/>
+        </w:rPr>
+      </w:pPr>
+      <w:bookmarkStart w:id="0" w:name="_GoBack"/>
+      <w:bookmarkEnd w:id="0"/>
     </w:p>
     <w:p>
       <w:pPr>
@@ -4360,7 +6372,23 @@
           <w:sz w:val="22"/>
           <w:szCs w:val="22"/>
         </w:rPr>
-        <w:t xml:space="preserve">cd ~/hmtrc/build </w:t>
+        <w:t>cd ~/</w:t>
+      </w:r>
+      <w:r>
+        <w:rPr>
+          <w:rFonts w:ascii="Courier" w:eastAsia="Times New Roman" w:hAnsi="Courier" w:cs="Times New Roman"/>
+          <w:sz w:val="22"/>
+          <w:szCs w:val="22"/>
+        </w:rPr>
+        <w:t>workshop</w:t>
+      </w:r>
+      <w:r>
+        <w:rPr>
+          <w:rFonts w:ascii="Courier" w:eastAsia="Times New Roman" w:hAnsi="Courier" w:cs="Times New Roman"/>
+          <w:sz w:val="22"/>
+          <w:szCs w:val="22"/>
+        </w:rPr>
+        <w:t xml:space="preserve">/build </w:t>
       </w:r>
     </w:p>
     <w:p>
@@ -4373,14 +6401,25 @@
           <w:szCs w:val="22"/>
         </w:rPr>
       </w:pPr>
-      <w:r>
-        <w:rPr>
-          <w:rFonts w:ascii="Courier" w:eastAsia="Times New Roman" w:hAnsi="Courier" w:cs="Times New Roman"/>
-          <w:sz w:val="22"/>
-          <w:szCs w:val="22"/>
-        </w:rPr>
-        <w:t xml:space="preserve">make -j 10 </w:t>
-      </w:r>
+      <w:proofErr w:type="gramStart"/>
+      <w:r>
+        <w:rPr>
+          <w:rFonts w:ascii="Courier" w:eastAsia="Times New Roman" w:hAnsi="Courier" w:cs="Times New Roman"/>
+          <w:sz w:val="22"/>
+          <w:szCs w:val="22"/>
+        </w:rPr>
+        <w:t>make</w:t>
+      </w:r>
+      <w:proofErr w:type="gramEnd"/>
+      <w:r>
+        <w:rPr>
+          <w:rFonts w:ascii="Courier" w:eastAsia="Times New Roman" w:hAnsi="Courier" w:cs="Times New Roman"/>
+          <w:sz w:val="22"/>
+          <w:szCs w:val="22"/>
+        </w:rPr>
+        <w:t xml:space="preserve"> -j 10 </w:t>
+      </w:r>
+      <w:proofErr w:type="spellStart"/>
       <w:r>
         <w:rPr>
           <w:rFonts w:ascii="Courier" w:eastAsia="Times New Roman" w:hAnsi="Courier" w:cs="Times New Roman"/>
@@ -4389,6 +6428,7 @@
         </w:rPr>
         <w:t>svk_met_kinetics</w:t>
       </w:r>
+      <w:proofErr w:type="spellEnd"/>
     </w:p>
     <w:p>
       <w:pPr>
@@ -4423,13 +6463,7 @@
         <w:rPr>
           <w:rFonts w:eastAsia="Times New Roman" w:cs="Times New Roman"/>
         </w:rPr>
-        <w:t>Run it and verify the new usage message</w:t>
-      </w:r>
-      <w:r>
-        <w:rPr>
-          <w:rFonts w:eastAsia="Times New Roman" w:cs="Times New Roman"/>
-        </w:rPr>
-        <w:t xml:space="preserve">: </w:t>
+        <w:t xml:space="preserve">Run it and verify the new usage message: </w:t>
       </w:r>
     </w:p>
     <w:p>
@@ -4441,22 +6475,26 @@
           <w:szCs w:val="22"/>
         </w:rPr>
       </w:pPr>
-      <w:r>
-        <w:rPr>
-          <w:rFonts w:ascii="Courier" w:eastAsia="Times New Roman" w:hAnsi="Courier" w:cs="Times New Roman"/>
-          <w:sz w:val="22"/>
-          <w:szCs w:val="22"/>
-        </w:rPr>
-        <w:t>./applications/cmd_line/Linux_x86_64/svk_met_kinetics</w:t>
-      </w:r>
-    </w:p>
-    <w:p>
-      <w:pPr>
-        <w:ind w:left="1120" w:right="-1260"/>
-        <w:rPr>
-          <w:rFonts w:ascii="Courier" w:eastAsia="Times New Roman" w:hAnsi="Courier" w:cs="Times New Roman"/>
-        </w:rPr>
-      </w:pPr>
+      <w:proofErr w:type="spellStart"/>
+      <w:proofErr w:type="gramStart"/>
+      <w:r>
+        <w:rPr>
+          <w:rFonts w:ascii="Courier" w:eastAsia="Times New Roman" w:hAnsi="Courier" w:cs="Times New Roman"/>
+          <w:sz w:val="22"/>
+          <w:szCs w:val="22"/>
+        </w:rPr>
+        <w:t>svk</w:t>
+      </w:r>
+      <w:proofErr w:type="gramEnd"/>
+      <w:r>
+        <w:rPr>
+          <w:rFonts w:ascii="Courier" w:eastAsia="Times New Roman" w:hAnsi="Courier" w:cs="Times New Roman"/>
+          <w:sz w:val="22"/>
+          <w:szCs w:val="22"/>
+        </w:rPr>
+        <w:t>_met_kinetics</w:t>
+      </w:r>
+      <w:proofErr w:type="spellEnd"/>
     </w:p>
     <w:p>
       <w:pPr>
@@ -4470,10 +6508,24 @@
           <w:rFonts w:eastAsia="Times New Roman" w:cs="Times New Roman"/>
         </w:rPr>
       </w:pPr>
+      <w:proofErr w:type="gramStart"/>
       <w:r>
         <w:rPr>
           <w:rFonts w:eastAsia="Times New Roman" w:cs="Times New Roman"/>
         </w:rPr>
+        <w:t>the</w:t>
+      </w:r>
+      <w:proofErr w:type="gramEnd"/>
+      <w:r>
+        <w:rPr>
+          <w:rFonts w:eastAsia="Times New Roman" w:cs="Times New Roman"/>
+        </w:rPr>
+        <w:t xml:space="preserve"> </w:t>
+      </w:r>
+      <w:r>
+        <w:rPr>
+          <w:rFonts w:eastAsia="Times New Roman" w:cs="Times New Roman"/>
+        </w:rPr>
         <w:t xml:space="preserve">output should show the new –model option 5: </w:t>
       </w:r>
     </w:p>
@@ -4498,7 +6550,25 @@
           <w:sz w:val="22"/>
           <w:szCs w:val="22"/>
         </w:rPr>
-        <w:t xml:space="preserve">--model            type   Model to fit data to:                       </w:t>
+        <w:t>--</w:t>
+      </w:r>
+      <w:proofErr w:type="gramStart"/>
+      <w:r>
+        <w:rPr>
+          <w:rFonts w:ascii="Courier" w:eastAsia="Times New Roman" w:hAnsi="Courier" w:cs="Times New Roman"/>
+          <w:sz w:val="22"/>
+          <w:szCs w:val="22"/>
+        </w:rPr>
+        <w:t>model</w:t>
+      </w:r>
+      <w:proofErr w:type="gramEnd"/>
+      <w:r>
+        <w:rPr>
+          <w:rFonts w:ascii="Courier" w:eastAsia="Times New Roman" w:hAnsi="Courier" w:cs="Times New Roman"/>
+          <w:sz w:val="22"/>
+          <w:szCs w:val="22"/>
+        </w:rPr>
+        <w:t xml:space="preserve">            type   Model to fit data to:                       </w:t>
       </w:r>
     </w:p>
     <w:p>
@@ -4516,7 +6586,25 @@
           <w:sz w:val="22"/>
           <w:szCs w:val="22"/>
         </w:rPr>
-        <w:t xml:space="preserve">                                 1 = 2 Site Exchange(default)            </w:t>
+        <w:t xml:space="preserve">                                 1 = 2 Site </w:t>
+      </w:r>
+      <w:proofErr w:type="gramStart"/>
+      <w:r>
+        <w:rPr>
+          <w:rFonts w:ascii="Courier" w:eastAsia="Times New Roman" w:hAnsi="Courier" w:cs="Times New Roman"/>
+          <w:sz w:val="22"/>
+          <w:szCs w:val="22"/>
+        </w:rPr>
+        <w:t>Exchange(</w:t>
+      </w:r>
+      <w:proofErr w:type="gramEnd"/>
+      <w:r>
+        <w:rPr>
+          <w:rFonts w:ascii="Courier" w:eastAsia="Times New Roman" w:hAnsi="Courier" w:cs="Times New Roman"/>
+          <w:sz w:val="22"/>
+          <w:szCs w:val="22"/>
+        </w:rPr>
+        <w:t xml:space="preserve">default)            </w:t>
       </w:r>
     </w:p>
     <w:p>
@@ -4534,7 +6622,25 @@
           <w:sz w:val="22"/>
           <w:szCs w:val="22"/>
         </w:rPr>
-        <w:t xml:space="preserve">                                 2 = 2 Site Exchange Perf                </w:t>
+        <w:t xml:space="preserve">                                 2 = 2 Site Exchange </w:t>
+      </w:r>
+      <w:proofErr w:type="spellStart"/>
+      <w:r>
+        <w:rPr>
+          <w:rFonts w:ascii="Courier" w:eastAsia="Times New Roman" w:hAnsi="Courier" w:cs="Times New Roman"/>
+          <w:sz w:val="22"/>
+          <w:szCs w:val="22"/>
+        </w:rPr>
+        <w:t>Perf</w:t>
+      </w:r>
+      <w:proofErr w:type="spellEnd"/>
+      <w:r>
+        <w:rPr>
+          <w:rFonts w:ascii="Courier" w:eastAsia="Times New Roman" w:hAnsi="Courier" w:cs="Times New Roman"/>
+          <w:sz w:val="22"/>
+          <w:szCs w:val="22"/>
+        </w:rPr>
+        <w:t xml:space="preserve">                </w:t>
       </w:r>
     </w:p>
     <w:p>
@@ -4586,7 +6692,25 @@
           <w:sz w:val="22"/>
           <w:szCs w:val="22"/>
         </w:rPr>
-        <w:t xml:space="preserve">                                 5 = Biexponential fit</w:t>
+        <w:t xml:space="preserve">                                 5 = </w:t>
+      </w:r>
+      <w:proofErr w:type="spellStart"/>
+      <w:r>
+        <w:rPr>
+          <w:rFonts w:ascii="Courier" w:eastAsia="Times New Roman" w:hAnsi="Courier" w:cs="Times New Roman"/>
+          <w:sz w:val="22"/>
+          <w:szCs w:val="22"/>
+        </w:rPr>
+        <w:t>Biexponential</w:t>
+      </w:r>
+      <w:proofErr w:type="spellEnd"/>
+      <w:r>
+        <w:rPr>
+          <w:rFonts w:ascii="Courier" w:eastAsia="Times New Roman" w:hAnsi="Courier" w:cs="Times New Roman"/>
+          <w:sz w:val="22"/>
+          <w:szCs w:val="22"/>
+        </w:rPr>
+        <w:t xml:space="preserve"> fit</w:t>
       </w:r>
       <w:r>
         <w:rPr>
@@ -4668,7 +6792,7 @@
           <w:sz w:val="22"/>
           <w:szCs w:val="22"/>
         </w:rPr>
-        <w:t>development_tutorial</w:t>
+        <w:t>workshop/data</w:t>
       </w:r>
     </w:p>
     <w:p>
@@ -4684,14 +6808,80 @@
           <w:szCs w:val="22"/>
         </w:rPr>
       </w:pPr>
-      <w:r>
-        <w:rPr>
-          <w:rFonts w:ascii="Courier" w:eastAsia="Times New Roman" w:hAnsi="Courier" w:cs="Times New Roman"/>
-          <w:sz w:val="22"/>
-          <w:szCs w:val="22"/>
-        </w:rPr>
-        <w:t>~/hmtrc/build/applications/cmd_line/Linux_x86_64/svk_met_kinetics --i1 input/dynamics.dcm  --model 5  -t 6 --tr 3 -o model5 --mask ./input/fitting_mask.dcm</w:t>
-      </w:r>
+      <w:proofErr w:type="spellStart"/>
+      <w:proofErr w:type="gramStart"/>
+      <w:r>
+        <w:rPr>
+          <w:rFonts w:ascii="Courier" w:eastAsia="Times New Roman" w:hAnsi="Courier" w:cs="Times New Roman"/>
+          <w:sz w:val="22"/>
+          <w:szCs w:val="22"/>
+        </w:rPr>
+        <w:t>svk</w:t>
+      </w:r>
+      <w:proofErr w:type="gramEnd"/>
+      <w:r>
+        <w:rPr>
+          <w:rFonts w:ascii="Courier" w:eastAsia="Times New Roman" w:hAnsi="Courier" w:cs="Times New Roman"/>
+          <w:sz w:val="22"/>
+          <w:szCs w:val="22"/>
+        </w:rPr>
+        <w:t>_met_kinetics</w:t>
+      </w:r>
+      <w:proofErr w:type="spellEnd"/>
+      <w:r>
+        <w:rPr>
+          <w:rFonts w:ascii="Courier" w:eastAsia="Times New Roman" w:hAnsi="Courier" w:cs="Times New Roman"/>
+          <w:sz w:val="22"/>
+          <w:szCs w:val="22"/>
+        </w:rPr>
+        <w:t xml:space="preserve"> --i1 input/</w:t>
+      </w:r>
+      <w:proofErr w:type="spellStart"/>
+      <w:r>
+        <w:rPr>
+          <w:rFonts w:ascii="Courier" w:eastAsia="Times New Roman" w:hAnsi="Courier" w:cs="Times New Roman"/>
+          <w:sz w:val="22"/>
+          <w:szCs w:val="22"/>
+        </w:rPr>
+        <w:t>dynamics.dcm</w:t>
+      </w:r>
+      <w:proofErr w:type="spellEnd"/>
+      <w:r>
+        <w:rPr>
+          <w:rFonts w:ascii="Courier" w:eastAsia="Times New Roman" w:hAnsi="Courier" w:cs="Times New Roman"/>
+          <w:sz w:val="22"/>
+          <w:szCs w:val="22"/>
+        </w:rPr>
+        <w:t xml:space="preserve">  --model 5  -t 6 --</w:t>
+      </w:r>
+      <w:proofErr w:type="spellStart"/>
+      <w:r>
+        <w:rPr>
+          <w:rFonts w:ascii="Courier" w:eastAsia="Times New Roman" w:hAnsi="Courier" w:cs="Times New Roman"/>
+          <w:sz w:val="22"/>
+          <w:szCs w:val="22"/>
+        </w:rPr>
+        <w:t>tr</w:t>
+      </w:r>
+      <w:proofErr w:type="spellEnd"/>
+      <w:r>
+        <w:rPr>
+          <w:rFonts w:ascii="Courier" w:eastAsia="Times New Roman" w:hAnsi="Courier" w:cs="Times New Roman"/>
+          <w:sz w:val="22"/>
+          <w:szCs w:val="22"/>
+        </w:rPr>
+        <w:t xml:space="preserve"> 3 -o model5 --mask ./input/</w:t>
+      </w:r>
+      <w:proofErr w:type="spellStart"/>
+      <w:r>
+        <w:rPr>
+          <w:rFonts w:ascii="Courier" w:eastAsia="Times New Roman" w:hAnsi="Courier" w:cs="Times New Roman"/>
+          <w:sz w:val="22"/>
+          <w:szCs w:val="22"/>
+        </w:rPr>
+        <w:t>fitting_mask.dcm</w:t>
+      </w:r>
+      <w:proofErr w:type="spellEnd"/>
     </w:p>
     <w:p>
       <w:pPr>
@@ -4758,7 +6948,21 @@
         <w:rPr>
           <w:rFonts w:eastAsia="Times New Roman" w:cs="Times New Roman"/>
         </w:rPr>
-        <w:t>.  The display below is the fraction map (model5_fraction.dcm) showing single exponential voxels (f ~1, red) and double exponential voxels (f ~.3, green)</w:t>
+        <w:t>.  The display below is the fraction map (model5_fraction.dcm) showing single exponential voxels (f ~1, red) and double exponential voxels (f ~</w:t>
+      </w:r>
+      <w:proofErr w:type="gramStart"/>
+      <w:r>
+        <w:rPr>
+          <w:rFonts w:eastAsia="Times New Roman" w:cs="Times New Roman"/>
+        </w:rPr>
+        <w:t>.3</w:t>
+      </w:r>
+      <w:proofErr w:type="gramEnd"/>
+      <w:r>
+        <w:rPr>
+          <w:rFonts w:eastAsia="Times New Roman" w:cs="Times New Roman"/>
+        </w:rPr>
+        <w:t>, green)</w:t>
       </w:r>
       <w:r>
         <w:rPr>
@@ -4777,97 +6981,167 @@
           <w:szCs w:val="20"/>
         </w:rPr>
       </w:pPr>
-      <w:r>
-        <w:rPr>
-          <w:rFonts w:ascii="Courier" w:eastAsia="Times New Roman" w:hAnsi="Courier" w:cs="Times New Roman"/>
-          <w:sz w:val="20"/>
-          <w:szCs w:val="20"/>
-        </w:rPr>
-        <w:t>~/h</w:t>
-      </w:r>
-      <w:r>
-        <w:rPr>
-          <w:rFonts w:ascii="Courier" w:eastAsia="Times New Roman" w:hAnsi="Courier" w:cs="Times New Roman"/>
-          <w:sz w:val="20"/>
-          <w:szCs w:val="20"/>
-        </w:rPr>
-        <w:t xml:space="preserve">mtrc/build/applications/sivic_app/Linux_x86_64/sivic </w:t>
-      </w:r>
-    </w:p>
-    <w:p>
-      <w:pPr>
-        <w:spacing w:after="0"/>
-        <w:ind w:left="720" w:right="-990"/>
-        <w:rPr>
-          <w:rFonts w:ascii="Courier" w:eastAsia="Times New Roman" w:hAnsi="Courier" w:cs="Times New Roman"/>
-          <w:sz w:val="20"/>
-          <w:szCs w:val="20"/>
-        </w:rPr>
-      </w:pPr>
-      <w:r>
-        <w:rPr>
-          <w:rFonts w:ascii="Courier" w:eastAsia="Times New Roman" w:hAnsi="Courier" w:cs="Times New Roman"/>
-          <w:sz w:val="20"/>
-          <w:szCs w:val="20"/>
-        </w:rPr>
-        <w:t xml:space="preserve">--id input/dynamics.dcm --id model5_pyr_fit.dcm </w:t>
-      </w:r>
-    </w:p>
-    <w:p>
-      <w:pPr>
-        <w:spacing w:after="0"/>
-        <w:ind w:left="720" w:right="-990"/>
-        <w:rPr>
-          <w:rFonts w:ascii="Courier" w:eastAsia="Times New Roman" w:hAnsi="Courier" w:cs="Times New Roman"/>
-          <w:sz w:val="20"/>
-          <w:szCs w:val="20"/>
-        </w:rPr>
-      </w:pPr>
-      <w:r>
-        <w:rPr>
-          <w:rFonts w:ascii="Courier" w:eastAsia="Times New Roman" w:hAnsi="Courier" w:cs="Times New Roman"/>
-          <w:sz w:val="20"/>
-          <w:szCs w:val="20"/>
-        </w:rPr>
-        <w:t xml:space="preserve">--id model5_pyr_residual.dcm -i ./input/fitting_mask.dcm </w:t>
-      </w:r>
-    </w:p>
-    <w:p>
-      <w:pPr>
-        <w:spacing w:after="0"/>
-        <w:ind w:left="720" w:right="-990"/>
-        <w:rPr>
-          <w:rFonts w:ascii="Courier" w:eastAsia="Times New Roman" w:hAnsi="Courier" w:cs="Times New Roman"/>
-          <w:sz w:val="20"/>
-          <w:szCs w:val="20"/>
-        </w:rPr>
-      </w:pPr>
-      <w:r>
-        <w:rPr>
-          <w:rFonts w:ascii="Courier" w:eastAsia="Times New Roman" w:hAnsi="Courier" w:cs="Times New Roman"/>
-          <w:sz w:val="20"/>
-          <w:szCs w:val="20"/>
-        </w:rPr>
-        <w:t xml:space="preserve">-i model5_Tmax.dcm -i model5_k1.dcm -i model5_k2.dcm </w:t>
-      </w:r>
-    </w:p>
-    <w:p>
-      <w:pPr>
-        <w:spacing w:after="0"/>
-        <w:ind w:left="720" w:right="-990"/>
-        <w:rPr>
-          <w:rFonts w:ascii="Courier" w:eastAsia="Times New Roman" w:hAnsi="Courier" w:cs="Times New Roman"/>
-          <w:sz w:val="20"/>
-          <w:szCs w:val="20"/>
-        </w:rPr>
-      </w:pPr>
-      <w:r>
-        <w:rPr>
-          <w:rFonts w:ascii="Courier" w:eastAsia="Times New Roman" w:hAnsi="Courier" w:cs="Times New Roman"/>
-          <w:sz w:val="20"/>
-          <w:szCs w:val="20"/>
-        </w:rPr>
-        <w:t>-i model5_fraction.dcm -i model5_rss.dcm</w:t>
+      <w:proofErr w:type="spellStart"/>
+      <w:proofErr w:type="gramStart"/>
+      <w:r>
+        <w:rPr>
+          <w:rFonts w:ascii="Courier" w:eastAsia="Times New Roman" w:hAnsi="Courier" w:cs="Times New Roman"/>
+          <w:sz w:val="20"/>
+          <w:szCs w:val="20"/>
+        </w:rPr>
+        <w:t>sivic</w:t>
+      </w:r>
+      <w:proofErr w:type="spellEnd"/>
+      <w:proofErr w:type="gramEnd"/>
+      <w:r>
+        <w:rPr>
+          <w:rFonts w:ascii="Courier" w:eastAsia="Times New Roman" w:hAnsi="Courier" w:cs="Times New Roman"/>
+          <w:sz w:val="20"/>
+          <w:szCs w:val="20"/>
+        </w:rPr>
+        <w:t xml:space="preserve"> --id input/</w:t>
+      </w:r>
+      <w:proofErr w:type="spellStart"/>
+      <w:r>
+        <w:rPr>
+          <w:rFonts w:ascii="Courier" w:eastAsia="Times New Roman" w:hAnsi="Courier" w:cs="Times New Roman"/>
+          <w:sz w:val="20"/>
+          <w:szCs w:val="20"/>
+        </w:rPr>
+        <w:t>dynamics.dcm</w:t>
+      </w:r>
+      <w:proofErr w:type="spellEnd"/>
+      <w:r>
+        <w:rPr>
+          <w:rFonts w:ascii="Courier" w:eastAsia="Times New Roman" w:hAnsi="Courier" w:cs="Times New Roman"/>
+          <w:sz w:val="20"/>
+          <w:szCs w:val="20"/>
+        </w:rPr>
+        <w:t xml:space="preserve"> --id model5_pyr_fit.dcm --id model5_pyr_residual.dcm -</w:t>
+      </w:r>
+      <w:proofErr w:type="spellStart"/>
+      <w:r>
+        <w:rPr>
+          <w:rFonts w:ascii="Courier" w:eastAsia="Times New Roman" w:hAnsi="Courier" w:cs="Times New Roman"/>
+          <w:sz w:val="20"/>
+          <w:szCs w:val="20"/>
+        </w:rPr>
+        <w:t>i</w:t>
+      </w:r>
+      <w:proofErr w:type="spellEnd"/>
+      <w:r>
+        <w:rPr>
+          <w:rFonts w:ascii="Courier" w:eastAsia="Times New Roman" w:hAnsi="Courier" w:cs="Times New Roman"/>
+          <w:sz w:val="20"/>
+          <w:szCs w:val="20"/>
+        </w:rPr>
+        <w:t xml:space="preserve"> ./input/</w:t>
+      </w:r>
+      <w:proofErr w:type="spellStart"/>
+      <w:r>
+        <w:rPr>
+          <w:rFonts w:ascii="Courier" w:eastAsia="Times New Roman" w:hAnsi="Courier" w:cs="Times New Roman"/>
+          <w:sz w:val="20"/>
+          <w:szCs w:val="20"/>
+        </w:rPr>
+        <w:t>fitting_mask.dcm</w:t>
+      </w:r>
+      <w:proofErr w:type="spellEnd"/>
+      <w:r>
+        <w:rPr>
+          <w:rFonts w:ascii="Courier" w:eastAsia="Times New Roman" w:hAnsi="Courier" w:cs="Times New Roman"/>
+          <w:sz w:val="20"/>
+          <w:szCs w:val="20"/>
+        </w:rPr>
+        <w:t xml:space="preserve"> </w:t>
+      </w:r>
+      <w:r>
+        <w:rPr>
+          <w:rFonts w:ascii="Courier" w:eastAsia="Times New Roman" w:hAnsi="Courier" w:cs="Times New Roman"/>
+          <w:sz w:val="20"/>
+          <w:szCs w:val="20"/>
+        </w:rPr>
+        <w:t>-</w:t>
+      </w:r>
+      <w:proofErr w:type="spellStart"/>
+      <w:r>
+        <w:rPr>
+          <w:rFonts w:ascii="Courier" w:eastAsia="Times New Roman" w:hAnsi="Courier" w:cs="Times New Roman"/>
+          <w:sz w:val="20"/>
+          <w:szCs w:val="20"/>
+        </w:rPr>
+        <w:t>i</w:t>
+      </w:r>
+      <w:proofErr w:type="spellEnd"/>
+      <w:r>
+        <w:rPr>
+          <w:rFonts w:ascii="Courier" w:eastAsia="Times New Roman" w:hAnsi="Courier" w:cs="Times New Roman"/>
+          <w:sz w:val="20"/>
+          <w:szCs w:val="20"/>
+        </w:rPr>
+        <w:t xml:space="preserve"> model5_Tmax.dcm –I </w:t>
+      </w:r>
+      <w:r>
+        <w:rPr>
+          <w:rFonts w:ascii="Courier" w:eastAsia="Times New Roman" w:hAnsi="Courier" w:cs="Times New Roman"/>
+          <w:sz w:val="20"/>
+          <w:szCs w:val="20"/>
+        </w:rPr>
+        <w:t>model5_k1.dcm -</w:t>
+      </w:r>
+      <w:proofErr w:type="spellStart"/>
+      <w:r>
+        <w:rPr>
+          <w:rFonts w:ascii="Courier" w:eastAsia="Times New Roman" w:hAnsi="Courier" w:cs="Times New Roman"/>
+          <w:sz w:val="20"/>
+          <w:szCs w:val="20"/>
+        </w:rPr>
+        <w:t>i</w:t>
+      </w:r>
+      <w:proofErr w:type="spellEnd"/>
+      <w:r>
+        <w:rPr>
+          <w:rFonts w:ascii="Courier" w:eastAsia="Times New Roman" w:hAnsi="Courier" w:cs="Times New Roman"/>
+          <w:sz w:val="20"/>
+          <w:szCs w:val="20"/>
+        </w:rPr>
+        <w:t xml:space="preserve"> model5_k2.dcm -</w:t>
+      </w:r>
+      <w:proofErr w:type="spellStart"/>
+      <w:r>
+        <w:rPr>
+          <w:rFonts w:ascii="Courier" w:eastAsia="Times New Roman" w:hAnsi="Courier" w:cs="Times New Roman"/>
+          <w:sz w:val="20"/>
+          <w:szCs w:val="20"/>
+        </w:rPr>
+        <w:t>i</w:t>
+      </w:r>
+      <w:proofErr w:type="spellEnd"/>
+      <w:r>
+        <w:rPr>
+          <w:rFonts w:ascii="Courier" w:eastAsia="Times New Roman" w:hAnsi="Courier" w:cs="Times New Roman"/>
+          <w:sz w:val="20"/>
+          <w:szCs w:val="20"/>
+        </w:rPr>
+        <w:t xml:space="preserve"> model5_fraction.dcm -</w:t>
+      </w:r>
+      <w:proofErr w:type="spellStart"/>
+      <w:r>
+        <w:rPr>
+          <w:rFonts w:ascii="Courier" w:eastAsia="Times New Roman" w:hAnsi="Courier" w:cs="Times New Roman"/>
+          <w:sz w:val="20"/>
+          <w:szCs w:val="20"/>
+        </w:rPr>
+        <w:t>i</w:t>
+      </w:r>
+      <w:proofErr w:type="spellEnd"/>
+      <w:r>
+        <w:rPr>
+          <w:rFonts w:ascii="Courier" w:eastAsia="Times New Roman" w:hAnsi="Courier" w:cs="Times New Roman"/>
+          <w:sz w:val="20"/>
+          <w:szCs w:val="20"/>
+        </w:rPr>
+        <w:t xml:space="preserve"> model5_rss.dcm</w:t>
       </w:r>
       <w:r>
         <w:rPr>
@@ -4973,11 +7247,7 @@
           </mc:Choice>
           <mc:Fallback>
             <w:pict>
-              <v:shapetype id="_x0000_t202" coordsize="21600,21600" o:spt="202" path="m0,0l0,21600,21600,21600,21600,0xe">
-                <v:stroke joinstyle="miter"/>
-                <v:path gradientshapeok="t" o:connecttype="rect"/>
-              </v:shapetype>
-              <v:shape id="Text Box 25" o:spid="_x0000_s1026" type="#_x0000_t202" style="position:absolute;left:0;text-align:left;margin-left:210.1pt;margin-top:6.9pt;width:155.15pt;height:39.5pt;z-index:251865088;visibility:visible;mso-wrap-style:square;mso-width-percent:0;mso-height-percent:0;mso-wrap-distance-left:9pt;mso-wrap-distance-top:0;mso-wrap-distance-right:9pt;mso-wrap-distance-bottom:0;mso-position-horizontal:absolute;mso-position-horizontal-relative:text;mso-position-vertical:absolute;mso-position-vertical-relative:text;mso-width-percent:0;mso-height-percent:0;mso-width-relative:margin;mso-height-relative:margin;v-text-anchor:top" o:gfxdata="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" filled="f" stroked="f">
+              <v:shape id="Text Box 25" o:spid="_x0000_s1028" type="#_x0000_t202" style="position:absolute;left:0;text-align:left;margin-left:210.1pt;margin-top:6.9pt;width:155.15pt;height:39.5pt;z-index:251865088;visibility:visible;mso-wrap-style:square;mso-width-percent:0;mso-height-percent:0;mso-wrap-distance-left:9pt;mso-wrap-distance-top:0;mso-wrap-distance-right:9pt;mso-wrap-distance-bottom:0;mso-position-horizontal:absolute;mso-position-horizontal-relative:text;mso-position-vertical:absolute;mso-position-vertical-relative:text;mso-width-percent:0;mso-height-percent:0;mso-width-relative:margin;mso-height-relative:margin;v-text-anchor:top" o:gfxdata="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" filled="f" stroked="f">
                 <v:textbox>
                   <w:txbxContent>
                     <w:p>
@@ -5312,7 +7582,7 @@
                     <pic:cNvPicPr/>
                   </pic:nvPicPr>
                   <pic:blipFill rotWithShape="1">
-                    <a:blip r:embed="rId14">
+                    <a:blip r:embed="rId12">
                       <a:extLst>
                         <a:ext uri="{28A0092B-C50C-407E-A947-70E740481C1C}">
                           <a14:useLocalDpi xmlns:a14="http://schemas.microsoft.com/office/drawing/2010/main" val="0"/>
@@ -5458,7 +7728,7 @@
           </mc:Choice>
           <mc:Fallback>
             <w:pict>
-              <v:shape id="Text Box 22" o:spid="_x0000_s1027" type="#_x0000_t202" style="position:absolute;left:0;text-align:left;margin-left:18.1pt;margin-top:3.1pt;width:155.15pt;height:54.85pt;z-index:251860992;visibility:visible;mso-wrap-style:square;mso-width-percent:0;mso-height-percent:0;mso-wrap-distance-left:9pt;mso-wrap-distance-top:0;mso-wrap-distance-right:9pt;mso-wrap-distance-bottom:0;mso-position-horizontal:absolute;mso-position-horizontal-relative:text;mso-position-vertical:absolute;mso-position-vertical-relative:text;mso-width-percent:0;mso-height-percent:0;mso-width-relative:margin;mso-height-relative:margin;v-text-anchor:top" o:gfxdata="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" filled="f" stroked="f">
+              <v:shape id="Text Box 22" o:spid="_x0000_s1029" type="#_x0000_t202" style="position:absolute;left:0;text-align:left;margin-left:18.1pt;margin-top:3.1pt;width:155.15pt;height:54.85pt;z-index:251860992;visibility:visible;mso-wrap-style:square;mso-width-percent:0;mso-height-percent:0;mso-wrap-distance-left:9pt;mso-wrap-distance-top:0;mso-wrap-distance-right:9pt;mso-wrap-distance-bottom:0;mso-position-horizontal:absolute;mso-position-horizontal-relative:text;mso-position-vertical:absolute;mso-position-vertical-relative:text;mso-width-percent:0;mso-height-percent:0;mso-width-relative:margin;mso-height-relative:margin;v-text-anchor:top" o:gfxdata="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" filled="f" stroked="f">
                 <v:textbox>
                   <w:txbxContent>
                     <w:p>
@@ -5612,13 +7882,7 @@
                         <w:txbxContent>
                           <w:p>
                             <w:r>
-                              <w:t>4D</w:t>
-                            </w:r>
-                            <w:r>
-                              <w:t xml:space="preserve"> Data Tab: Select </w:t>
-                            </w:r>
-                            <w:r>
-                              <w:t>dynamic traces to display on right.</w:t>
+                              <w:t>4D Data Tab: Select dynamic traces to display on right.</w:t>
                             </w:r>
                           </w:p>
                         </w:txbxContent>
@@ -5643,18 +7907,12 @@
           </mc:Choice>
           <mc:Fallback>
             <w:pict>
-              <v:shape id="Text Box 28" o:spid="_x0000_s1028" type="#_x0000_t202" style="position:absolute;left:0;text-align:left;margin-left:100.35pt;margin-top:97.2pt;width:312.15pt;height:54.85pt;z-index:251869184;visibility:visible;mso-wrap-style:square;mso-width-percent:0;mso-height-percent:0;mso-wrap-distance-left:9pt;mso-wrap-distance-top:0;mso-wrap-distance-right:9pt;mso-wrap-distance-bottom:0;mso-position-horizontal:absolute;mso-position-horizontal-relative:text;mso-position-vertical:absolute;mso-position-vertical-relative:text;mso-width-percent:0;mso-height-percent:0;mso-width-relative:margin;mso-height-relative:margin;v-text-anchor:top" o:gfxdata="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" filled="f" stroked="f">
+              <v:shape id="Text Box 28" o:spid="_x0000_s1030" type="#_x0000_t202" style="position:absolute;left:0;text-align:left;margin-left:100.35pt;margin-top:97.2pt;width:312.15pt;height:54.85pt;z-index:251869184;visibility:visible;mso-wrap-style:square;mso-width-percent:0;mso-height-percent:0;mso-wrap-distance-left:9pt;mso-wrap-distance-top:0;mso-wrap-distance-right:9pt;mso-wrap-distance-bottom:0;mso-position-horizontal:absolute;mso-position-horizontal-relative:text;mso-position-vertical:absolute;mso-position-vertical-relative:text;mso-width-percent:0;mso-height-percent:0;mso-width-relative:margin;mso-height-relative:margin;v-text-anchor:top" o:gfxdata="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" filled="f" stroked="f">
                 <v:textbox>
                   <w:txbxContent>
                     <w:p>
                       <w:r>
-                        <w:t>4D</w:t>
-                      </w:r>
-                      <w:r>
-                        <w:t xml:space="preserve"> Data Tab: Select </w:t>
-                      </w:r>
-                      <w:r>
-                        <w:t>dynamic traces to display on right.</w:t>
+                        <w:t>4D Data Tab: Select dynamic traces to display on right.</w:t>
                       </w:r>
                     </w:p>
                   </w:txbxContent>
@@ -5686,7 +7944,7 @@
                     <pic:cNvPicPr/>
                   </pic:nvPicPr>
                   <pic:blipFill>
-                    <a:blip r:embed="rId15">
+                    <a:blip r:embed="rId13">
                       <a:extLst>
                         <a:ext uri="{28A0092B-C50C-407E-A947-70E740481C1C}">
                           <a14:useLocalDpi xmlns:a14="http://schemas.microsoft.com/office/drawing/2010/main" val="0"/>
@@ -10579,7 +12837,7 @@
 </file>
 
 <file path=customXml/itemProps1.xml><?xml version="1.0" encoding="utf-8"?>
-<ds:datastoreItem xmlns:ds="http://schemas.openxmlformats.org/officeDocument/2006/customXml" ds:itemID="{95DA538E-F6DD-9A40-89FD-BD2061F779B0}">
+<ds:datastoreItem xmlns:ds="http://schemas.openxmlformats.org/officeDocument/2006/customXml" ds:itemID="{C229DA97-FEE5-7B44-8F2F-418064F1E337}">
   <ds:schemaRefs>
     <ds:schemaRef ds:uri="http://schemas.openxmlformats.org/officeDocument/2006/bibliography"/>
   </ds:schemaRefs>

</xml_diff>